<commit_message>
Rebote del orbe con físicas y cambios menores
</commit_message>
<xml_diff>
--- a/Documentacion/GDD.docx
+++ b/Documentacion/GDD.docx
@@ -10,6 +10,7 @@
           <w:docPartUnique/>
         </w:docPartObj>
       </w:sdtPr>
+      <w:sdtEndPr/>
       <w:sdtContent>
         <w:p/>
         <w:tbl>
@@ -43,6 +44,7 @@
                 <w:dataBinding w:prefixMappings="xmlns:ns0='http://schemas.openxmlformats.org/officeDocument/2006/extended-properties'" w:xpath="/ns0:Properties[1]/ns0:Company[1]" w:storeItemID="{6668398D-A668-4E3E-A5EB-62B293D839F1}"/>
                 <w:text/>
               </w:sdtPr>
+              <w:sdtEndPr/>
               <w:sdtContent>
                 <w:tc>
                   <w:tcPr>
@@ -94,6 +96,7 @@
                   <w:dataBinding w:prefixMappings="xmlns:ns0='http://schemas.openxmlformats.org/package/2006/metadata/core-properties' xmlns:ns1='http://purl.org/dc/elements/1.1/'" w:xpath="/ns0:coreProperties[1]/ns1:title[1]" w:storeItemID="{6C3C8BC8-F283-45AE-878A-BAB7291924A1}"/>
                   <w:text/>
                 </w:sdtPr>
+                <w:sdtEndPr/>
                 <w:sdtContent>
                   <w:p>
                     <w:pPr>
@@ -157,6 +160,7 @@
                 <w:dataBinding w:prefixMappings="xmlns:ns0='http://schemas.openxmlformats.org/package/2006/metadata/core-properties' xmlns:ns1='http://purl.org/dc/elements/1.1/'" w:xpath="/ns0:coreProperties[1]/ns1:subject[1]" w:storeItemID="{6C3C8BC8-F283-45AE-878A-BAB7291924A1}"/>
                 <w:text/>
               </w:sdtPr>
+              <w:sdtEndPr/>
               <w:sdtContent>
                 <w:tc>
                   <w:tcPr>
@@ -5560,13 +5564,10 @@
         <w:t>gameplay</w:t>
       </w:r>
       <w:r>
-        <w:t xml:space="preserve"> del juego no se caracteriza por tener un amplio abanico de mecánicas con las que cuenta el jugador para enfrentar a sus enemigos, sino más bien en unas mecánicas sencillas y unos enemigos variados con distintos patrones de ataque que harán que el movimiento sea clave para, por un lado, esquivar los ataques de los enemigos y, por otro lado, </w:t>
-      </w:r>
-      <w:proofErr w:type="spellStart"/>
-      <w:r>
-        <w:t>redireccionar</w:t>
-      </w:r>
-      <w:proofErr w:type="spellEnd"/>
+        <w:t xml:space="preserve"> del juego no se caracteriza por tener un amplio abanico de mecánicas con las que cuenta el jugador para enfrentar a sus enemigos, sino más bien en unas mecánicas sencillas y unos enemigos variados con distintos patrones de ataque que harán que el movimiento sea clave para, por un lado, esquivar los ataques de los enemigos y, por otro lado, redireccionar</w:t>
+      </w:r>
+      <w:bookmarkStart w:id="13" w:name="_GoBack"/>
+      <w:bookmarkEnd w:id="13"/>
       <w:r>
         <w:t xml:space="preserve"> la vuelta del orbe tras el lanzamiento direccional.</w:t>
       </w:r>
@@ -5575,11 +5576,11 @@
       <w:pPr>
         <w:pStyle w:val="Ttulo3"/>
       </w:pPr>
-      <w:bookmarkStart w:id="13" w:name="_Toc66121717"/>
+      <w:bookmarkStart w:id="14" w:name="_Toc66121717"/>
       <w:r>
         <w:t>Input</w:t>
       </w:r>
-      <w:bookmarkEnd w:id="13"/>
+      <w:bookmarkEnd w:id="14"/>
     </w:p>
     <w:p>
       <w:r>
@@ -6070,11 +6071,11 @@
       <w:pPr>
         <w:pStyle w:val="Ttulo3"/>
       </w:pPr>
-      <w:bookmarkStart w:id="14" w:name="_Toc66121718"/>
+      <w:bookmarkStart w:id="15" w:name="_Toc66121718"/>
       <w:r>
         <w:t>Movimiento</w:t>
       </w:r>
-      <w:bookmarkEnd w:id="14"/>
+      <w:bookmarkEnd w:id="15"/>
     </w:p>
     <w:p>
       <w:r>
@@ -6086,11 +6087,11 @@
       <w:pPr>
         <w:pStyle w:val="Ttulo3"/>
       </w:pPr>
-      <w:bookmarkStart w:id="15" w:name="_Toc66121719"/>
+      <w:bookmarkStart w:id="16" w:name="_Toc66121719"/>
       <w:r>
         <w:t>Salto extra</w:t>
       </w:r>
-      <w:bookmarkEnd w:id="15"/>
+      <w:bookmarkEnd w:id="16"/>
     </w:p>
     <w:p>
       <w:r>
@@ -6101,11 +6102,11 @@
       <w:pPr>
         <w:pStyle w:val="Ttulo3"/>
       </w:pPr>
-      <w:bookmarkStart w:id="16" w:name="_Toc66121720"/>
+      <w:bookmarkStart w:id="17" w:name="_Toc66121720"/>
       <w:r>
         <w:t>Dash</w:t>
       </w:r>
-      <w:bookmarkEnd w:id="16"/>
+      <w:bookmarkEnd w:id="17"/>
     </w:p>
     <w:p>
       <w:r>
@@ -6125,11 +6126,11 @@
       <w:pPr>
         <w:pStyle w:val="Ttulo3"/>
       </w:pPr>
-      <w:bookmarkStart w:id="17" w:name="_Toc66121721"/>
+      <w:bookmarkStart w:id="18" w:name="_Toc66121721"/>
       <w:r>
         <w:t>Orbe</w:t>
       </w:r>
-      <w:bookmarkEnd w:id="17"/>
+      <w:bookmarkEnd w:id="18"/>
     </w:p>
     <w:p>
       <w:r>
@@ -6459,11 +6460,11 @@
       <w:pPr>
         <w:pStyle w:val="Ttulo3"/>
       </w:pPr>
-      <w:bookmarkStart w:id="18" w:name="_Toc66121722"/>
+      <w:bookmarkStart w:id="19" w:name="_Toc66121722"/>
       <w:r>
         <w:t>Vida</w:t>
       </w:r>
-      <w:bookmarkEnd w:id="18"/>
+      <w:bookmarkEnd w:id="19"/>
     </w:p>
     <w:p>
       <w:r>
@@ -6522,11 +6523,11 @@
       <w:pPr>
         <w:pStyle w:val="Ttulo3"/>
       </w:pPr>
-      <w:bookmarkStart w:id="19" w:name="_Toc66121723"/>
+      <w:bookmarkStart w:id="20" w:name="_Toc66121723"/>
       <w:r>
         <w:t>Pociones reutilizables</w:t>
       </w:r>
-      <w:bookmarkEnd w:id="19"/>
+      <w:bookmarkEnd w:id="20"/>
     </w:p>
     <w:p>
       <w:r>
@@ -6546,11 +6547,11 @@
       <w:pPr>
         <w:pStyle w:val="Ttulo3"/>
       </w:pPr>
-      <w:bookmarkStart w:id="20" w:name="_Toc66121724"/>
+      <w:bookmarkStart w:id="21" w:name="_Toc66121724"/>
       <w:r>
         <w:t>Experiencia</w:t>
       </w:r>
-      <w:bookmarkEnd w:id="20"/>
+      <w:bookmarkEnd w:id="21"/>
     </w:p>
     <w:p>
       <w:r>
@@ -6599,7 +6600,7 @@
       <w:pPr>
         <w:pStyle w:val="Ttulo3"/>
       </w:pPr>
-      <w:bookmarkStart w:id="21" w:name="_Toc66121725"/>
+      <w:bookmarkStart w:id="22" w:name="_Toc66121725"/>
       <w:r>
         <w:lastRenderedPageBreak/>
         <w:t>Túnica</w:t>
@@ -6607,7 +6608,7 @@
       <w:r>
         <w:t xml:space="preserve"> y máscara</w:t>
       </w:r>
-      <w:bookmarkEnd w:id="21"/>
+      <w:bookmarkEnd w:id="22"/>
     </w:p>
     <w:p>
       <w:r>
@@ -6648,11 +6649,11 @@
       <w:pPr>
         <w:pStyle w:val="Ttulo2"/>
       </w:pPr>
-      <w:bookmarkStart w:id="22" w:name="_Toc66121726"/>
+      <w:bookmarkStart w:id="23" w:name="_Toc66121726"/>
       <w:r>
         <w:t>Adquiribles</w:t>
       </w:r>
-      <w:bookmarkEnd w:id="22"/>
+      <w:bookmarkEnd w:id="23"/>
     </w:p>
     <w:p>
       <w:r>
@@ -6687,11 +6688,11 @@
       <w:pPr>
         <w:pStyle w:val="Ttulo3"/>
       </w:pPr>
-      <w:bookmarkStart w:id="23" w:name="_Toc66121727"/>
+      <w:bookmarkStart w:id="24" w:name="_Toc66121727"/>
       <w:r>
         <w:t>Vida permanente</w:t>
       </w:r>
-      <w:bookmarkEnd w:id="23"/>
+      <w:bookmarkEnd w:id="24"/>
     </w:p>
     <w:p>
       <w:r>
@@ -6711,11 +6712,11 @@
       <w:pPr>
         <w:pStyle w:val="Ttulo3"/>
       </w:pPr>
-      <w:bookmarkStart w:id="24" w:name="_Toc66121728"/>
+      <w:bookmarkStart w:id="25" w:name="_Toc66121728"/>
       <w:r>
         <w:t>Coleccionables</w:t>
       </w:r>
-      <w:bookmarkEnd w:id="24"/>
+      <w:bookmarkEnd w:id="25"/>
     </w:p>
     <w:p>
       <w:r>
@@ -6726,11 +6727,11 @@
       <w:pPr>
         <w:pStyle w:val="Ttulo3"/>
       </w:pPr>
-      <w:bookmarkStart w:id="25" w:name="_Toc66121729"/>
+      <w:bookmarkStart w:id="26" w:name="_Toc66121729"/>
       <w:r>
         <w:t>Mejoras únicas</w:t>
       </w:r>
-      <w:bookmarkEnd w:id="25"/>
+      <w:bookmarkEnd w:id="26"/>
     </w:p>
     <w:p>
       <w:r>
@@ -6914,14 +6915,14 @@
       <w:pPr>
         <w:pStyle w:val="Ttulo3"/>
       </w:pPr>
-      <w:bookmarkStart w:id="26" w:name="_Toc66121730"/>
+      <w:bookmarkStart w:id="27" w:name="_Toc66121730"/>
       <w:r>
         <w:t>Túnicas</w:t>
       </w:r>
       <w:r>
         <w:t xml:space="preserve"> y máscaras</w:t>
       </w:r>
-      <w:bookmarkEnd w:id="26"/>
+      <w:bookmarkEnd w:id="27"/>
     </w:p>
     <w:p>
       <w:r>
@@ -7089,21 +7090,21 @@
       <w:pPr>
         <w:pStyle w:val="Ttulo2"/>
       </w:pPr>
-      <w:bookmarkStart w:id="27" w:name="_Toc66121731"/>
+      <w:bookmarkStart w:id="28" w:name="_Toc66121731"/>
       <w:r>
         <w:t>Enemigos</w:t>
       </w:r>
-      <w:bookmarkEnd w:id="27"/>
+      <w:bookmarkEnd w:id="28"/>
     </w:p>
     <w:p>
       <w:pPr>
         <w:pStyle w:val="Ttulo3"/>
       </w:pPr>
-      <w:bookmarkStart w:id="28" w:name="_Toc66121732"/>
+      <w:bookmarkStart w:id="29" w:name="_Toc66121732"/>
       <w:r>
         <w:t>Jefes</w:t>
       </w:r>
-      <w:bookmarkEnd w:id="28"/>
+      <w:bookmarkEnd w:id="29"/>
     </w:p>
     <w:p>
       <w:r>
@@ -7258,12 +7259,12 @@
       <w:pPr>
         <w:pStyle w:val="Ttulo3"/>
       </w:pPr>
-      <w:bookmarkStart w:id="29" w:name="_Toc66121733"/>
+      <w:bookmarkStart w:id="30" w:name="_Toc66121733"/>
       <w:r>
         <w:lastRenderedPageBreak/>
         <w:t>Mini-jefes</w:t>
       </w:r>
-      <w:bookmarkEnd w:id="29"/>
+      <w:bookmarkEnd w:id="30"/>
     </w:p>
     <w:p>
       <w:r>
@@ -7295,11 +7296,11 @@
       <w:pPr>
         <w:pStyle w:val="Ttulo3"/>
       </w:pPr>
-      <w:bookmarkStart w:id="30" w:name="_Toc66121734"/>
+      <w:bookmarkStart w:id="31" w:name="_Toc66121734"/>
       <w:r>
         <w:t>Enemigos comunes</w:t>
       </w:r>
-      <w:bookmarkEnd w:id="30"/>
+      <w:bookmarkEnd w:id="31"/>
     </w:p>
     <w:p>
       <w:r>
@@ -7341,11 +7342,11 @@
       <w:pPr>
         <w:pStyle w:val="Ttulo2"/>
       </w:pPr>
-      <w:bookmarkStart w:id="31" w:name="_Toc66121735"/>
+      <w:bookmarkStart w:id="32" w:name="_Toc66121735"/>
       <w:r>
         <w:t>Mapa</w:t>
       </w:r>
-      <w:bookmarkEnd w:id="31"/>
+      <w:bookmarkEnd w:id="32"/>
     </w:p>
     <w:p>
       <w:r>
@@ -7396,11 +7397,11 @@
       <w:pPr>
         <w:pStyle w:val="Ttulo3"/>
       </w:pPr>
-      <w:bookmarkStart w:id="32" w:name="_Toc66121736"/>
+      <w:bookmarkStart w:id="33" w:name="_Toc66121736"/>
       <w:r>
         <w:t>Zonas</w:t>
       </w:r>
-      <w:bookmarkEnd w:id="32"/>
+      <w:bookmarkEnd w:id="33"/>
     </w:p>
     <w:p>
       <w:r>
@@ -7526,11 +7527,11 @@
       <w:pPr>
         <w:pStyle w:val="Ttulo3"/>
       </w:pPr>
-      <w:bookmarkStart w:id="33" w:name="_Toc66121737"/>
+      <w:bookmarkStart w:id="34" w:name="_Toc66121737"/>
       <w:r>
         <w:t>Mapa (objeto)</w:t>
       </w:r>
-      <w:bookmarkEnd w:id="33"/>
+      <w:bookmarkEnd w:id="34"/>
     </w:p>
     <w:p>
       <w:r>
@@ -7555,11 +7556,11 @@
       <w:pPr>
         <w:pStyle w:val="Ttulo2"/>
       </w:pPr>
-      <w:bookmarkStart w:id="34" w:name="_Toc66121738"/>
+      <w:bookmarkStart w:id="35" w:name="_Toc66121738"/>
       <w:r>
         <w:t>Diseño de niveles</w:t>
       </w:r>
-      <w:bookmarkEnd w:id="34"/>
+      <w:bookmarkEnd w:id="35"/>
     </w:p>
     <w:p>
       <w:r>
@@ -7576,11 +7577,11 @@
       <w:pPr>
         <w:pStyle w:val="Ttulo3"/>
       </w:pPr>
-      <w:bookmarkStart w:id="35" w:name="_Toc66121739"/>
+      <w:bookmarkStart w:id="36" w:name="_Toc66121739"/>
       <w:r>
         <w:t>Teletransportador</w:t>
       </w:r>
-      <w:bookmarkEnd w:id="35"/>
+      <w:bookmarkEnd w:id="36"/>
     </w:p>
     <w:p>
       <w:r>
@@ -7652,11 +7653,11 @@
       <w:pPr>
         <w:pStyle w:val="Ttulo3"/>
       </w:pPr>
-      <w:bookmarkStart w:id="36" w:name="_Toc66121740"/>
+      <w:bookmarkStart w:id="37" w:name="_Toc66121740"/>
       <w:r>
         <w:t>Habitaciones</w:t>
       </w:r>
-      <w:bookmarkEnd w:id="36"/>
+      <w:bookmarkEnd w:id="37"/>
     </w:p>
     <w:p>
       <w:r>
@@ -7771,11 +7772,11 @@
       <w:pPr>
         <w:pStyle w:val="Ttulo3"/>
       </w:pPr>
-      <w:bookmarkStart w:id="37" w:name="_Toc66121741"/>
+      <w:bookmarkStart w:id="38" w:name="_Toc66121741"/>
       <w:r>
         <w:t>Habitaciones de reposo</w:t>
       </w:r>
-      <w:bookmarkEnd w:id="37"/>
+      <w:bookmarkEnd w:id="38"/>
     </w:p>
     <w:p>
       <w:r>
@@ -7790,12 +7791,7 @@
     <w:p>
       <w:r>
         <w:lastRenderedPageBreak/>
-        <w:t>Los materiales, los colores y la forma del confesionario variarán según la zona, pero todos contarán con la típica ventanilla con agujeros, la cual se cerrará al entrar en él.</w:t>
-      </w:r>
-      <w:bookmarkStart w:id="38" w:name="_GoBack"/>
-      <w:bookmarkEnd w:id="38"/>
-      <w:r>
-        <w:t xml:space="preserve"> </w:t>
+        <w:t xml:space="preserve">Los materiales, los colores y la forma del confesionario variarán según la zona, pero todos contarán con la típica ventanilla con agujeros, la cual se cerrará al entrar en él. </w:t>
       </w:r>
     </w:p>
     <w:p>
@@ -8966,7 +8962,7 @@
         <w:noProof/>
         <w:color w:val="5B9BD5" w:themeColor="accent1"/>
       </w:rPr>
-      <w:t>19</w:t>
+      <w:t>20</w:t>
     </w:r>
     <w:r>
       <w:rPr>
@@ -9045,6 +9041,7 @@
         <w:dataBinding w:prefixMappings="xmlns:ns0='http://purl.org/dc/elements/1.1/' xmlns:ns1='http://schemas.openxmlformats.org/package/2006/metadata/core-properties' " w:xpath="/ns1:coreProperties[1]/ns0:title[1]" w:storeItemID="{6C3C8BC8-F283-45AE-878A-BAB7291924A1}"/>
         <w:text/>
       </w:sdtPr>
+      <w:sdtEndPr/>
       <w:sdtContent>
         <w:r>
           <w:rPr>
@@ -9072,6 +9069,7 @@
       <w:dataBinding w:prefixMappings="xmlns:ns0='http://schemas.openxmlformats.org/package/2006/metadata/core-properties' xmlns:ns1='http://purl.org/dc/elements/1.1/'" w:xpath="/ns0:coreProperties[1]/ns1:subject[1]" w:storeItemID="{6C3C8BC8-F283-45AE-878A-BAB7291924A1}"/>
       <w:text/>
     </w:sdtPr>
+    <w:sdtEndPr/>
     <w:sdtContent>
       <w:p>
         <w:pPr>
@@ -11463,6 +11461,7 @@
     <w:rsid w:val="004B6805"/>
     <w:rsid w:val="00536EC3"/>
     <w:rsid w:val="005B56C6"/>
+    <w:rsid w:val="00604D6E"/>
     <w:rsid w:val="00624C5E"/>
     <w:rsid w:val="0070303E"/>
     <w:rsid w:val="00BB4CA1"/>
@@ -12255,7 +12254,7 @@
 </file>
 
 <file path=customXml/itemProps2.xml><?xml version="1.0" encoding="utf-8"?>
-<ds:datastoreItem xmlns:ds="http://schemas.openxmlformats.org/officeDocument/2006/customXml" ds:itemID="{DF5FF438-4D02-49FC-9344-F0D233402B65}">
+<ds:datastoreItem xmlns:ds="http://schemas.openxmlformats.org/officeDocument/2006/customXml" ds:itemID="{D81965E7-F177-4C1A-9616-6E7318338916}">
   <ds:schemaRefs>
     <ds:schemaRef ds:uri="http://schemas.openxmlformats.org/officeDocument/2006/bibliography"/>
   </ds:schemaRefs>

</xml_diff>

<commit_message>
Namespaces y cambios menores
</commit_message>
<xml_diff>
--- a/Documentacion/GDD.docx
+++ b/Documentacion/GDD.docx
@@ -5564,23 +5564,18 @@
         <w:t>gameplay</w:t>
       </w:r>
       <w:r>
-        <w:t xml:space="preserve"> del juego no se caracteriza por tener un amplio abanico de mecánicas con las que cuenta el jugador para enfrentar a sus enemigos, sino más bien en unas mecánicas sencillas y unos enemigos variados con distintos patrones de ataque que harán que el movimiento sea clave para, por un lado, esquivar los ataques de los enemigos y, por otro lado, redireccionar</w:t>
-      </w:r>
-      <w:bookmarkStart w:id="13" w:name="_GoBack"/>
+        <w:t xml:space="preserve"> del juego no se caracteriza por tener un amplio abanico de mecánicas con las que cuenta el jugador para enfrentar a sus enemigos, sino más bien en unas mecánicas sencillas y unos enemigos variados con distintos patrones de ataque que harán que el movimiento sea clave para, por un lado, esquivar los ataques de los enemigos y, por otro lado, redireccionar la vuelta del orbe tras el lanzamiento direccional.</w:t>
+      </w:r>
+    </w:p>
+    <w:p>
+      <w:pPr>
+        <w:pStyle w:val="Ttulo3"/>
+      </w:pPr>
+      <w:bookmarkStart w:id="13" w:name="_Toc66121717"/>
+      <w:r>
+        <w:t>Input</w:t>
+      </w:r>
       <w:bookmarkEnd w:id="13"/>
-      <w:r>
-        <w:t xml:space="preserve"> la vuelta del orbe tras el lanzamiento direccional.</w:t>
-      </w:r>
-    </w:p>
-    <w:p>
-      <w:pPr>
-        <w:pStyle w:val="Ttulo3"/>
-      </w:pPr>
-      <w:bookmarkStart w:id="14" w:name="_Toc66121717"/>
-      <w:r>
-        <w:t>Input</w:t>
-      </w:r>
-      <w:bookmarkEnd w:id="14"/>
     </w:p>
     <w:p>
       <w:r>
@@ -6071,11 +6066,11 @@
       <w:pPr>
         <w:pStyle w:val="Ttulo3"/>
       </w:pPr>
-      <w:bookmarkStart w:id="15" w:name="_Toc66121718"/>
+      <w:bookmarkStart w:id="14" w:name="_Toc66121718"/>
       <w:r>
         <w:t>Movimiento</w:t>
       </w:r>
-      <w:bookmarkEnd w:id="15"/>
+      <w:bookmarkEnd w:id="14"/>
     </w:p>
     <w:p>
       <w:r>
@@ -6087,105 +6082,118 @@
       <w:pPr>
         <w:pStyle w:val="Ttulo3"/>
       </w:pPr>
-      <w:bookmarkStart w:id="16" w:name="_Toc66121719"/>
+      <w:bookmarkStart w:id="15" w:name="_Toc66121719"/>
       <w:r>
         <w:t>Salto extra</w:t>
       </w:r>
+      <w:bookmarkEnd w:id="15"/>
+    </w:p>
+    <w:p>
+      <w:r>
+        <w:t>Más adelante en el juego, se desbloqueará un salto extra que se podrá realizar en el aire.</w:t>
+      </w:r>
+    </w:p>
+    <w:p>
+      <w:pPr>
+        <w:pStyle w:val="Ttulo3"/>
+      </w:pPr>
+      <w:bookmarkStart w:id="16" w:name="_Toc66121720"/>
+      <w:r>
+        <w:t>Dash</w:t>
+      </w:r>
       <w:bookmarkEnd w:id="16"/>
     </w:p>
     <w:p>
       <w:r>
-        <w:t>Más adelante en el juego, se desbloqueará un salto extra que se podrá realizar en el aire.</w:t>
+        <w:t xml:space="preserve">En cierto momento de la aventura, se desbloqueará el </w:t>
+      </w:r>
+      <w:r>
+        <w:rPr>
+          <w:i/>
+        </w:rPr>
+        <w:t>dash</w:t>
+      </w:r>
+      <w:r>
+        <w:t>, permitiendo al jugador moverse rápidamente hacia una dirección durante un breve período de tiempo.</w:t>
       </w:r>
     </w:p>
     <w:p>
       <w:pPr>
         <w:pStyle w:val="Ttulo3"/>
       </w:pPr>
-      <w:bookmarkStart w:id="17" w:name="_Toc66121720"/>
-      <w:r>
-        <w:t>Dash</w:t>
+      <w:bookmarkStart w:id="17" w:name="_Toc66121721"/>
+      <w:r>
+        <w:t>Orbe</w:t>
       </w:r>
       <w:bookmarkEnd w:id="17"/>
     </w:p>
     <w:p>
       <w:r>
-        <w:t xml:space="preserve">En cierto momento de la aventura, se desbloqueará el </w:t>
+        <w:t>Es el arma principal del jugador.</w:t>
+      </w:r>
+      <w:r>
+        <w:t xml:space="preserve"> Es capaz de atravesar paredes y obstáculos.</w:t>
+      </w:r>
+    </w:p>
+    <w:p>
+      <w:pPr>
+        <w:pStyle w:val="Ttulo4"/>
+      </w:pPr>
+      <w:r>
+        <w:t>Lanzamiento direccional de</w:t>
+      </w:r>
+      <w:r>
+        <w:t>l</w:t>
+      </w:r>
+      <w:r>
+        <w:t xml:space="preserve"> orbe</w:t>
+      </w:r>
+    </w:p>
+    <w:p>
+      <w:r>
+        <w:t>El orbe será lanzado a cierta velocidad</w:t>
+      </w:r>
+      <w:r>
+        <w:t xml:space="preserve"> en una determinada dirección.</w:t>
+      </w:r>
+    </w:p>
+    <w:p>
+      <w:r>
+        <w:t xml:space="preserve">Esta dirección tendrá que ver con hacia donde estás apuntando (en caso de usar un ratón, la dirección desde el jugador hacia el cursor y en caso de usar un mando la dirección hacia la que mueves el </w:t>
       </w:r>
       <w:r>
         <w:rPr>
           <w:i/>
         </w:rPr>
-        <w:t>dash</w:t>
-      </w:r>
-      <w:r>
-        <w:t>, permitiendo al jugador moverse rápidamente hacia una dirección durante un breve período de tiempo.</w:t>
-      </w:r>
-    </w:p>
-    <w:p>
-      <w:pPr>
-        <w:pStyle w:val="Ttulo3"/>
-      </w:pPr>
-      <w:bookmarkStart w:id="18" w:name="_Toc66121721"/>
-      <w:r>
-        <w:t>Orbe</w:t>
-      </w:r>
+        <w:t>joystick</w:t>
+      </w:r>
+      <w:r>
+        <w:t>).</w:t>
+      </w:r>
+      <w:r>
+        <w:t xml:space="preserve"> </w:t>
+      </w:r>
+      <w:r>
+        <w:t>Una vez lanzado, el orbe iniciará con una determina velocidad inicial, e irá desacelerándose conforme se mueve hasta pararse (alcanza una velocidad igual a cero), momento en el que toma como objetivo el cuerpo del jugador, y comienza a acelerar hacia esa dirección hasta tocarlo.</w:t>
+      </w:r>
+    </w:p>
+    <w:p>
+      <w:r>
+        <w:t xml:space="preserve">Durante el lanzamiento, el orbe rebotará sobre las paredes y los obstáculos que se encuentre, aplicando un pequeño </w:t>
+      </w:r>
+      <w:proofErr w:type="spellStart"/>
+      <w:r>
+        <w:rPr>
+          <w:i/>
+        </w:rPr>
+        <w:t>boost</w:t>
+      </w:r>
+      <w:proofErr w:type="spellEnd"/>
+      <w:r>
+        <w:t xml:space="preserve"> de velocidad (¿y de daño? Podría ser la mejora de una máscara/túnica) al realizarse el primer rebote.</w:t>
+      </w:r>
+      <w:bookmarkStart w:id="18" w:name="_GoBack"/>
       <w:bookmarkEnd w:id="18"/>
-    </w:p>
-    <w:p>
-      <w:r>
-        <w:t>Es el arma principal del jugador.</w:t>
-      </w:r>
-      <w:r>
-        <w:t xml:space="preserve"> Es capaz de atravesar paredes y obstáculos.</w:t>
-      </w:r>
-    </w:p>
-    <w:p>
-      <w:pPr>
-        <w:pStyle w:val="Ttulo4"/>
-      </w:pPr>
-      <w:r>
-        <w:t>Lanzamiento direccional de</w:t>
-      </w:r>
-      <w:r>
-        <w:t>l</w:t>
-      </w:r>
-      <w:r>
-        <w:t xml:space="preserve"> orbe</w:t>
-      </w:r>
-    </w:p>
-    <w:p>
-      <w:r>
-        <w:t>El orbe será lanzado a cierta velocidad</w:t>
-      </w:r>
-      <w:r>
-        <w:t xml:space="preserve"> en una determinada dirección.</w:t>
-      </w:r>
-    </w:p>
-    <w:p>
-      <w:r>
-        <w:t xml:space="preserve">Esta dirección tendrá que ver con hacia donde estás apuntando (en caso de usar un ratón, la dirección desde el jugador hacia el cursor y en caso de usar un mando la dirección hacia la que mueves el </w:t>
-      </w:r>
-      <w:r>
-        <w:rPr>
-          <w:i/>
-        </w:rPr>
-        <w:t>joystick</w:t>
-      </w:r>
-      <w:r>
-        <w:t>).</w:t>
-      </w:r>
-      <w:r>
-        <w:t xml:space="preserve"> </w:t>
-      </w:r>
-      <w:r>
-        <w:t>Una vez lanzado, el orbe iniciará con una determina velocidad inicial, e irá desacelerándose conforme se mueve hasta pararse (alcanza una velocidad igual a cero), momento en el que toma como objetivo el cuerpo del jugador, y comienza a acelerar hacia esa dirección hasta tocarlo.</w:t>
-      </w:r>
-    </w:p>
-    <w:p>
-      <w:r>
-        <w:t>Este lanzamiento del orbe permite atravesar paredes y obstáculos.</w:t>
-      </w:r>
     </w:p>
     <w:p>
       <w:r>
@@ -6300,12 +6308,19 @@
         <w:rPr>
           <w:szCs w:val="24"/>
         </w:rPr>
-        <w:t>: permite cambiar el color del orbe en cualquier momento mediante un botón (sería la jugabilidad deseada, alcanzada automáticamente tras terminar el primer nivel introductorio del juego</w:t>
+        <w:t xml:space="preserve">: permite cambiar el color del orbe en cualquier momento mediante un botón (sería la jugabilidad deseada, alcanzada automáticamente </w:t>
       </w:r>
       <w:r>
         <w:rPr>
           <w:szCs w:val="24"/>
         </w:rPr>
+        <w:lastRenderedPageBreak/>
+        <w:t>tras terminar el primer nivel introductorio del juego</w:t>
+      </w:r>
+      <w:r>
+        <w:rPr>
+          <w:szCs w:val="24"/>
+        </w:rPr>
         <w:t>,</w:t>
       </w:r>
       <w:r>
@@ -6320,7 +6335,6 @@
         <w:pStyle w:val="Ttulo4"/>
       </w:pPr>
       <w:r>
-        <w:lastRenderedPageBreak/>
         <w:t>Lanzamiento teledirigido del orbe</w:t>
       </w:r>
     </w:p>
@@ -8962,7 +8976,7 @@
         <w:noProof/>
         <w:color w:val="5B9BD5" w:themeColor="accent1"/>
       </w:rPr>
-      <w:t>20</w:t>
+      <w:t>11</w:t>
     </w:r>
     <w:r>
       <w:rPr>
@@ -11464,6 +11478,7 @@
     <w:rsid w:val="00604D6E"/>
     <w:rsid w:val="00624C5E"/>
     <w:rsid w:val="0070303E"/>
+    <w:rsid w:val="00781B69"/>
     <w:rsid w:val="00BB4CA1"/>
     <w:rsid w:val="00C16FAB"/>
     <w:rsid w:val="00C3053A"/>
@@ -12254,7 +12269,7 @@
 </file>
 
 <file path=customXml/itemProps2.xml><?xml version="1.0" encoding="utf-8"?>
-<ds:datastoreItem xmlns:ds="http://schemas.openxmlformats.org/officeDocument/2006/customXml" ds:itemID="{D81965E7-F177-4C1A-9616-6E7318338916}">
+<ds:datastoreItem xmlns:ds="http://schemas.openxmlformats.org/officeDocument/2006/customXml" ds:itemID="{F857BF96-C454-48D9-A97E-1B1098D763BE}">
   <ds:schemaRefs>
     <ds:schemaRef ds:uri="http://schemas.openxmlformats.org/officeDocument/2006/bibliography"/>
   </ds:schemaRefs>

</xml_diff>

<commit_message>
Nuevas partículas de cambio del color del orbe, salto proporcional según pulsación del botón, GDD actualizado y otros
</commit_message>
<xml_diff>
--- a/Documentacion/GDD.docx
+++ b/Documentacion/GDD.docx
@@ -10,7 +10,6 @@
           <w:docPartUnique/>
         </w:docPartObj>
       </w:sdtPr>
-      <w:sdtEndPr/>
       <w:sdtContent>
         <w:p/>
         <w:tbl>
@@ -44,7 +43,6 @@
                 <w:dataBinding w:prefixMappings="xmlns:ns0='http://schemas.openxmlformats.org/officeDocument/2006/extended-properties'" w:xpath="/ns0:Properties[1]/ns0:Company[1]" w:storeItemID="{6668398D-A668-4E3E-A5EB-62B293D839F1}"/>
                 <w:text/>
               </w:sdtPr>
-              <w:sdtEndPr/>
               <w:sdtContent>
                 <w:tc>
                   <w:tcPr>
@@ -96,7 +94,6 @@
                   <w:dataBinding w:prefixMappings="xmlns:ns0='http://schemas.openxmlformats.org/package/2006/metadata/core-properties' xmlns:ns1='http://purl.org/dc/elements/1.1/'" w:xpath="/ns0:coreProperties[1]/ns1:title[1]" w:storeItemID="{6C3C8BC8-F283-45AE-878A-BAB7291924A1}"/>
                   <w:text/>
                 </w:sdtPr>
-                <w:sdtEndPr/>
                 <w:sdtContent>
                   <w:p>
                     <w:pPr>
@@ -160,7 +157,6 @@
                 <w:dataBinding w:prefixMappings="xmlns:ns0='http://schemas.openxmlformats.org/package/2006/metadata/core-properties' xmlns:ns1='http://purl.org/dc/elements/1.1/'" w:xpath="/ns0:coreProperties[1]/ns1:subject[1]" w:storeItemID="{6C3C8BC8-F283-45AE-878A-BAB7291924A1}"/>
                 <w:text/>
               </w:sdtPr>
-              <w:sdtEndPr/>
               <w:sdtContent>
                 <w:tc>
                   <w:tcPr>
@@ -359,7 +355,7 @@
             </w:rPr>
             <w:fldChar w:fldCharType="separate"/>
           </w:r>
-          <w:hyperlink w:anchor="_Toc66121704" w:history="1">
+          <w:hyperlink w:anchor="_Toc69137522" w:history="1">
             <w:r>
               <w:rPr>
                 <w:rStyle w:val="Hipervnculo"/>
@@ -386,7 +382,7 @@
                 <w:noProof/>
                 <w:webHidden/>
               </w:rPr>
-              <w:instrText xml:space="preserve"> PAGEREF _Toc66121704 \h </w:instrText>
+              <w:instrText xml:space="preserve"> PAGEREF _Toc69137522 \h </w:instrText>
             </w:r>
             <w:r>
               <w:rPr>
@@ -430,7 +426,7 @@
               <w:lang w:eastAsia="es-ES"/>
             </w:rPr>
           </w:pPr>
-          <w:hyperlink w:anchor="_Toc66121705" w:history="1">
+          <w:hyperlink w:anchor="_Toc69137523" w:history="1">
             <w:r>
               <w:rPr>
                 <w:rStyle w:val="Hipervnculo"/>
@@ -457,7 +453,7 @@
                 <w:noProof/>
                 <w:webHidden/>
               </w:rPr>
-              <w:instrText xml:space="preserve"> PAGEREF _Toc66121705 \h </w:instrText>
+              <w:instrText xml:space="preserve"> PAGEREF _Toc69137523 \h </w:instrText>
             </w:r>
             <w:r>
               <w:rPr>
@@ -501,7 +497,7 @@
               <w:lang w:eastAsia="es-ES"/>
             </w:rPr>
           </w:pPr>
-          <w:hyperlink w:anchor="_Toc66121706" w:history="1">
+          <w:hyperlink w:anchor="_Toc69137524" w:history="1">
             <w:r>
               <w:rPr>
                 <w:rStyle w:val="Hipervnculo"/>
@@ -528,7 +524,7 @@
                 <w:noProof/>
                 <w:webHidden/>
               </w:rPr>
-              <w:instrText xml:space="preserve"> PAGEREF _Toc66121706 \h </w:instrText>
+              <w:instrText xml:space="preserve"> PAGEREF _Toc69137524 \h </w:instrText>
             </w:r>
             <w:r>
               <w:rPr>
@@ -572,7 +568,7 @@
               <w:lang w:eastAsia="es-ES"/>
             </w:rPr>
           </w:pPr>
-          <w:hyperlink w:anchor="_Toc66121707" w:history="1">
+          <w:hyperlink w:anchor="_Toc69137525" w:history="1">
             <w:r>
               <w:rPr>
                 <w:rStyle w:val="Hipervnculo"/>
@@ -599,7 +595,7 @@
                 <w:noProof/>
                 <w:webHidden/>
               </w:rPr>
-              <w:instrText xml:space="preserve"> PAGEREF _Toc66121707 \h </w:instrText>
+              <w:instrText xml:space="preserve"> PAGEREF _Toc69137525 \h </w:instrText>
             </w:r>
             <w:r>
               <w:rPr>
@@ -643,7 +639,7 @@
               <w:lang w:eastAsia="es-ES"/>
             </w:rPr>
           </w:pPr>
-          <w:hyperlink w:anchor="_Toc66121708" w:history="1">
+          <w:hyperlink w:anchor="_Toc69137526" w:history="1">
             <w:r>
               <w:rPr>
                 <w:rStyle w:val="Hipervnculo"/>
@@ -670,7 +666,7 @@
                 <w:noProof/>
                 <w:webHidden/>
               </w:rPr>
-              <w:instrText xml:space="preserve"> PAGEREF _Toc66121708 \h </w:instrText>
+              <w:instrText xml:space="preserve"> PAGEREF _Toc69137526 \h </w:instrText>
             </w:r>
             <w:r>
               <w:rPr>
@@ -714,7 +710,7 @@
               <w:lang w:eastAsia="es-ES"/>
             </w:rPr>
           </w:pPr>
-          <w:hyperlink w:anchor="_Toc66121709" w:history="1">
+          <w:hyperlink w:anchor="_Toc69137527" w:history="1">
             <w:r>
               <w:rPr>
                 <w:rStyle w:val="Hipervnculo"/>
@@ -741,7 +737,7 @@
                 <w:noProof/>
                 <w:webHidden/>
               </w:rPr>
-              <w:instrText xml:space="preserve"> PAGEREF _Toc66121709 \h </w:instrText>
+              <w:instrText xml:space="preserve"> PAGEREF _Toc69137527 \h </w:instrText>
             </w:r>
             <w:r>
               <w:rPr>
@@ -785,7 +781,7 @@
               <w:lang w:eastAsia="es-ES"/>
             </w:rPr>
           </w:pPr>
-          <w:hyperlink w:anchor="_Toc66121710" w:history="1">
+          <w:hyperlink w:anchor="_Toc69137528" w:history="1">
             <w:r>
               <w:rPr>
                 <w:rStyle w:val="Hipervnculo"/>
@@ -812,7 +808,7 @@
                 <w:noProof/>
                 <w:webHidden/>
               </w:rPr>
-              <w:instrText xml:space="preserve"> PAGEREF _Toc66121710 \h </w:instrText>
+              <w:instrText xml:space="preserve"> PAGEREF _Toc69137528 \h </w:instrText>
             </w:r>
             <w:r>
               <w:rPr>
@@ -856,7 +852,7 @@
               <w:lang w:eastAsia="es-ES"/>
             </w:rPr>
           </w:pPr>
-          <w:hyperlink w:anchor="_Toc66121711" w:history="1">
+          <w:hyperlink w:anchor="_Toc69137529" w:history="1">
             <w:r>
               <w:rPr>
                 <w:rStyle w:val="Hipervnculo"/>
@@ -883,7 +879,7 @@
                 <w:noProof/>
                 <w:webHidden/>
               </w:rPr>
-              <w:instrText xml:space="preserve"> PAGEREF _Toc66121711 \h </w:instrText>
+              <w:instrText xml:space="preserve"> PAGEREF _Toc69137529 \h </w:instrText>
             </w:r>
             <w:r>
               <w:rPr>
@@ -927,7 +923,7 @@
               <w:lang w:eastAsia="es-ES"/>
             </w:rPr>
           </w:pPr>
-          <w:hyperlink w:anchor="_Toc66121712" w:history="1">
+          <w:hyperlink w:anchor="_Toc69137530" w:history="1">
             <w:r>
               <w:rPr>
                 <w:rStyle w:val="Hipervnculo"/>
@@ -954,7 +950,7 @@
                 <w:noProof/>
                 <w:webHidden/>
               </w:rPr>
-              <w:instrText xml:space="preserve"> PAGEREF _Toc66121712 \h </w:instrText>
+              <w:instrText xml:space="preserve"> PAGEREF _Toc69137530 \h </w:instrText>
             </w:r>
             <w:r>
               <w:rPr>
@@ -998,7 +994,7 @@
               <w:lang w:eastAsia="es-ES"/>
             </w:rPr>
           </w:pPr>
-          <w:hyperlink w:anchor="_Toc66121713" w:history="1">
+          <w:hyperlink w:anchor="_Toc69137531" w:history="1">
             <w:r>
               <w:rPr>
                 <w:rStyle w:val="Hipervnculo"/>
@@ -1025,7 +1021,7 @@
                 <w:noProof/>
                 <w:webHidden/>
               </w:rPr>
-              <w:instrText xml:space="preserve"> PAGEREF _Toc66121713 \h </w:instrText>
+              <w:instrText xml:space="preserve"> PAGEREF _Toc69137531 \h </w:instrText>
             </w:r>
             <w:r>
               <w:rPr>
@@ -1069,7 +1065,7 @@
               <w:lang w:eastAsia="es-ES"/>
             </w:rPr>
           </w:pPr>
-          <w:hyperlink w:anchor="_Toc66121714" w:history="1">
+          <w:hyperlink w:anchor="_Toc69137532" w:history="1">
             <w:r>
               <w:rPr>
                 <w:rStyle w:val="Hipervnculo"/>
@@ -1096,7 +1092,7 @@
                 <w:noProof/>
                 <w:webHidden/>
               </w:rPr>
-              <w:instrText xml:space="preserve"> PAGEREF _Toc66121714 \h </w:instrText>
+              <w:instrText xml:space="preserve"> PAGEREF _Toc69137532 \h </w:instrText>
             </w:r>
             <w:r>
               <w:rPr>
@@ -1140,7 +1136,7 @@
               <w:lang w:eastAsia="es-ES"/>
             </w:rPr>
           </w:pPr>
-          <w:hyperlink w:anchor="_Toc66121715" w:history="1">
+          <w:hyperlink w:anchor="_Toc69137533" w:history="1">
             <w:r>
               <w:rPr>
                 <w:rStyle w:val="Hipervnculo"/>
@@ -1167,7 +1163,7 @@
                 <w:noProof/>
                 <w:webHidden/>
               </w:rPr>
-              <w:instrText xml:space="preserve"> PAGEREF _Toc66121715 \h </w:instrText>
+              <w:instrText xml:space="preserve"> PAGEREF _Toc69137533 \h </w:instrText>
             </w:r>
             <w:r>
               <w:rPr>
@@ -1211,7 +1207,7 @@
               <w:lang w:eastAsia="es-ES"/>
             </w:rPr>
           </w:pPr>
-          <w:hyperlink w:anchor="_Toc66121716" w:history="1">
+          <w:hyperlink w:anchor="_Toc69137534" w:history="1">
             <w:r>
               <w:rPr>
                 <w:rStyle w:val="Hipervnculo"/>
@@ -1238,7 +1234,7 @@
                 <w:noProof/>
                 <w:webHidden/>
               </w:rPr>
-              <w:instrText xml:space="preserve"> PAGEREF _Toc66121716 \h </w:instrText>
+              <w:instrText xml:space="preserve"> PAGEREF _Toc69137534 \h </w:instrText>
             </w:r>
             <w:r>
               <w:rPr>
@@ -1282,7 +1278,7 @@
               <w:lang w:eastAsia="es-ES"/>
             </w:rPr>
           </w:pPr>
-          <w:hyperlink w:anchor="_Toc66121717" w:history="1">
+          <w:hyperlink w:anchor="_Toc69137535" w:history="1">
             <w:r>
               <w:rPr>
                 <w:rStyle w:val="Hipervnculo"/>
@@ -1309,7 +1305,7 @@
                 <w:noProof/>
                 <w:webHidden/>
               </w:rPr>
-              <w:instrText xml:space="preserve"> PAGEREF _Toc66121717 \h </w:instrText>
+              <w:instrText xml:space="preserve"> PAGEREF _Toc69137535 \h </w:instrText>
             </w:r>
             <w:r>
               <w:rPr>
@@ -1353,7 +1349,7 @@
               <w:lang w:eastAsia="es-ES"/>
             </w:rPr>
           </w:pPr>
-          <w:hyperlink w:anchor="_Toc66121718" w:history="1">
+          <w:hyperlink w:anchor="_Toc69137536" w:history="1">
             <w:r>
               <w:rPr>
                 <w:rStyle w:val="Hipervnculo"/>
@@ -1380,7 +1376,7 @@
                 <w:noProof/>
                 <w:webHidden/>
               </w:rPr>
-              <w:instrText xml:space="preserve"> PAGEREF _Toc66121718 \h </w:instrText>
+              <w:instrText xml:space="preserve"> PAGEREF _Toc69137536 \h </w:instrText>
             </w:r>
             <w:r>
               <w:rPr>
@@ -1424,13 +1420,13 @@
               <w:lang w:eastAsia="es-ES"/>
             </w:rPr>
           </w:pPr>
-          <w:hyperlink w:anchor="_Toc66121719" w:history="1">
+          <w:hyperlink w:anchor="_Toc69137537" w:history="1">
             <w:r>
               <w:rPr>
                 <w:rStyle w:val="Hipervnculo"/>
                 <w:noProof/>
               </w:rPr>
-              <w:t>Salto extra</w:t>
+              <w:t>Dash</w:t>
             </w:r>
             <w:r>
               <w:rPr>
@@ -1451,7 +1447,7 @@
                 <w:noProof/>
                 <w:webHidden/>
               </w:rPr>
-              <w:instrText xml:space="preserve"> PAGEREF _Toc66121719 \h </w:instrText>
+              <w:instrText xml:space="preserve"> PAGEREF _Toc69137537 \h </w:instrText>
             </w:r>
             <w:r>
               <w:rPr>
@@ -1495,13 +1491,13 @@
               <w:lang w:eastAsia="es-ES"/>
             </w:rPr>
           </w:pPr>
-          <w:hyperlink w:anchor="_Toc66121720" w:history="1">
+          <w:hyperlink w:anchor="_Toc69137538" w:history="1">
             <w:r>
               <w:rPr>
                 <w:rStyle w:val="Hipervnculo"/>
                 <w:noProof/>
               </w:rPr>
-              <w:t>Dash</w:t>
+              <w:t>Orbe</w:t>
             </w:r>
             <w:r>
               <w:rPr>
@@ -1522,7 +1518,7 @@
                 <w:noProof/>
                 <w:webHidden/>
               </w:rPr>
-              <w:instrText xml:space="preserve"> PAGEREF _Toc66121720 \h </w:instrText>
+              <w:instrText xml:space="preserve"> PAGEREF _Toc69137538 \h </w:instrText>
             </w:r>
             <w:r>
               <w:rPr>
@@ -1566,13 +1562,13 @@
               <w:lang w:eastAsia="es-ES"/>
             </w:rPr>
           </w:pPr>
-          <w:hyperlink w:anchor="_Toc66121721" w:history="1">
+          <w:hyperlink w:anchor="_Toc69137539" w:history="1">
             <w:r>
               <w:rPr>
                 <w:rStyle w:val="Hipervnculo"/>
                 <w:noProof/>
               </w:rPr>
-              <w:t>Orbe</w:t>
+              <w:t>Ataque explosivo</w:t>
             </w:r>
             <w:r>
               <w:rPr>
@@ -1593,7 +1589,7 @@
                 <w:noProof/>
                 <w:webHidden/>
               </w:rPr>
-              <w:instrText xml:space="preserve"> PAGEREF _Toc66121721 \h </w:instrText>
+              <w:instrText xml:space="preserve"> PAGEREF _Toc69137539 \h </w:instrText>
             </w:r>
             <w:r>
               <w:rPr>
@@ -1637,13 +1633,13 @@
               <w:lang w:eastAsia="es-ES"/>
             </w:rPr>
           </w:pPr>
-          <w:hyperlink w:anchor="_Toc66121722" w:history="1">
+          <w:hyperlink w:anchor="_Toc69137540" w:history="1">
             <w:r>
               <w:rPr>
                 <w:rStyle w:val="Hipervnculo"/>
                 <w:noProof/>
               </w:rPr>
-              <w:t>Vida</w:t>
+              <w:t>Maná</w:t>
             </w:r>
             <w:r>
               <w:rPr>
@@ -1664,7 +1660,7 @@
                 <w:noProof/>
                 <w:webHidden/>
               </w:rPr>
-              <w:instrText xml:space="preserve"> PAGEREF _Toc66121722 \h </w:instrText>
+              <w:instrText xml:space="preserve"> PAGEREF _Toc69137540 \h </w:instrText>
             </w:r>
             <w:r>
               <w:rPr>
@@ -1708,13 +1704,13 @@
               <w:lang w:eastAsia="es-ES"/>
             </w:rPr>
           </w:pPr>
-          <w:hyperlink w:anchor="_Toc66121723" w:history="1">
+          <w:hyperlink w:anchor="_Toc69137541" w:history="1">
             <w:r>
               <w:rPr>
                 <w:rStyle w:val="Hipervnculo"/>
                 <w:noProof/>
               </w:rPr>
-              <w:t>Pociones reutilizables</w:t>
+              <w:t>Vida</w:t>
             </w:r>
             <w:r>
               <w:rPr>
@@ -1735,7 +1731,7 @@
                 <w:noProof/>
                 <w:webHidden/>
               </w:rPr>
-              <w:instrText xml:space="preserve"> PAGEREF _Toc66121723 \h </w:instrText>
+              <w:instrText xml:space="preserve"> PAGEREF _Toc69137541 \h </w:instrText>
             </w:r>
             <w:r>
               <w:rPr>
@@ -1755,7 +1751,7 @@
                 <w:noProof/>
                 <w:webHidden/>
               </w:rPr>
-              <w:t>10</w:t>
+              <w:t>9</w:t>
             </w:r>
             <w:r>
               <w:rPr>
@@ -1779,13 +1775,13 @@
               <w:lang w:eastAsia="es-ES"/>
             </w:rPr>
           </w:pPr>
-          <w:hyperlink w:anchor="_Toc66121724" w:history="1">
+          <w:hyperlink w:anchor="_Toc69137542" w:history="1">
             <w:r>
               <w:rPr>
                 <w:rStyle w:val="Hipervnculo"/>
                 <w:noProof/>
               </w:rPr>
-              <w:t>Experiencia</w:t>
+              <w:t>Pociones reutilizables</w:t>
             </w:r>
             <w:r>
               <w:rPr>
@@ -1806,7 +1802,7 @@
                 <w:noProof/>
                 <w:webHidden/>
               </w:rPr>
-              <w:instrText xml:space="preserve"> PAGEREF _Toc66121724 \h </w:instrText>
+              <w:instrText xml:space="preserve"> PAGEREF _Toc69137542 \h </w:instrText>
             </w:r>
             <w:r>
               <w:rPr>
@@ -1850,7 +1846,7 @@
               <w:lang w:eastAsia="es-ES"/>
             </w:rPr>
           </w:pPr>
-          <w:hyperlink w:anchor="_Toc66121725" w:history="1">
+          <w:hyperlink w:anchor="_Toc69137543" w:history="1">
             <w:r>
               <w:rPr>
                 <w:rStyle w:val="Hipervnculo"/>
@@ -1877,7 +1873,7 @@
                 <w:noProof/>
                 <w:webHidden/>
               </w:rPr>
-              <w:instrText xml:space="preserve"> PAGEREF _Toc66121725 \h </w:instrText>
+              <w:instrText xml:space="preserve"> PAGEREF _Toc69137543 \h </w:instrText>
             </w:r>
             <w:r>
               <w:rPr>
@@ -1921,7 +1917,7 @@
               <w:lang w:eastAsia="es-ES"/>
             </w:rPr>
           </w:pPr>
-          <w:hyperlink w:anchor="_Toc66121726" w:history="1">
+          <w:hyperlink w:anchor="_Toc69137544" w:history="1">
             <w:r>
               <w:rPr>
                 <w:rStyle w:val="Hipervnculo"/>
@@ -1948,7 +1944,7 @@
                 <w:noProof/>
                 <w:webHidden/>
               </w:rPr>
-              <w:instrText xml:space="preserve"> PAGEREF _Toc66121726 \h </w:instrText>
+              <w:instrText xml:space="preserve"> PAGEREF _Toc69137544 \h </w:instrText>
             </w:r>
             <w:r>
               <w:rPr>
@@ -1992,13 +1988,13 @@
               <w:lang w:eastAsia="es-ES"/>
             </w:rPr>
           </w:pPr>
-          <w:hyperlink w:anchor="_Toc66121727" w:history="1">
+          <w:hyperlink w:anchor="_Toc69137545" w:history="1">
             <w:r>
               <w:rPr>
                 <w:rStyle w:val="Hipervnculo"/>
                 <w:noProof/>
               </w:rPr>
-              <w:t>Vida permanente</w:t>
+              <w:t>Adquirible que aumenta la Vida permanente</w:t>
             </w:r>
             <w:r>
               <w:rPr>
@@ -2019,7 +2015,7 @@
                 <w:noProof/>
                 <w:webHidden/>
               </w:rPr>
-              <w:instrText xml:space="preserve"> PAGEREF _Toc66121727 \h </w:instrText>
+              <w:instrText xml:space="preserve"> PAGEREF _Toc69137545 \h </w:instrText>
             </w:r>
             <w:r>
               <w:rPr>
@@ -2039,7 +2035,7 @@
                 <w:noProof/>
                 <w:webHidden/>
               </w:rPr>
-              <w:t>11</w:t>
+              <w:t>10</w:t>
             </w:r>
             <w:r>
               <w:rPr>
@@ -2063,7 +2059,7 @@
               <w:lang w:eastAsia="es-ES"/>
             </w:rPr>
           </w:pPr>
-          <w:hyperlink w:anchor="_Toc66121728" w:history="1">
+          <w:hyperlink w:anchor="_Toc69137546" w:history="1">
             <w:r>
               <w:rPr>
                 <w:rStyle w:val="Hipervnculo"/>
@@ -2090,7 +2086,7 @@
                 <w:noProof/>
                 <w:webHidden/>
               </w:rPr>
-              <w:instrText xml:space="preserve"> PAGEREF _Toc66121728 \h </w:instrText>
+              <w:instrText xml:space="preserve"> PAGEREF _Toc69137546 \h </w:instrText>
             </w:r>
             <w:r>
               <w:rPr>
@@ -2110,7 +2106,7 @@
                 <w:noProof/>
                 <w:webHidden/>
               </w:rPr>
-              <w:t>11</w:t>
+              <w:t>10</w:t>
             </w:r>
             <w:r>
               <w:rPr>
@@ -2134,7 +2130,7 @@
               <w:lang w:eastAsia="es-ES"/>
             </w:rPr>
           </w:pPr>
-          <w:hyperlink w:anchor="_Toc66121729" w:history="1">
+          <w:hyperlink w:anchor="_Toc69137547" w:history="1">
             <w:r>
               <w:rPr>
                 <w:rStyle w:val="Hipervnculo"/>
@@ -2161,7 +2157,7 @@
                 <w:noProof/>
                 <w:webHidden/>
               </w:rPr>
-              <w:instrText xml:space="preserve"> PAGEREF _Toc66121729 \h </w:instrText>
+              <w:instrText xml:space="preserve"> PAGEREF _Toc69137547 \h </w:instrText>
             </w:r>
             <w:r>
               <w:rPr>
@@ -2205,7 +2201,7 @@
               <w:lang w:eastAsia="es-ES"/>
             </w:rPr>
           </w:pPr>
-          <w:hyperlink w:anchor="_Toc66121730" w:history="1">
+          <w:hyperlink w:anchor="_Toc69137548" w:history="1">
             <w:r>
               <w:rPr>
                 <w:rStyle w:val="Hipervnculo"/>
@@ -2232,7 +2228,7 @@
                 <w:noProof/>
                 <w:webHidden/>
               </w:rPr>
-              <w:instrText xml:space="preserve"> PAGEREF _Toc66121730 \h </w:instrText>
+              <w:instrText xml:space="preserve"> PAGEREF _Toc69137548 \h </w:instrText>
             </w:r>
             <w:r>
               <w:rPr>
@@ -2252,7 +2248,7 @@
                 <w:noProof/>
                 <w:webHidden/>
               </w:rPr>
-              <w:t>12</w:t>
+              <w:t>11</w:t>
             </w:r>
             <w:r>
               <w:rPr>
@@ -2276,7 +2272,7 @@
               <w:lang w:eastAsia="es-ES"/>
             </w:rPr>
           </w:pPr>
-          <w:hyperlink w:anchor="_Toc66121731" w:history="1">
+          <w:hyperlink w:anchor="_Toc69137549" w:history="1">
             <w:r>
               <w:rPr>
                 <w:rStyle w:val="Hipervnculo"/>
@@ -2303,7 +2299,7 @@
                 <w:noProof/>
                 <w:webHidden/>
               </w:rPr>
-              <w:instrText xml:space="preserve"> PAGEREF _Toc66121731 \h </w:instrText>
+              <w:instrText xml:space="preserve"> PAGEREF _Toc69137549 \h </w:instrText>
             </w:r>
             <w:r>
               <w:rPr>
@@ -2347,7 +2343,7 @@
               <w:lang w:eastAsia="es-ES"/>
             </w:rPr>
           </w:pPr>
-          <w:hyperlink w:anchor="_Toc66121732" w:history="1">
+          <w:hyperlink w:anchor="_Toc69137550" w:history="1">
             <w:r>
               <w:rPr>
                 <w:rStyle w:val="Hipervnculo"/>
@@ -2374,7 +2370,7 @@
                 <w:noProof/>
                 <w:webHidden/>
               </w:rPr>
-              <w:instrText xml:space="preserve"> PAGEREF _Toc66121732 \h </w:instrText>
+              <w:instrText xml:space="preserve"> PAGEREF _Toc69137550 \h </w:instrText>
             </w:r>
             <w:r>
               <w:rPr>
@@ -2418,7 +2414,7 @@
               <w:lang w:eastAsia="es-ES"/>
             </w:rPr>
           </w:pPr>
-          <w:hyperlink w:anchor="_Toc66121733" w:history="1">
+          <w:hyperlink w:anchor="_Toc69137551" w:history="1">
             <w:r>
               <w:rPr>
                 <w:rStyle w:val="Hipervnculo"/>
@@ -2445,7 +2441,7 @@
                 <w:noProof/>
                 <w:webHidden/>
               </w:rPr>
-              <w:instrText xml:space="preserve"> PAGEREF _Toc66121733 \h </w:instrText>
+              <w:instrText xml:space="preserve"> PAGEREF _Toc69137551 \h </w:instrText>
             </w:r>
             <w:r>
               <w:rPr>
@@ -2489,7 +2485,7 @@
               <w:lang w:eastAsia="es-ES"/>
             </w:rPr>
           </w:pPr>
-          <w:hyperlink w:anchor="_Toc66121734" w:history="1">
+          <w:hyperlink w:anchor="_Toc69137552" w:history="1">
             <w:r>
               <w:rPr>
                 <w:rStyle w:val="Hipervnculo"/>
@@ -2516,7 +2512,7 @@
                 <w:noProof/>
                 <w:webHidden/>
               </w:rPr>
-              <w:instrText xml:space="preserve"> PAGEREF _Toc66121734 \h </w:instrText>
+              <w:instrText xml:space="preserve"> PAGEREF _Toc69137552 \h </w:instrText>
             </w:r>
             <w:r>
               <w:rPr>
@@ -2536,7 +2532,7 @@
                 <w:noProof/>
                 <w:webHidden/>
               </w:rPr>
-              <w:t>14</w:t>
+              <w:t>13</w:t>
             </w:r>
             <w:r>
               <w:rPr>
@@ -2560,7 +2556,7 @@
               <w:lang w:eastAsia="es-ES"/>
             </w:rPr>
           </w:pPr>
-          <w:hyperlink w:anchor="_Toc66121735" w:history="1">
+          <w:hyperlink w:anchor="_Toc69137553" w:history="1">
             <w:r>
               <w:rPr>
                 <w:rStyle w:val="Hipervnculo"/>
@@ -2587,7 +2583,7 @@
                 <w:noProof/>
                 <w:webHidden/>
               </w:rPr>
-              <w:instrText xml:space="preserve"> PAGEREF _Toc66121735 \h </w:instrText>
+              <w:instrText xml:space="preserve"> PAGEREF _Toc69137553 \h </w:instrText>
             </w:r>
             <w:r>
               <w:rPr>
@@ -2607,7 +2603,7 @@
                 <w:noProof/>
                 <w:webHidden/>
               </w:rPr>
-              <w:t>14</w:t>
+              <w:t>13</w:t>
             </w:r>
             <w:r>
               <w:rPr>
@@ -2631,7 +2627,7 @@
               <w:lang w:eastAsia="es-ES"/>
             </w:rPr>
           </w:pPr>
-          <w:hyperlink w:anchor="_Toc66121736" w:history="1">
+          <w:hyperlink w:anchor="_Toc69137554" w:history="1">
             <w:r>
               <w:rPr>
                 <w:rStyle w:val="Hipervnculo"/>
@@ -2658,7 +2654,7 @@
                 <w:noProof/>
                 <w:webHidden/>
               </w:rPr>
-              <w:instrText xml:space="preserve"> PAGEREF _Toc66121736 \h </w:instrText>
+              <w:instrText xml:space="preserve"> PAGEREF _Toc69137554 \h </w:instrText>
             </w:r>
             <w:r>
               <w:rPr>
@@ -2702,7 +2698,7 @@
               <w:lang w:eastAsia="es-ES"/>
             </w:rPr>
           </w:pPr>
-          <w:hyperlink w:anchor="_Toc66121737" w:history="1">
+          <w:hyperlink w:anchor="_Toc69137555" w:history="1">
             <w:r>
               <w:rPr>
                 <w:rStyle w:val="Hipervnculo"/>
@@ -2729,7 +2725,7 @@
                 <w:noProof/>
                 <w:webHidden/>
               </w:rPr>
-              <w:instrText xml:space="preserve"> PAGEREF _Toc66121737 \h </w:instrText>
+              <w:instrText xml:space="preserve"> PAGEREF _Toc69137555 \h </w:instrText>
             </w:r>
             <w:r>
               <w:rPr>
@@ -2749,7 +2745,7 @@
                 <w:noProof/>
                 <w:webHidden/>
               </w:rPr>
-              <w:t>15</w:t>
+              <w:t>14</w:t>
             </w:r>
             <w:r>
               <w:rPr>
@@ -2773,7 +2769,7 @@
               <w:lang w:eastAsia="es-ES"/>
             </w:rPr>
           </w:pPr>
-          <w:hyperlink w:anchor="_Toc66121738" w:history="1">
+          <w:hyperlink w:anchor="_Toc69137556" w:history="1">
             <w:r>
               <w:rPr>
                 <w:rStyle w:val="Hipervnculo"/>
@@ -2800,7 +2796,7 @@
                 <w:noProof/>
                 <w:webHidden/>
               </w:rPr>
-              <w:instrText xml:space="preserve"> PAGEREF _Toc66121738 \h </w:instrText>
+              <w:instrText xml:space="preserve"> PAGEREF _Toc69137556 \h </w:instrText>
             </w:r>
             <w:r>
               <w:rPr>
@@ -2820,7 +2816,7 @@
                 <w:noProof/>
                 <w:webHidden/>
               </w:rPr>
-              <w:t>15</w:t>
+              <w:t>14</w:t>
             </w:r>
             <w:r>
               <w:rPr>
@@ -2844,7 +2840,7 @@
               <w:lang w:eastAsia="es-ES"/>
             </w:rPr>
           </w:pPr>
-          <w:hyperlink w:anchor="_Toc66121739" w:history="1">
+          <w:hyperlink w:anchor="_Toc69137557" w:history="1">
             <w:r>
               <w:rPr>
                 <w:rStyle w:val="Hipervnculo"/>
@@ -2871,7 +2867,7 @@
                 <w:noProof/>
                 <w:webHidden/>
               </w:rPr>
-              <w:instrText xml:space="preserve"> PAGEREF _Toc66121739 \h </w:instrText>
+              <w:instrText xml:space="preserve"> PAGEREF _Toc69137557 \h </w:instrText>
             </w:r>
             <w:r>
               <w:rPr>
@@ -2915,7 +2911,7 @@
               <w:lang w:eastAsia="es-ES"/>
             </w:rPr>
           </w:pPr>
-          <w:hyperlink w:anchor="_Toc66121740" w:history="1">
+          <w:hyperlink w:anchor="_Toc69137558" w:history="1">
             <w:r>
               <w:rPr>
                 <w:rStyle w:val="Hipervnculo"/>
@@ -2942,7 +2938,7 @@
                 <w:noProof/>
                 <w:webHidden/>
               </w:rPr>
-              <w:instrText xml:space="preserve"> PAGEREF _Toc66121740 \h </w:instrText>
+              <w:instrText xml:space="preserve"> PAGEREF _Toc69137558 \h </w:instrText>
             </w:r>
             <w:r>
               <w:rPr>
@@ -2986,7 +2982,7 @@
               <w:lang w:eastAsia="es-ES"/>
             </w:rPr>
           </w:pPr>
-          <w:hyperlink w:anchor="_Toc66121741" w:history="1">
+          <w:hyperlink w:anchor="_Toc69137559" w:history="1">
             <w:r>
               <w:rPr>
                 <w:rStyle w:val="Hipervnculo"/>
@@ -3013,7 +3009,7 @@
                 <w:noProof/>
                 <w:webHidden/>
               </w:rPr>
-              <w:instrText xml:space="preserve"> PAGEREF _Toc66121741 \h </w:instrText>
+              <w:instrText xml:space="preserve"> PAGEREF _Toc69137559 \h </w:instrText>
             </w:r>
             <w:r>
               <w:rPr>
@@ -3057,7 +3053,7 @@
               <w:lang w:eastAsia="es-ES"/>
             </w:rPr>
           </w:pPr>
-          <w:hyperlink w:anchor="_Toc66121742" w:history="1">
+          <w:hyperlink w:anchor="_Toc69137560" w:history="1">
             <w:r>
               <w:rPr>
                 <w:rStyle w:val="Hipervnculo"/>
@@ -3084,7 +3080,7 @@
                 <w:noProof/>
                 <w:webHidden/>
               </w:rPr>
-              <w:instrText xml:space="preserve"> PAGEREF _Toc66121742 \h </w:instrText>
+              <w:instrText xml:space="preserve"> PAGEREF _Toc69137560 \h </w:instrText>
             </w:r>
             <w:r>
               <w:rPr>
@@ -3128,7 +3124,7 @@
               <w:lang w:eastAsia="es-ES"/>
             </w:rPr>
           </w:pPr>
-          <w:hyperlink w:anchor="_Toc66121743" w:history="1">
+          <w:hyperlink w:anchor="_Toc69137561" w:history="1">
             <w:r>
               <w:rPr>
                 <w:rStyle w:val="Hipervnculo"/>
@@ -3155,7 +3151,7 @@
                 <w:noProof/>
                 <w:webHidden/>
               </w:rPr>
-              <w:instrText xml:space="preserve"> PAGEREF _Toc66121743 \h </w:instrText>
+              <w:instrText xml:space="preserve"> PAGEREF _Toc69137561 \h </w:instrText>
             </w:r>
             <w:r>
               <w:rPr>
@@ -3199,7 +3195,7 @@
               <w:lang w:eastAsia="es-ES"/>
             </w:rPr>
           </w:pPr>
-          <w:hyperlink w:anchor="_Toc66121744" w:history="1">
+          <w:hyperlink w:anchor="_Toc69137562" w:history="1">
             <w:r>
               <w:rPr>
                 <w:rStyle w:val="Hipervnculo"/>
@@ -3226,7 +3222,7 @@
                 <w:noProof/>
                 <w:webHidden/>
               </w:rPr>
-              <w:instrText xml:space="preserve"> PAGEREF _Toc66121744 \h </w:instrText>
+              <w:instrText xml:space="preserve"> PAGEREF _Toc69137562 \h </w:instrText>
             </w:r>
             <w:r>
               <w:rPr>
@@ -3246,7 +3242,7 @@
                 <w:noProof/>
                 <w:webHidden/>
               </w:rPr>
-              <w:t>17</w:t>
+              <w:t>16</w:t>
             </w:r>
             <w:r>
               <w:rPr>
@@ -3270,7 +3266,7 @@
               <w:lang w:eastAsia="es-ES"/>
             </w:rPr>
           </w:pPr>
-          <w:hyperlink w:anchor="_Toc66121745" w:history="1">
+          <w:hyperlink w:anchor="_Toc69137563" w:history="1">
             <w:r>
               <w:rPr>
                 <w:rStyle w:val="Hipervnculo"/>
@@ -3297,7 +3293,7 @@
                 <w:noProof/>
                 <w:webHidden/>
               </w:rPr>
-              <w:instrText xml:space="preserve"> PAGEREF _Toc66121745 \h </w:instrText>
+              <w:instrText xml:space="preserve"> PAGEREF _Toc69137563 \h </w:instrText>
             </w:r>
             <w:r>
               <w:rPr>
@@ -3341,7 +3337,7 @@
               <w:lang w:eastAsia="es-ES"/>
             </w:rPr>
           </w:pPr>
-          <w:hyperlink w:anchor="_Toc66121746" w:history="1">
+          <w:hyperlink w:anchor="_Toc69137564" w:history="1">
             <w:r>
               <w:rPr>
                 <w:rStyle w:val="Hipervnculo"/>
@@ -3368,7 +3364,7 @@
                 <w:noProof/>
                 <w:webHidden/>
               </w:rPr>
-              <w:instrText xml:space="preserve"> PAGEREF _Toc66121746 \h </w:instrText>
+              <w:instrText xml:space="preserve"> PAGEREF _Toc69137564 \h </w:instrText>
             </w:r>
             <w:r>
               <w:rPr>
@@ -3412,7 +3408,7 @@
               <w:lang w:eastAsia="es-ES"/>
             </w:rPr>
           </w:pPr>
-          <w:hyperlink w:anchor="_Toc66121747" w:history="1">
+          <w:hyperlink w:anchor="_Toc69137565" w:history="1">
             <w:r>
               <w:rPr>
                 <w:rStyle w:val="Hipervnculo"/>
@@ -3439,7 +3435,7 @@
                 <w:noProof/>
                 <w:webHidden/>
               </w:rPr>
-              <w:instrText xml:space="preserve"> PAGEREF _Toc66121747 \h </w:instrText>
+              <w:instrText xml:space="preserve"> PAGEREF _Toc69137565 \h </w:instrText>
             </w:r>
             <w:r>
               <w:rPr>
@@ -3483,7 +3479,7 @@
               <w:lang w:eastAsia="es-ES"/>
             </w:rPr>
           </w:pPr>
-          <w:hyperlink w:anchor="_Toc66121748" w:history="1">
+          <w:hyperlink w:anchor="_Toc69137566" w:history="1">
             <w:r>
               <w:rPr>
                 <w:rStyle w:val="Hipervnculo"/>
@@ -3510,7 +3506,7 @@
                 <w:noProof/>
                 <w:webHidden/>
               </w:rPr>
-              <w:instrText xml:space="preserve"> PAGEREF _Toc66121748 \h </w:instrText>
+              <w:instrText xml:space="preserve"> PAGEREF _Toc69137566 \h </w:instrText>
             </w:r>
             <w:r>
               <w:rPr>
@@ -3554,7 +3550,7 @@
               <w:lang w:eastAsia="es-ES"/>
             </w:rPr>
           </w:pPr>
-          <w:hyperlink w:anchor="_Toc66121749" w:history="1">
+          <w:hyperlink w:anchor="_Toc69137567" w:history="1">
             <w:r>
               <w:rPr>
                 <w:rStyle w:val="Hipervnculo"/>
@@ -3581,7 +3577,7 @@
                 <w:noProof/>
                 <w:webHidden/>
               </w:rPr>
-              <w:instrText xml:space="preserve"> PAGEREF _Toc66121749 \h </w:instrText>
+              <w:instrText xml:space="preserve"> PAGEREF _Toc69137567 \h </w:instrText>
             </w:r>
             <w:r>
               <w:rPr>
@@ -3625,7 +3621,7 @@
               <w:lang w:eastAsia="es-ES"/>
             </w:rPr>
           </w:pPr>
-          <w:hyperlink w:anchor="_Toc66121750" w:history="1">
+          <w:hyperlink w:anchor="_Toc69137568" w:history="1">
             <w:r>
               <w:rPr>
                 <w:rStyle w:val="Hipervnculo"/>
@@ -3652,7 +3648,7 @@
                 <w:noProof/>
                 <w:webHidden/>
               </w:rPr>
-              <w:instrText xml:space="preserve"> PAGEREF _Toc66121750 \h </w:instrText>
+              <w:instrText xml:space="preserve"> PAGEREF _Toc69137568 \h </w:instrText>
             </w:r>
             <w:r>
               <w:rPr>
@@ -3696,7 +3692,7 @@
               <w:lang w:eastAsia="es-ES"/>
             </w:rPr>
           </w:pPr>
-          <w:hyperlink w:anchor="_Toc66121751" w:history="1">
+          <w:hyperlink w:anchor="_Toc69137569" w:history="1">
             <w:r>
               <w:rPr>
                 <w:rStyle w:val="Hipervnculo"/>
@@ -3723,7 +3719,7 @@
                 <w:noProof/>
                 <w:webHidden/>
               </w:rPr>
-              <w:instrText xml:space="preserve"> PAGEREF _Toc66121751 \h </w:instrText>
+              <w:instrText xml:space="preserve"> PAGEREF _Toc69137569 \h </w:instrText>
             </w:r>
             <w:r>
               <w:rPr>
@@ -3767,7 +3763,7 @@
               <w:lang w:eastAsia="es-ES"/>
             </w:rPr>
           </w:pPr>
-          <w:hyperlink w:anchor="_Toc66121752" w:history="1">
+          <w:hyperlink w:anchor="_Toc69137570" w:history="1">
             <w:r>
               <w:rPr>
                 <w:rStyle w:val="Hipervnculo"/>
@@ -3794,7 +3790,7 @@
                 <w:noProof/>
                 <w:webHidden/>
               </w:rPr>
-              <w:instrText xml:space="preserve"> PAGEREF _Toc66121752 \h </w:instrText>
+              <w:instrText xml:space="preserve"> PAGEREF _Toc69137570 \h </w:instrText>
             </w:r>
             <w:r>
               <w:rPr>
@@ -3838,7 +3834,7 @@
               <w:lang w:eastAsia="es-ES"/>
             </w:rPr>
           </w:pPr>
-          <w:hyperlink w:anchor="_Toc66121753" w:history="1">
+          <w:hyperlink w:anchor="_Toc69137571" w:history="1">
             <w:r>
               <w:rPr>
                 <w:rStyle w:val="Hipervnculo"/>
@@ -3865,7 +3861,7 @@
                 <w:noProof/>
                 <w:webHidden/>
               </w:rPr>
-              <w:instrText xml:space="preserve"> PAGEREF _Toc66121753 \h </w:instrText>
+              <w:instrText xml:space="preserve"> PAGEREF _Toc69137571 \h </w:instrText>
             </w:r>
             <w:r>
               <w:rPr>
@@ -3909,7 +3905,7 @@
               <w:lang w:eastAsia="es-ES"/>
             </w:rPr>
           </w:pPr>
-          <w:hyperlink w:anchor="_Toc66121754" w:history="1">
+          <w:hyperlink w:anchor="_Toc69137572" w:history="1">
             <w:r>
               <w:rPr>
                 <w:rStyle w:val="Hipervnculo"/>
@@ -3936,7 +3932,7 @@
                 <w:noProof/>
                 <w:webHidden/>
               </w:rPr>
-              <w:instrText xml:space="preserve"> PAGEREF _Toc66121754 \h </w:instrText>
+              <w:instrText xml:space="preserve"> PAGEREF _Toc69137572 \h </w:instrText>
             </w:r>
             <w:r>
               <w:rPr>
@@ -3980,7 +3976,7 @@
               <w:lang w:eastAsia="es-ES"/>
             </w:rPr>
           </w:pPr>
-          <w:hyperlink w:anchor="_Toc66121755" w:history="1">
+          <w:hyperlink w:anchor="_Toc69137573" w:history="1">
             <w:r>
               <w:rPr>
                 <w:rStyle w:val="Hipervnculo"/>
@@ -4007,7 +4003,7 @@
                 <w:noProof/>
                 <w:webHidden/>
               </w:rPr>
-              <w:instrText xml:space="preserve"> PAGEREF _Toc66121755 \h </w:instrText>
+              <w:instrText xml:space="preserve"> PAGEREF _Toc69137573 \h </w:instrText>
             </w:r>
             <w:r>
               <w:rPr>
@@ -4027,7 +4023,7 @@
                 <w:noProof/>
                 <w:webHidden/>
               </w:rPr>
-              <w:t>19</w:t>
+              <w:t>18</w:t>
             </w:r>
             <w:r>
               <w:rPr>
@@ -4051,7 +4047,7 @@
               <w:lang w:eastAsia="es-ES"/>
             </w:rPr>
           </w:pPr>
-          <w:hyperlink w:anchor="_Toc66121756" w:history="1">
+          <w:hyperlink w:anchor="_Toc69137574" w:history="1">
             <w:r>
               <w:rPr>
                 <w:rStyle w:val="Hipervnculo"/>
@@ -4078,7 +4074,7 @@
                 <w:noProof/>
                 <w:webHidden/>
               </w:rPr>
-              <w:instrText xml:space="preserve"> PAGEREF _Toc66121756 \h </w:instrText>
+              <w:instrText xml:space="preserve"> PAGEREF _Toc69137574 \h </w:instrText>
             </w:r>
             <w:r>
               <w:rPr>
@@ -4122,7 +4118,7 @@
               <w:lang w:eastAsia="es-ES"/>
             </w:rPr>
           </w:pPr>
-          <w:hyperlink w:anchor="_Toc66121757" w:history="1">
+          <w:hyperlink w:anchor="_Toc69137575" w:history="1">
             <w:r>
               <w:rPr>
                 <w:rStyle w:val="Hipervnculo"/>
@@ -4149,7 +4145,7 @@
                 <w:noProof/>
                 <w:webHidden/>
               </w:rPr>
-              <w:instrText xml:space="preserve"> PAGEREF _Toc66121757 \h </w:instrText>
+              <w:instrText xml:space="preserve"> PAGEREF _Toc69137575 \h </w:instrText>
             </w:r>
             <w:r>
               <w:rPr>
@@ -4193,7 +4189,7 @@
               <w:lang w:eastAsia="es-ES"/>
             </w:rPr>
           </w:pPr>
-          <w:hyperlink w:anchor="_Toc66121758" w:history="1">
+          <w:hyperlink w:anchor="_Toc69137576" w:history="1">
             <w:r>
               <w:rPr>
                 <w:rStyle w:val="Hipervnculo"/>
@@ -4220,7 +4216,7 @@
                 <w:noProof/>
                 <w:webHidden/>
               </w:rPr>
-              <w:instrText xml:space="preserve"> PAGEREF _Toc66121758 \h </w:instrText>
+              <w:instrText xml:space="preserve"> PAGEREF _Toc69137576 \h </w:instrText>
             </w:r>
             <w:r>
               <w:rPr>
@@ -4264,7 +4260,7 @@
               <w:lang w:eastAsia="es-ES"/>
             </w:rPr>
           </w:pPr>
-          <w:hyperlink w:anchor="_Toc66121759" w:history="1">
+          <w:hyperlink w:anchor="_Toc69137577" w:history="1">
             <w:r>
               <w:rPr>
                 <w:rStyle w:val="Hipervnculo"/>
@@ -4291,7 +4287,7 @@
                 <w:noProof/>
                 <w:webHidden/>
               </w:rPr>
-              <w:instrText xml:space="preserve"> PAGEREF _Toc66121759 \h </w:instrText>
+              <w:instrText xml:space="preserve"> PAGEREF _Toc69137577 \h </w:instrText>
             </w:r>
             <w:r>
               <w:rPr>
@@ -4353,7 +4349,7 @@
       <w:pPr>
         <w:pStyle w:val="Ttulo1"/>
       </w:pPr>
-      <w:bookmarkStart w:id="0" w:name="_Toc66121704"/>
+      <w:bookmarkStart w:id="0" w:name="_Toc69137522"/>
       <w:r>
         <w:lastRenderedPageBreak/>
         <w:t>Elevator Pitch</w:t>
@@ -4404,7 +4400,7 @@
       <w:pPr>
         <w:pStyle w:val="Ttulo1"/>
       </w:pPr>
-      <w:bookmarkStart w:id="1" w:name="_Toc66121705"/>
+      <w:bookmarkStart w:id="1" w:name="_Toc69137523"/>
       <w:r>
         <w:t>Género</w:t>
       </w:r>
@@ -4429,7 +4425,7 @@
       <w:pPr>
         <w:pStyle w:val="Ttulo1"/>
       </w:pPr>
-      <w:bookmarkStart w:id="2" w:name="_Toc66121706"/>
+      <w:bookmarkStart w:id="2" w:name="_Toc69137524"/>
       <w:r>
         <w:t>Plataformas</w:t>
       </w:r>
@@ -4462,7 +4458,7 @@
       <w:pPr>
         <w:pStyle w:val="Ttulo1"/>
       </w:pPr>
-      <w:bookmarkStart w:id="3" w:name="_Toc66121707"/>
+      <w:bookmarkStart w:id="3" w:name="_Toc69137525"/>
       <w:r>
         <w:t>Duración</w:t>
       </w:r>
@@ -4492,7 +4488,7 @@
       <w:pPr>
         <w:pStyle w:val="Ttulo1"/>
       </w:pPr>
-      <w:bookmarkStart w:id="4" w:name="_Toc66121708"/>
+      <w:bookmarkStart w:id="4" w:name="_Toc69137526"/>
       <w:r>
         <w:t>Precio</w:t>
       </w:r>
@@ -4519,7 +4515,7 @@
       <w:pPr>
         <w:pStyle w:val="Ttulo1"/>
       </w:pPr>
-      <w:bookmarkStart w:id="5" w:name="_Toc66121709"/>
+      <w:bookmarkStart w:id="5" w:name="_Toc69137527"/>
       <w:r>
         <w:t>Público objetivo</w:t>
       </w:r>
@@ -4543,7 +4539,7 @@
       <w:pPr>
         <w:pStyle w:val="Ttulo1"/>
       </w:pPr>
-      <w:bookmarkStart w:id="6" w:name="_Toc66121710"/>
+      <w:bookmarkStart w:id="6" w:name="_Toc69137528"/>
       <w:r>
         <w:t>Influencias</w:t>
       </w:r>
@@ -4553,7 +4549,7 @@
       <w:pPr>
         <w:pStyle w:val="Ttulo2"/>
       </w:pPr>
-      <w:bookmarkStart w:id="7" w:name="_Toc66121711"/>
+      <w:bookmarkStart w:id="7" w:name="_Toc69137529"/>
       <w:r>
         <w:t>Hollow Knight</w:t>
       </w:r>
@@ -4842,7 +4838,7 @@
       <w:pPr>
         <w:pStyle w:val="Ttulo2"/>
       </w:pPr>
-      <w:bookmarkStart w:id="8" w:name="_Toc66121712"/>
+      <w:bookmarkStart w:id="8" w:name="_Toc69137530"/>
       <w:r>
         <w:t>Xeodrifter</w:t>
       </w:r>
@@ -5116,7 +5112,7 @@
       <w:pPr>
         <w:pStyle w:val="Ttulo2"/>
       </w:pPr>
-      <w:bookmarkStart w:id="9" w:name="_Toc66121713"/>
+      <w:bookmarkStart w:id="9" w:name="_Toc69137531"/>
       <w:r>
         <w:t>Celeste</w:t>
       </w:r>
@@ -5287,7 +5283,7 @@
       <w:pPr>
         <w:pStyle w:val="Ttulo1"/>
       </w:pPr>
-      <w:bookmarkStart w:id="10" w:name="_Toc66121714"/>
+      <w:bookmarkStart w:id="10" w:name="_Toc69137532"/>
       <w:r>
         <w:t>Narrativa y contexto</w:t>
       </w:r>
@@ -5537,7 +5533,7 @@
       <w:pPr>
         <w:pStyle w:val="Ttulo1"/>
       </w:pPr>
-      <w:bookmarkStart w:id="11" w:name="_Toc66121715"/>
+      <w:bookmarkStart w:id="11" w:name="_Toc69137533"/>
       <w:r>
         <w:t>Diseño</w:t>
       </w:r>
@@ -5547,7 +5543,7 @@
       <w:pPr>
         <w:pStyle w:val="Ttulo2"/>
       </w:pPr>
-      <w:bookmarkStart w:id="12" w:name="_Toc66121716"/>
+      <w:bookmarkStart w:id="12" w:name="_Toc69137534"/>
       <w:r>
         <w:t>Jugabilidad</w:t>
       </w:r>
@@ -5571,7 +5567,7 @@
       <w:pPr>
         <w:pStyle w:val="Ttulo3"/>
       </w:pPr>
-      <w:bookmarkStart w:id="13" w:name="_Toc66121717"/>
+      <w:bookmarkStart w:id="13" w:name="_Toc69137535"/>
       <w:r>
         <w:t>Input</w:t>
       </w:r>
@@ -6066,7 +6062,7 @@
       <w:pPr>
         <w:pStyle w:val="Ttulo3"/>
       </w:pPr>
-      <w:bookmarkStart w:id="14" w:name="_Toc66121718"/>
+      <w:bookmarkStart w:id="14" w:name="_Toc69137536"/>
       <w:r>
         <w:t>Movimiento</w:t>
       </w:r>
@@ -6082,57 +6078,161 @@
       <w:pPr>
         <w:pStyle w:val="Ttulo3"/>
       </w:pPr>
-      <w:bookmarkStart w:id="15" w:name="_Toc66121719"/>
-      <w:r>
-        <w:t>Salto extra</w:t>
+      <w:bookmarkStart w:id="15" w:name="_Toc69137537"/>
+      <w:r>
+        <w:t>Dash</w:t>
       </w:r>
       <w:bookmarkEnd w:id="15"/>
     </w:p>
     <w:p>
       <w:r>
-        <w:t>Más adelante en el juego, se desbloqueará un salto extra que se podrá realizar en el aire.</w:t>
+        <w:t xml:space="preserve">En cierto momento de la aventura, se desbloqueará el </w:t>
+      </w:r>
+      <w:r>
+        <w:rPr>
+          <w:i/>
+        </w:rPr>
+        <w:t>dash</w:t>
+      </w:r>
+      <w:r>
+        <w:t>, permitiendo al jugador moverse rápidamente hacia una dirección durante un breve período de tiempo.</w:t>
       </w:r>
     </w:p>
     <w:p>
       <w:pPr>
         <w:pStyle w:val="Ttulo3"/>
       </w:pPr>
-      <w:bookmarkStart w:id="16" w:name="_Toc66121720"/>
-      <w:r>
-        <w:t>Dash</w:t>
+      <w:bookmarkStart w:id="16" w:name="_Toc69137538"/>
+      <w:r>
+        <w:t>Orbe</w:t>
       </w:r>
       <w:bookmarkEnd w:id="16"/>
     </w:p>
     <w:p>
       <w:r>
-        <w:t xml:space="preserve">En cierto momento de la aventura, se desbloqueará el </w:t>
+        <w:t>Es el arma principal del jugador.</w:t>
+      </w:r>
+      <w:r>
+        <w:t xml:space="preserve"> Es capaz de atravesar paredes y obstáculos.</w:t>
+      </w:r>
+    </w:p>
+    <w:p>
+      <w:pPr>
+        <w:pStyle w:val="Ttulo4"/>
+      </w:pPr>
+      <w:r>
+        <w:t>Lanzamiento direccional de</w:t>
+      </w:r>
+      <w:r>
+        <w:t>l</w:t>
+      </w:r>
+      <w:r>
+        <w:t xml:space="preserve"> orbe</w:t>
+      </w:r>
+    </w:p>
+    <w:p>
+      <w:r>
+        <w:t>El orbe será lanzado a cierta velocidad</w:t>
+      </w:r>
+      <w:r>
+        <w:t xml:space="preserve"> en una determinada dirección.</w:t>
+      </w:r>
+    </w:p>
+    <w:p>
+      <w:r>
+        <w:t xml:space="preserve">Esta dirección tendrá que ver con hacia donde estás apuntando (en caso de usar un ratón, la dirección desde el jugador hacia el cursor y en caso de usar un mando la dirección hacia la que mueves el </w:t>
       </w:r>
       <w:r>
         <w:rPr>
           <w:i/>
         </w:rPr>
-        <w:t>dash</w:t>
-      </w:r>
-      <w:r>
-        <w:t>, permitiendo al jugador moverse rápidamente hacia una dirección durante un breve período de tiempo.</w:t>
+        <w:t>joystick</w:t>
+      </w:r>
+      <w:r>
+        <w:t>).</w:t>
+      </w:r>
+      <w:r>
+        <w:t xml:space="preserve"> </w:t>
+      </w:r>
+      <w:r>
+        <w:t>Una vez lanzado, el orbe iniciará con una determina</w:t>
+      </w:r>
+      <w:r>
+        <w:t>da</w:t>
+      </w:r>
+      <w:r>
+        <w:t xml:space="preserve"> velocidad inicial, e irá desacelerándose conforme se mueve hasta pararse (alcanza una velocidad igual a cero</w:t>
+      </w:r>
+      <w:r>
+        <w:t>), momento en el que toma como objetivo el cuerpo del jugador, y comienza a acelerar hacia esa dirección hasta tocarlo.</w:t>
+      </w:r>
+    </w:p>
+    <w:p>
+      <w:r>
+        <w:t xml:space="preserve">Durante el lanzamiento, el orbe rebotará sobre las paredes y los obstáculos que se encuentre, aplicando un pequeño </w:t>
+      </w:r>
+      <w:proofErr w:type="spellStart"/>
+      <w:r>
+        <w:rPr>
+          <w:i/>
+        </w:rPr>
+        <w:t>boost</w:t>
+      </w:r>
+      <w:proofErr w:type="spellEnd"/>
+      <w:r>
+        <w:t xml:space="preserve"> de velocidad </w:t>
+      </w:r>
+      <w:r>
+        <w:t>en el primer rebote, incentivando así esta mecánica.</w:t>
+      </w:r>
+    </w:p>
+    <w:p>
+      <w:r>
+        <w:t>Esta habilidad se obtiene desde el momento en el que se adquiere el primer orbe.</w:t>
+      </w:r>
+    </w:p>
+    <w:p>
+      <w:pPr>
+        <w:pStyle w:val="Ttulo4"/>
+      </w:pPr>
+      <w:r>
+        <w:t>Lanzamiento direccional cargado</w:t>
+      </w:r>
+    </w:p>
+    <w:p>
+      <w:r>
+        <w:t xml:space="preserve">Otra forma de lanzar el orbe será cargarlo con maná, lo cual se hará dejando presionado el </w:t>
+      </w:r>
+      <w:proofErr w:type="spellStart"/>
+      <w:r>
+        <w:t>click</w:t>
+      </w:r>
+      <w:proofErr w:type="spellEnd"/>
+      <w:r>
+        <w:t xml:space="preserve"> izquierdo o manteniendo el joystick en la dirección correspondiente, </w:t>
+      </w:r>
+      <w:r>
+        <w:t>hasta que el personaje parpadee de color blanco, momento en el que el ataque estará cargado y podremos soltar el botón/joystick. Seguir cargando el ataque después del parpadeo solo hará gastar maná al jugador, y no fortalecerá el ataque.</w:t>
       </w:r>
     </w:p>
     <w:p>
       <w:pPr>
         <w:pStyle w:val="Ttulo3"/>
       </w:pPr>
-      <w:bookmarkStart w:id="17" w:name="_Toc66121721"/>
-      <w:r>
-        <w:t>Orbe</w:t>
+      <w:bookmarkStart w:id="17" w:name="_Toc69137539"/>
+      <w:r>
+        <w:t>Ataque explosivo</w:t>
       </w:r>
       <w:bookmarkEnd w:id="17"/>
     </w:p>
     <w:p>
       <w:r>
-        <w:t>Es el arma principal del jugador.</w:t>
-      </w:r>
-      <w:r>
-        <w:t xml:space="preserve"> Es capaz de atravesar paredes y obstáculos.</w:t>
+        <w:t>Durante cualquiera de los lanzamientos del orbe, el jugador podrá presionar un botón determinado para aplicar una pequeña explosión alrededor del orbe, dañando a los enemigos cercanos del color del orbe y consumiendo algo de maná.</w:t>
+      </w:r>
+    </w:p>
+    <w:p>
+      <w:r>
+        <w:t>Esta habilidad se podrá obtener a lo largo de la aventura y no se comienza con ella.</w:t>
       </w:r>
     </w:p>
     <w:p>
@@ -6140,88 +6240,12 @@
         <w:pStyle w:val="Ttulo4"/>
       </w:pPr>
       <w:r>
-        <w:t>Lanzamiento direccional de</w:t>
-      </w:r>
-      <w:r>
-        <w:t>l</w:t>
-      </w:r>
-      <w:r>
-        <w:t xml:space="preserve"> orbe</w:t>
-      </w:r>
-    </w:p>
-    <w:p>
-      <w:r>
-        <w:t>El orbe será lanzado a cierta velocidad</w:t>
-      </w:r>
-      <w:r>
-        <w:t xml:space="preserve"> en una determinada dirección.</w:t>
-      </w:r>
-    </w:p>
-    <w:p>
-      <w:r>
-        <w:t xml:space="preserve">Esta dirección tendrá que ver con hacia donde estás apuntando (en caso de usar un ratón, la dirección desde el jugador hacia el cursor y en caso de usar un mando la dirección hacia la que mueves el </w:t>
-      </w:r>
-      <w:r>
-        <w:rPr>
-          <w:i/>
-        </w:rPr>
-        <w:t>joystick</w:t>
-      </w:r>
-      <w:r>
-        <w:t>).</w:t>
-      </w:r>
-      <w:r>
-        <w:t xml:space="preserve"> </w:t>
-      </w:r>
-      <w:r>
-        <w:t>Una vez lanzado, el orbe iniciará con una determina velocidad inicial, e irá desacelerándose conforme se mueve hasta pararse (alcanza una velocidad igual a cero), momento en el que toma como objetivo el cuerpo del jugador, y comienza a acelerar hacia esa dirección hasta tocarlo.</w:t>
-      </w:r>
-    </w:p>
-    <w:p>
-      <w:r>
-        <w:t xml:space="preserve">Durante el lanzamiento, el orbe rebotará sobre las paredes y los obstáculos que se encuentre, aplicando un pequeño </w:t>
-      </w:r>
-      <w:proofErr w:type="spellStart"/>
-      <w:r>
-        <w:rPr>
-          <w:i/>
-        </w:rPr>
-        <w:t>boost</w:t>
-      </w:r>
-      <w:proofErr w:type="spellEnd"/>
-      <w:r>
-        <w:t xml:space="preserve"> de velocidad (¿y de daño? Podría ser la mejora de una máscara/túnica) al realizarse el primer rebote.</w:t>
-      </w:r>
-      <w:bookmarkStart w:id="18" w:name="_GoBack"/>
-      <w:bookmarkEnd w:id="18"/>
-    </w:p>
-    <w:p>
-      <w:r>
-        <w:rPr>
-          <w:i/>
-        </w:rPr>
-        <w:t>Nota</w:t>
-      </w:r>
-      <w:r>
-        <w:t xml:space="preserve">: En caso de que el lanzamiento en dirección libre (360 grados) se sienta mal en mando, se podría probar, como opción un lanzamiento </w:t>
-      </w:r>
-      <w:r>
-        <w:t>en ocho direcciones,</w:t>
-      </w:r>
-      <w:r>
-        <w:t xml:space="preserve"> lo cual podría solventar los problemas de precisión en este tipo de dispositivos de entrada.</w:t>
-      </w:r>
-    </w:p>
-    <w:p>
-      <w:pPr>
-        <w:pStyle w:val="Ttulo4"/>
-      </w:pPr>
-      <w:r>
         <w:t>Modos del orbe</w:t>
       </w:r>
     </w:p>
     <w:p>
       <w:r>
+        <w:lastRenderedPageBreak/>
         <w:t>El orbe tendrá 3 modos:</w:t>
       </w:r>
     </w:p>
@@ -6308,25 +6332,18 @@
         <w:rPr>
           <w:szCs w:val="24"/>
         </w:rPr>
-        <w:t xml:space="preserve">: permite cambiar el color del orbe en cualquier momento mediante un botón (sería la jugabilidad deseada, alcanzada automáticamente </w:t>
+        <w:t>: permite cambiar el color del orbe en cualquier momento mediante un botón (sería la jugabilidad deseada, alcanzada automáticamente tras terminar el primer nivel introductorio del juego</w:t>
       </w:r>
       <w:r>
         <w:rPr>
           <w:szCs w:val="24"/>
         </w:rPr>
-        <w:lastRenderedPageBreak/>
-        <w:t>tras terminar el primer nivel introductorio del juego</w:t>
+        <w:t>,</w:t>
       </w:r>
       <w:r>
         <w:rPr>
           <w:szCs w:val="24"/>
         </w:rPr>
-        <w:t>,</w:t>
-      </w:r>
-      <w:r>
-        <w:rPr>
-          <w:szCs w:val="24"/>
-        </w:rPr>
         <w:t xml:space="preserve"> antes de mostrar al jugador la inmensidad del mapa jugable).</w:t>
       </w:r>
     </w:p>
@@ -6368,23 +6385,21 @@
     </w:p>
     <w:p>
       <w:r>
-        <w:t xml:space="preserve">El orbe en lanzamiento teledirigido siempre estará moviéndose. Si no se le indica una dirección (no recibe inputs), se moverá hacia la última dirección </w:t>
-      </w:r>
-      <w:r>
-        <w:t>recibida</w:t>
-      </w:r>
-      <w:r>
-        <w:t>. En caso de que no reciba una dirección desde el principio, y por tanto no tenga una dirección anterior de referencia, se moverá hacia arriba por defecto. Podrá moverse en cualquier dirección (360 grados).</w:t>
-      </w:r>
-    </w:p>
-    <w:p>
-      <w:r>
-        <w:t>El tiempo durante el cual se controla el orbe teledirigidamente es limitado, y cuando esté a punto de acabarse dicho lapso, la pantalla parpadeará cada vez más hasta acabarse el ataque y retomar el control del jugador.</w:t>
-      </w:r>
-    </w:p>
-    <w:p>
-      <w:r>
-        <w:t>En caso de que el orbe toque un obstáculo durante el ataque teledirigido, el personaje perderá la concentración y perderá el control del orbe, volviendo este a donde se encuentra el jugador.</w:t>
+        <w:t>El tiempo durante el cual se controla el orbe</w:t>
+      </w:r>
+      <w:r>
+        <w:t xml:space="preserve"> teledirigidamente es limitado y dependerá del maná que tengamos al empezar el ataque. Durante el control teledirigido, la barra de maná irá decreciendo progresivamente.</w:t>
+      </w:r>
+    </w:p>
+    <w:p>
+      <w:r>
+        <w:t>En caso de que el orbe toque un obstáculo durante el ataque teledirigido, el personaje perderá la concentración y perderá el control del orbe, volviendo este a donde se encuentra el jugador</w:t>
+      </w:r>
+      <w:r>
+        <w:t xml:space="preserve"> (teletransportándose directamente a él)</w:t>
+      </w:r>
+      <w:r>
+        <w:t>.</w:t>
       </w:r>
     </w:p>
     <w:p>
@@ -6392,89 +6407,39 @@
         <w:t>En el momento de iniciar el control teledirigido, el personaje hará una pequeña animación y se quedará en una pose que indica que está concentrado. Además, el tono de los colores de la pantalla cambiará, y mediante efectos de post-proceso, se creará una sensación de evasi</w:t>
       </w:r>
       <w:r>
-        <w:t xml:space="preserve">ón de la realidad para crear un fuerte </w:t>
-      </w:r>
-      <w:proofErr w:type="spellStart"/>
-      <w:r>
+        <w:t>ón de la realidad.</w:t>
+      </w:r>
+    </w:p>
+    <w:p>
+      <w:r>
+        <w:t>Esta habilidad se podrá obtener a lo largo de la aventura y no se comienza con ella.</w:t>
+      </w:r>
+    </w:p>
+    <w:p>
+      <w:pPr>
+        <w:pStyle w:val="Ttulo3"/>
+      </w:pPr>
+      <w:bookmarkStart w:id="18" w:name="_Toc69137540"/>
+      <w:r>
+        <w:t>Maná</w:t>
+      </w:r>
+      <w:bookmarkEnd w:id="18"/>
+    </w:p>
+    <w:p>
+      <w:pPr>
         <w:rPr>
           <w:i/>
         </w:rPr>
-        <w:t>game</w:t>
-      </w:r>
-      <w:proofErr w:type="spellEnd"/>
-      <w:r>
-        <w:rPr>
-          <w:i/>
-        </w:rPr>
-        <w:t xml:space="preserve"> </w:t>
-      </w:r>
-      <w:proofErr w:type="spellStart"/>
-      <w:r>
-        <w:rPr>
-          <w:i/>
-        </w:rPr>
-        <w:t>feel</w:t>
-      </w:r>
-      <w:proofErr w:type="spellEnd"/>
-      <w:r>
-        <w:t xml:space="preserve"> durante el ataque.</w:t>
-      </w:r>
-    </w:p>
-    <w:p>
-      <w:pPr>
-        <w:pStyle w:val="Ttulo4"/>
-      </w:pPr>
-      <w:r>
-        <w:t>Otras formas de jugabilidad en torno al orbe</w:t>
-      </w:r>
-    </w:p>
-    <w:p>
-      <w:r>
-        <w:t xml:space="preserve">Una vez llegado el momento, si se siente que </w:t>
-      </w:r>
-      <w:r>
-        <w:t>la jugabilidad</w:t>
-      </w:r>
-      <w:r>
-        <w:t xml:space="preserve"> es demasiado simple, se podrían valorar nuevas formas de </w:t>
-      </w:r>
-      <w:r>
-        <w:t>ataque</w:t>
-      </w:r>
-      <w:r>
-        <w:t>. Igualmente, el propósito del juego es buscar una jugabilidad sencilla atractiva para cualquiera, por lo que se tendría que tener cuidado al respecto.</w:t>
-      </w:r>
-    </w:p>
-    <w:p>
-      <w:pPr>
-        <w:rPr>
-          <w:i/>
-        </w:rPr>
-      </w:pPr>
-      <w:r>
-        <w:rPr>
-          <w:i/>
-        </w:rPr>
-        <w:t>¿Orbe direccional cargado? ¿Barra de maná cuyo valor máximo se puede aumentar con adquiribles y que define la duración d</w:t>
-      </w:r>
-      <w:r>
-        <w:rPr>
-          <w:i/>
-        </w:rPr>
-        <w:t>el lanzamiento teledirigido y</w:t>
-      </w:r>
-      <w:r>
-        <w:rPr>
-          <w:i/>
-        </w:rPr>
-        <w:t xml:space="preserve"> la potencia del ataque cargado?</w:t>
+      </w:pPr>
+      <w:r>
+        <w:t>El jugador contará con una barra de maná, que le servirá para utilizar el ataque teledirigido, el ataque cargado y el ataque explosivo. El maná máximo se podrá aumentar recolectando cierto tipo de objeto los cuales se pueden canjear en una fuente para aumentar el maná máximo.</w:t>
       </w:r>
     </w:p>
     <w:p>
       <w:pPr>
         <w:pStyle w:val="Ttulo3"/>
       </w:pPr>
-      <w:bookmarkStart w:id="19" w:name="_Toc66121722"/>
+      <w:bookmarkStart w:id="19" w:name="_Toc69137541"/>
       <w:r>
         <w:t>Vida</w:t>
       </w:r>
@@ -6486,7 +6451,111 @@
         <w:t xml:space="preserve">El jugador empezará con </w:t>
       </w:r>
       <w:r>
-        <w:t>un número determinado de corazones (representados mediante otro tipo de elemento visual, pensar) máximos</w:t>
+        <w:t>una vida máxima determinada</w:t>
+      </w:r>
+      <w:r>
+        <w:t xml:space="preserve">, </w:t>
+      </w:r>
+      <w:r>
+        <w:t>pudiéndose</w:t>
+      </w:r>
+      <w:r>
+        <w:t xml:space="preserve"> aumentar al recolectar cierto tipo de objeto.</w:t>
+      </w:r>
+    </w:p>
+    <w:p>
+      <w:r>
+        <w:t>Crear efecto mediante el cual, cuando un golpe te debería haber matado, dejarle una ínfima cantidad de vida al jugador, de forma que sienta que ha sobrevivido por poco y se sienta afortunado.</w:t>
+      </w:r>
+    </w:p>
+    <w:p>
+      <w:r>
+        <w:rPr>
+          <w:b/>
+        </w:rPr>
+        <w:t>Al morir</w:t>
+      </w:r>
+      <w:r>
+        <w:t>, la partida cargará desde el último punto de guardado, es decir, desde la última zona de reposo visitada, perdiendo todo el progreso que se haya conseguido a partir de la visita a dicha sala.</w:t>
+      </w:r>
+    </w:p>
+    <w:p>
+      <w:pPr>
+        <w:rPr>
+          <w:i/>
+        </w:rPr>
+      </w:pPr>
+      <w:r>
+        <w:rPr>
+          <w:i/>
+        </w:rPr>
+        <w:t>¿Vidas contables con corazones o similares o barra de vida?</w:t>
+      </w:r>
+    </w:p>
+    <w:p>
+      <w:pPr>
+        <w:pStyle w:val="Ttulo4"/>
+      </w:pPr>
+      <w:bookmarkStart w:id="20" w:name="_Toc69137542"/>
+      <w:r>
+        <w:t>Pociones reutilizables</w:t>
+      </w:r>
+      <w:bookmarkEnd w:id="20"/>
+    </w:p>
+    <w:p>
+      <w:r>
+        <w:t xml:space="preserve">El jugador contará también con </w:t>
+      </w:r>
+      <w:r>
+        <w:rPr>
+          <w:b/>
+        </w:rPr>
+        <w:t>pociones</w:t>
+      </w:r>
+      <w:r>
+        <w:rPr>
+          <w:b/>
+        </w:rPr>
+        <w:t xml:space="preserve"> de vida</w:t>
+      </w:r>
+      <w:r>
+        <w:rPr>
+          <w:b/>
+        </w:rPr>
+        <w:t xml:space="preserve"> reutilizables</w:t>
+      </w:r>
+      <w:r>
+        <w:t xml:space="preserve"> cuyos usos se podrán recuperar al visitar una zona de reposo. Sanan una determinada cantidad de </w:t>
+      </w:r>
+      <w:r>
+        <w:t>vida. El número de pociones reutilizables aumentará al vencer a un jefe (en uno).</w:t>
+      </w:r>
+    </w:p>
+    <w:p>
+      <w:pPr>
+        <w:pStyle w:val="Ttulo3"/>
+      </w:pPr>
+      <w:bookmarkStart w:id="21" w:name="_Toc69137543"/>
+      <w:r>
+        <w:t>Túnica</w:t>
+      </w:r>
+      <w:r>
+        <w:t xml:space="preserve"> y máscara</w:t>
+      </w:r>
+      <w:bookmarkEnd w:id="21"/>
+    </w:p>
+    <w:p>
+      <w:r>
+        <w:t xml:space="preserve">El jugador, </w:t>
+      </w:r>
+      <w:r>
+        <w:t>al visitar una zona de reposo</w:t>
+      </w:r>
+      <w:r>
+        <w:t>, podrá cambiar su túnica</w:t>
+      </w:r>
+      <w:r>
+        <w:t xml:space="preserve"> y su máscara</w:t>
       </w:r>
       <w:r>
         <w:t>, l</w:t>
@@ -6501,254 +6570,171 @@
         <w:t>es</w:t>
       </w:r>
       <w:r>
-        <w:t xml:space="preserve"> podrá aumentar al recolectar cierto tipo de objeto.</w:t>
-      </w:r>
-    </w:p>
-    <w:p>
-      <w:r>
-        <w:t>Crear efecto mediante el cual, cuando un golpe te debería haber matado, dejarle una ínfima cantidad de vida al jugador, de forma que sienta que ha sobrevivido por poco y se sienta afortunado.</w:t>
-      </w:r>
-    </w:p>
-    <w:p>
-      <w:r>
-        <w:rPr>
-          <w:b/>
-        </w:rPr>
-        <w:t>Al morir</w:t>
-      </w:r>
-      <w:r>
-        <w:t>, la partida cargará desde el último punto de guardado, es decir, desde la última zona de reposo visitada, perdiendo todo el progreso que se haya conseguido a partir de la visita a dicha sala.</w:t>
-      </w:r>
-    </w:p>
-    <w:p>
-      <w:pPr>
+        <w:t xml:space="preserve"> le aporta</w:t>
+      </w:r>
+      <w:r>
+        <w:t>n</w:t>
+      </w:r>
+      <w:r>
+        <w:t xml:space="preserve"> una mejora permanente mientras la tiene equipada (se describe cada tipo más adelante).</w:t>
+      </w:r>
+    </w:p>
+    <w:p>
+      <w:pPr>
+        <w:pStyle w:val="Ttulo2"/>
+      </w:pPr>
+      <w:bookmarkStart w:id="22" w:name="_Toc69137544"/>
+      <w:r>
+        <w:t>Adquiribles</w:t>
+      </w:r>
+      <w:bookmarkEnd w:id="22"/>
+    </w:p>
+    <w:p>
+      <w:r>
+        <w:t>A continuación</w:t>
+      </w:r>
+      <w:r>
+        <w:t>,</w:t>
+      </w:r>
+      <w:r>
+        <w:t xml:space="preserve"> se detallan todos aquellos objetos</w:t>
+      </w:r>
+      <w:r>
+        <w:t>/mejoras</w:t>
+      </w:r>
+      <w:r>
+        <w:t xml:space="preserve"> que se </w:t>
+      </w:r>
+      <w:r>
+        <w:t>podrán</w:t>
+      </w:r>
+      <w:r>
+        <w:t xml:space="preserve"> encontrar a lo largo del mapa</w:t>
+      </w:r>
+      <w:r>
+        <w:t>,</w:t>
+      </w:r>
+      <w:r>
+        <w:t xml:space="preserve"> ofreciendo al jugador mejoras en su aventura.</w:t>
+      </w:r>
+    </w:p>
+    <w:p>
+      <w:pPr>
+        <w:pStyle w:val="Ttulo3"/>
+      </w:pPr>
+      <w:bookmarkStart w:id="23" w:name="_Toc69137545"/>
+      <w:r>
+        <w:t xml:space="preserve">Adquirible que aumenta la </w:t>
+      </w:r>
+      <w:r>
+        <w:t>Vida permanente</w:t>
+      </w:r>
+      <w:bookmarkEnd w:id="23"/>
+    </w:p>
+    <w:p>
+      <w:r>
+        <w:t xml:space="preserve">Estos adquiribles se podrán canjear en la </w:t>
+      </w:r>
+      <w:r>
         <w:rPr>
           <w:i/>
         </w:rPr>
-      </w:pPr>
+        <w:t>fuente de sangre</w:t>
+      </w:r>
       <w:r>
         <w:rPr>
           <w:i/>
         </w:rPr>
-        <w:t>¿Vidas contables con corazones o similares o barra de vida?</w:t>
+        <w:t>, a</w:t>
+      </w:r>
+      <w:r>
+        <w:t>umentan</w:t>
+      </w:r>
+      <w:r>
+        <w:t>do</w:t>
+      </w:r>
+      <w:r>
+        <w:t xml:space="preserve"> </w:t>
+      </w:r>
+      <w:r>
+        <w:t>la vida máxima del jugador.</w:t>
+      </w:r>
+    </w:p>
+    <w:p>
+      <w:r>
+        <w:t>L</w:t>
+      </w:r>
+      <w:r>
+        <w:t>a vida extra que se adquiere se rellena automáticamente, pero la vida perdida seguirá siendo la misma.</w:t>
       </w:r>
     </w:p>
     <w:p>
       <w:pPr>
         <w:pStyle w:val="Ttulo3"/>
       </w:pPr>
-      <w:bookmarkStart w:id="20" w:name="_Toc66121723"/>
-      <w:r>
-        <w:t>Pociones reutilizables</w:t>
-      </w:r>
-      <w:bookmarkEnd w:id="20"/>
-    </w:p>
-    <w:p>
-      <w:r>
-        <w:t xml:space="preserve">El jugador contará también con </w:t>
-      </w:r>
-      <w:r>
-        <w:rPr>
-          <w:b/>
-        </w:rPr>
-        <w:t>pociones reutilizables</w:t>
-      </w:r>
-      <w:r>
-        <w:t xml:space="preserve"> cuyos usos se podrán recuperar al visitar una zona de reposo. Sanan una determinada cantidad de corazones (por determinar).</w:t>
-      </w:r>
-    </w:p>
+      <w:r>
+        <w:t>Adquirible que aumenta el maná permanente</w:t>
+      </w:r>
+    </w:p>
+    <w:p>
+      <w:r>
+        <w:t xml:space="preserve">Estos adquiribles se podrán canjear en la </w:t>
+      </w:r>
+      <w:r>
+        <w:rPr>
+          <w:i/>
+        </w:rPr>
+        <w:t xml:space="preserve">fuente de </w:t>
+      </w:r>
+      <w:r>
+        <w:rPr>
+          <w:i/>
+        </w:rPr>
+        <w:t>agua bendita, a</w:t>
+      </w:r>
+      <w:r>
+        <w:t>umentando el maná máximo del jugador.</w:t>
+      </w:r>
+    </w:p>
+    <w:p>
+      <w:r>
+        <w:t>La vida extra que se adquiere se rellena automáticamente, pero la vida perdida seguirá siendo la misma.</w:t>
+      </w:r>
+    </w:p>
+    <w:p/>
     <w:p>
       <w:pPr>
         <w:pStyle w:val="Ttulo3"/>
       </w:pPr>
-      <w:bookmarkStart w:id="21" w:name="_Toc66121724"/>
-      <w:r>
-        <w:t>Experiencia</w:t>
-      </w:r>
-      <w:bookmarkEnd w:id="21"/>
-    </w:p>
-    <w:p>
-      <w:r>
-        <w:t xml:space="preserve">Para que el matar a enemigos sea un incentivo, al vencerlos obtendrás </w:t>
-      </w:r>
-      <w:r>
-        <w:t>puntos de experiencia, los cuales podrás consumir en distintos altares desperdigados por el mapa del juego.</w:t>
-      </w:r>
-    </w:p>
-    <w:p>
-      <w:r>
-        <w:t>Uno de los altares será el de fuerza, el cual volverá tu orbe más fuerte. d</w:t>
-      </w:r>
-      <w:r>
-        <w:t xml:space="preserve">e la misma forma, los enemigos que irán apareciendo conforme avances en la aventura serán también más fuertes y resistirán más tus ataques, por lo </w:t>
-      </w:r>
-      <w:r>
-        <w:t>que,</w:t>
-      </w:r>
-      <w:r>
-        <w:t xml:space="preserve"> si el jugador trata de evitar el combate</w:t>
-      </w:r>
-      <w:r>
-        <w:t xml:space="preserve"> y no mejorar su daño</w:t>
-      </w:r>
-      <w:r>
-        <w:t>, luego se sentirá débil conforme avance en la aventura.</w:t>
-      </w:r>
-    </w:p>
-    <w:p>
-      <w:r>
-        <w:t>Otro de los altares será el de regeneración, que te permitirá aumentar el número de pociones reutilizables máximo.</w:t>
-      </w:r>
-    </w:p>
-    <w:p>
-      <w:r>
-        <w:t>El jugador podrá invertir los puntos de experiencia en cualquiera de los altares, y queda a su libertad dedicar más puntos en unos u otros. Los puntos no podrán recuperarse una vez utilizados. Además, por cada mejora, el precio de puntos de experiencia de la siguiente mejora será cada vez mayor.</w:t>
-      </w:r>
-    </w:p>
-    <w:p>
-      <w:r>
-        <w:t>Todo lo relacionado con la experiencia y que el personaje del jugador se haga más fuerte permite “reciclar” enemigos que hayan aparecido anteriormente, aumentando estadísticas como la velocidad y el daño, pudiendo generar nuevo contenido dentro del juego sin mucho esfuerzo y sin necesidad de tener que diseñar y dibujar muchos enemigos y programar los nuevos patrones de comportamiento que utilice cada uno.</w:t>
+      <w:bookmarkStart w:id="24" w:name="_Toc69137546"/>
+      <w:r>
+        <w:lastRenderedPageBreak/>
+        <w:t>Coleccionables</w:t>
+      </w:r>
+      <w:bookmarkEnd w:id="24"/>
+    </w:p>
+    <w:p>
+      <w:r>
+        <w:t>Objeto especial que no aporta ninguna mejora al jugador pero que tras recolectarlos todos se desbloqueará un secreto (por determinar).</w:t>
+      </w:r>
+    </w:p>
+    <w:p>
+      <w:r>
+        <w:t>Habrá una sala donde se mostrarán cuántos coleccionables le quedan por conseguir al jugador. En esa misma sala se revelará el secreto tras obtenerlos todos.</w:t>
       </w:r>
     </w:p>
     <w:p>
       <w:pPr>
         <w:pStyle w:val="Ttulo3"/>
       </w:pPr>
-      <w:bookmarkStart w:id="22" w:name="_Toc66121725"/>
-      <w:r>
-        <w:lastRenderedPageBreak/>
-        <w:t>Túnica</w:t>
-      </w:r>
-      <w:r>
-        <w:t xml:space="preserve"> y máscara</w:t>
-      </w:r>
-      <w:bookmarkEnd w:id="22"/>
-    </w:p>
-    <w:p>
-      <w:r>
-        <w:t xml:space="preserve">El jugador, </w:t>
-      </w:r>
-      <w:r>
-        <w:t>al visitar una zona de reposo</w:t>
-      </w:r>
-      <w:r>
-        <w:t>, podrá cambiar su túnica</w:t>
-      </w:r>
-      <w:r>
-        <w:t xml:space="preserve"> y su máscara</w:t>
-      </w:r>
-      <w:r>
-        <w:t>, l</w:t>
-      </w:r>
-      <w:r>
-        <w:t>os</w:t>
-      </w:r>
-      <w:r>
-        <w:t xml:space="preserve"> cual</w:t>
-      </w:r>
-      <w:r>
-        <w:t>es</w:t>
-      </w:r>
-      <w:r>
-        <w:t xml:space="preserve"> le aporta</w:t>
-      </w:r>
-      <w:r>
-        <w:t>n</w:t>
-      </w:r>
-      <w:r>
-        <w:t xml:space="preserve"> una mejora permanente mientras la tiene equipada (se describe cada tipo más adelante).</w:t>
-      </w:r>
-    </w:p>
-    <w:p>
-      <w:pPr>
-        <w:pStyle w:val="Ttulo2"/>
-      </w:pPr>
-      <w:bookmarkStart w:id="23" w:name="_Toc66121726"/>
-      <w:r>
-        <w:t>Adquiribles</w:t>
-      </w:r>
-      <w:bookmarkEnd w:id="23"/>
-    </w:p>
-    <w:p>
-      <w:r>
-        <w:t>A continuación</w:t>
-      </w:r>
-      <w:r>
-        <w:t>,</w:t>
-      </w:r>
-      <w:r>
-        <w:t xml:space="preserve"> se detallan todos aquellos objetos</w:t>
-      </w:r>
-      <w:r>
-        <w:t>/mejoras</w:t>
-      </w:r>
-      <w:r>
-        <w:t xml:space="preserve"> que se </w:t>
-      </w:r>
-      <w:r>
-        <w:t>podrán</w:t>
-      </w:r>
-      <w:r>
-        <w:t xml:space="preserve"> encontrar a lo largo del mapa</w:t>
-      </w:r>
-      <w:r>
-        <w:t>,</w:t>
-      </w:r>
-      <w:r>
-        <w:t xml:space="preserve"> ofreciendo al jugador mejoras en su aventura.</w:t>
-      </w:r>
-    </w:p>
-    <w:p>
-      <w:pPr>
-        <w:pStyle w:val="Ttulo3"/>
-      </w:pPr>
-      <w:bookmarkStart w:id="24" w:name="_Toc66121727"/>
-      <w:r>
-        <w:t>Vida permanente</w:t>
-      </w:r>
-      <w:bookmarkEnd w:id="24"/>
-    </w:p>
-    <w:p>
-      <w:r>
-        <w:t>Aumentan</w:t>
-      </w:r>
-      <w:r>
-        <w:t xml:space="preserve"> en una unidad</w:t>
-      </w:r>
-      <w:r>
-        <w:t xml:space="preserve"> la vida máxima del jugador. </w:t>
-      </w:r>
-      <w:r>
-        <w:t>Al obtenerlo, la vida extra que se adquiere se rellena automáticamente, pero la vida perdida seguirá siendo la misma.</w:t>
-      </w:r>
-    </w:p>
-    <w:p>
-      <w:pPr>
-        <w:pStyle w:val="Ttulo3"/>
-      </w:pPr>
-      <w:bookmarkStart w:id="25" w:name="_Toc66121728"/>
-      <w:r>
-        <w:t>Coleccionables</w:t>
+      <w:bookmarkStart w:id="25" w:name="_Toc69137547"/>
+      <w:r>
+        <w:t>Mejoras únicas</w:t>
       </w:r>
       <w:bookmarkEnd w:id="25"/>
     </w:p>
     <w:p>
       <w:r>
-        <w:t>Objeto especial que no aporta ninguna mejora al jugador pero que tras recolectarlos todos se desbloqueará un secreto (un jefe secreto, una túnica… por determinar).</w:t>
-      </w:r>
-    </w:p>
-    <w:p>
-      <w:pPr>
-        <w:pStyle w:val="Ttulo3"/>
-      </w:pPr>
-      <w:bookmarkStart w:id="26" w:name="_Toc66121729"/>
-      <w:r>
-        <w:t>Mejoras únicas</w:t>
-      </w:r>
-      <w:bookmarkEnd w:id="26"/>
-    </w:p>
-    <w:p>
-      <w:r>
         <w:t>Mejoras que solo se obtendrán una sola vez y que se aplican permanentemente al jugador.</w:t>
       </w:r>
     </w:p>
@@ -6824,7 +6810,6 @@
         <w:pStyle w:val="Ttulo4"/>
       </w:pPr>
       <w:r>
-        <w:lastRenderedPageBreak/>
         <w:t xml:space="preserve">Objeto que desbloquea el </w:t>
       </w:r>
       <w:r>
@@ -6878,85 +6863,37 @@
     </w:p>
     <w:p>
       <w:pPr>
-        <w:pStyle w:val="Ttulo4"/>
-      </w:pPr>
-      <w:r>
-        <w:t>Objeto que desbloquea el s</w:t>
-      </w:r>
-      <w:r>
-        <w:t>alto extra</w:t>
-      </w:r>
-      <w:r>
-        <w:t xml:space="preserve"> (poner nombre)</w:t>
-      </w:r>
-    </w:p>
-    <w:p>
-      <w:r>
-        <w:t xml:space="preserve">Se obtiene en cierto momento de la aventura, </w:t>
-      </w:r>
-      <w:r>
-        <w:t xml:space="preserve">permitiendo al jugador realizar un </w:t>
-      </w:r>
-      <w:r>
-        <w:rPr>
-          <w:b/>
-        </w:rPr>
-        <w:t>salto extra</w:t>
-      </w:r>
-      <w:r>
-        <w:t xml:space="preserve"> en el aire, </w:t>
-      </w:r>
-      <w:r>
-        <w:t>desbloqueando lugares antes inaccesibles</w:t>
-      </w:r>
-      <w:r>
-        <w:t xml:space="preserve"> (posterior al </w:t>
-      </w:r>
-      <w:r>
-        <w:rPr>
-          <w:i/>
-        </w:rPr>
-        <w:t>dash</w:t>
-      </w:r>
-      <w:r>
-        <w:t>)</w:t>
+        <w:pStyle w:val="Ttulo3"/>
+      </w:pPr>
+      <w:bookmarkStart w:id="26" w:name="_Toc69137548"/>
+      <w:r>
+        <w:t>Túnicas</w:t>
+      </w:r>
+      <w:r>
+        <w:t xml:space="preserve"> y máscaras</w:t>
+      </w:r>
+      <w:bookmarkEnd w:id="26"/>
+    </w:p>
+    <w:p>
+      <w:r>
+        <w:t xml:space="preserve">Elementos equipables por el jugador que aportan mejoras permanentes al mismo. </w:t>
+      </w:r>
+      <w:r>
+        <w:t>Cada uno es identificado con un color y cambio el aspecto visual del jugador.</w:t>
+      </w:r>
+      <w:r>
+        <w:t xml:space="preserve"> Solo se puede llevar </w:t>
+      </w:r>
+      <w:r>
+        <w:t>una túnica y una máscara al mismo tiempo</w:t>
       </w:r>
       <w:r>
         <w:t>.</w:t>
       </w:r>
     </w:p>
     <w:p>
-      <w:pPr>
-        <w:pStyle w:val="Ttulo3"/>
-      </w:pPr>
-      <w:bookmarkStart w:id="27" w:name="_Toc66121730"/>
-      <w:r>
-        <w:t>Túnicas</w:t>
-      </w:r>
-      <w:r>
-        <w:t xml:space="preserve"> y máscaras</w:t>
-      </w:r>
-      <w:bookmarkEnd w:id="27"/>
-    </w:p>
-    <w:p>
-      <w:r>
-        <w:t xml:space="preserve">Elementos equipables por el jugador que aportan mejoras permanentes al mismo. </w:t>
-      </w:r>
-      <w:r>
-        <w:t>Cada uno es identificado con un color y cambio el aspecto visual del jugador.</w:t>
-      </w:r>
-      <w:r>
-        <w:t xml:space="preserve"> Solo se puede llevar </w:t>
-      </w:r>
-      <w:r>
-        <w:t>una túnica y una máscara al mismo tiempo</w:t>
-      </w:r>
-      <w:r>
-        <w:t>.</w:t>
-      </w:r>
-    </w:p>
-    <w:p>
-      <w:r>
+      <w:r>
+        <w:lastRenderedPageBreak/>
         <w:t>Sería conveniente atribuir un tipo de mejoras a la máscara y otro a las túnicas, por ejemplo, que uno tenga más que ver con el potenciar las habilidades del jugador (longitud del orbe, tiempo del ataque teledirigido…) y el otro en potenciar las estadísticas base (vida, pociones reutilizables…).</w:t>
       </w:r>
     </w:p>
@@ -7104,314 +7041,370 @@
       <w:pPr>
         <w:pStyle w:val="Ttulo2"/>
       </w:pPr>
-      <w:bookmarkStart w:id="28" w:name="_Toc66121731"/>
+      <w:bookmarkStart w:id="27" w:name="_Toc69137549"/>
       <w:r>
         <w:t>Enemigos</w:t>
       </w:r>
+      <w:bookmarkEnd w:id="27"/>
+    </w:p>
+    <w:p>
+      <w:pPr>
+        <w:pStyle w:val="Ttulo3"/>
+      </w:pPr>
+      <w:bookmarkStart w:id="28" w:name="_Toc69137550"/>
+      <w:r>
+        <w:t>Jefes</w:t>
+      </w:r>
       <w:bookmarkEnd w:id="28"/>
     </w:p>
     <w:p>
+      <w:r>
+        <w:t>Se encuentran en habitaciones independientes</w:t>
+      </w:r>
+      <w:r>
+        <w:t>.</w:t>
+      </w:r>
+      <w:r>
+        <w:t xml:space="preserve"> Tienen barra de vida propia en la parte inferior de la pantalla. Cuentan con una animación inicial durante la cual se muestra el nombre del enemigo en la parte superior de la pantalla.</w:t>
+      </w:r>
+    </w:p>
+    <w:p>
+      <w:r>
+        <w:t>Al vencerlos, ofrecen una mejora clave para avanzar en la aventura (</w:t>
+      </w:r>
+      <w:r>
+        <w:t>ataque teledirigido</w:t>
+      </w:r>
+      <w:r>
+        <w:t xml:space="preserve">, </w:t>
+      </w:r>
+      <w:r>
+        <w:rPr>
+          <w:i/>
+        </w:rPr>
+        <w:t>dash</w:t>
+      </w:r>
+      <w:r>
+        <w:t>…)</w:t>
+      </w:r>
+      <w:r>
+        <w:t>.</w:t>
+      </w:r>
+    </w:p>
+    <w:p>
+      <w:r>
+        <w:t>Serán</w:t>
+      </w:r>
+      <w:r>
+        <w:t xml:space="preserve"> primero</w:t>
+      </w:r>
+      <w:r>
+        <w:t xml:space="preserve"> 3 jefes, los cuales se podrán enfrentar una ve</w:t>
+      </w:r>
+      <w:r>
+        <w:t>z se obtenga el orbe cambiante (</w:t>
+      </w:r>
+      <w:r>
+        <w:t xml:space="preserve">unos antes que otros por </w:t>
+      </w:r>
+      <w:r>
+        <w:t>cuestiones de acceso a ciertos lugares). Tras vencerlos a los tres, se podrá acceder a la sala donde se encuentra el jefe final.</w:t>
+      </w:r>
+    </w:p>
+    <w:p>
+      <w:pPr>
+        <w:pStyle w:val="Ttulo4"/>
+      </w:pPr>
+      <w:r>
+        <w:t>Pecado</w:t>
+      </w:r>
+    </w:p>
+    <w:p/>
+    <w:p>
+      <w:pPr>
+        <w:pStyle w:val="Ttulo4"/>
+      </w:pPr>
+      <w:r>
+        <w:t>Reconocimiento</w:t>
+      </w:r>
+    </w:p>
+    <w:p>
+      <w:r>
+        <w:t>Las mecánicas de este jefe girarán en torn</w:t>
+      </w:r>
+      <w:r>
+        <w:t>o a un espejo a través del cual</w:t>
+      </w:r>
+      <w:r>
+        <w:t xml:space="preserve"> te ves reflejado tú. </w:t>
+      </w:r>
+      <w:r>
+        <w:t>Habrá dos jefes, los cuales son similares uno al otro pero cambiando el color de sus máscaras (añadir otro motivo visual de dualidad, como, por ejemplos, que uno solo tenga el brazo izquierdo y el otro el derecho.</w:t>
+      </w:r>
+      <w:r>
+        <w:t xml:space="preserve"> La mecánica del jefe, giraría en torno </w:t>
+      </w:r>
+      <w:r>
+        <w:t>a esquivar sus</w:t>
+      </w:r>
+      <w:r>
+        <w:t xml:space="preserve"> ataques que a priori cuesta saber dónde están (por la simetría del espejo y la realidad), al mismo tiempo que los</w:t>
+      </w:r>
+      <w:r>
+        <w:t xml:space="preserve"> atacas</w:t>
+      </w:r>
+      <w:r>
+        <w:t xml:space="preserve"> cambiando el color del orbe cuando toca sin confundirse</w:t>
+      </w:r>
+      <w:r>
+        <w:t>.</w:t>
+      </w:r>
+    </w:p>
+    <w:p>
+      <w:r>
+        <w:lastRenderedPageBreak/>
+        <w:t>Al principio solo aparecerá uno de los enemigos al mismo tiempo, pero durante la fase final de la pelea, podrán aparecer al mismo tiempo, teniendo el jugador que esquivarlos y atacarlos adecuadamente, añadiendo un nivel más de dificultad.</w:t>
+      </w:r>
+    </w:p>
+    <w:p>
+      <w:r>
+        <w:rPr>
+          <w:i/>
+        </w:rPr>
+        <w:t>Nota</w:t>
+      </w:r>
+      <w:r>
+        <w:t xml:space="preserve">: cuando se esté desarrollando el jefe, probar cómo de difícil se siente que los </w:t>
+      </w:r>
+    </w:p>
+    <w:p>
+      <w:r>
+        <w:t>Tras vencer,</w:t>
+      </w:r>
+      <w:r>
+        <w:t xml:space="preserve"> el espejo </w:t>
+      </w:r>
+      <w:r>
+        <w:t xml:space="preserve">se romperá </w:t>
+      </w:r>
+      <w:r>
+        <w:t xml:space="preserve">y </w:t>
+      </w:r>
+      <w:r>
+        <w:t>podrás</w:t>
+      </w:r>
+      <w:r>
+        <w:t xml:space="preserve"> continuar y avanzar a través del nuevo espacio descubierto</w:t>
+      </w:r>
+      <w:r>
+        <w:t>, donde recogerás la recompensa tras superar dicho reto</w:t>
+      </w:r>
+      <w:r>
+        <w:t>.</w:t>
+      </w:r>
+      <w:bookmarkStart w:id="29" w:name="_GoBack"/>
+      <w:bookmarkEnd w:id="29"/>
+    </w:p>
+    <w:p>
+      <w:pPr>
+        <w:pStyle w:val="Ttulo4"/>
+      </w:pPr>
+      <w:r>
+        <w:t>Arrepentimiento</w:t>
+      </w:r>
+    </w:p>
+    <w:p>
+      <w:r>
+        <w:t xml:space="preserve">Te enfrentas a una versión de ti mismo que simboliza tu </w:t>
+      </w:r>
+      <w:r>
+        <w:rPr>
+          <w:i/>
+        </w:rPr>
+        <w:t>yo</w:t>
+      </w:r>
+      <w:r>
+        <w:t xml:space="preserve"> que quieres dejar atrás, el cual utilizaría varios orbes con los que realizará sus ataques.</w:t>
+      </w:r>
+    </w:p>
+    <w:p>
+      <w:r>
+        <w:t>Además, será capaz de volar y moverse con el escenario. Cada uno de sus ataques utilizará los orbes de una manera. Por ejemplo, un ataque podría lanzar orbes en espiral circular desde donde se encuentra hacia fuera.</w:t>
+      </w:r>
+    </w:p>
+    <w:p>
+      <w:r>
+        <w:t xml:space="preserve">Estéticamente tendrá, como es normal, diferencias con respecto al </w:t>
+      </w:r>
+      <w:proofErr w:type="spellStart"/>
+      <w:r>
+        <w:t>sprite</w:t>
+      </w:r>
+      <w:proofErr w:type="spellEnd"/>
+      <w:r>
+        <w:t xml:space="preserve"> del jugador, teniendo una túnica morado oscuro y una máscara que cambiará de color cada cierto tiempo, obligándote también a ti a cambiar el color de tu propio orbe.</w:t>
+      </w:r>
+    </w:p>
+    <w:p>
+      <w:r>
+        <w:t>Al vencerlo, su máscara se romperá, quedando dividida en el suelo, una parte de color negro y otra de color blanco.</w:t>
+      </w:r>
+    </w:p>
+    <w:p/>
+    <w:p>
+      <w:pPr>
+        <w:pStyle w:val="Ttulo4"/>
+      </w:pPr>
+      <w:r>
+        <w:t>Perdón</w:t>
+      </w:r>
+    </w:p>
+    <w:p>
       <w:pPr>
         <w:pStyle w:val="Ttulo3"/>
       </w:pPr>
-      <w:bookmarkStart w:id="29" w:name="_Toc66121732"/>
-      <w:r>
-        <w:t>Jefes</w:t>
-      </w:r>
-      <w:bookmarkEnd w:id="29"/>
-    </w:p>
-    <w:p>
-      <w:r>
-        <w:t>Se encuentran en habitaciones independientes</w:t>
+      <w:bookmarkStart w:id="30" w:name="_Toc69137551"/>
+      <w:r>
+        <w:t>Mini-jefes</w:t>
+      </w:r>
+      <w:bookmarkEnd w:id="30"/>
+    </w:p>
+    <w:p>
+      <w:r>
+        <w:t>Se encuentran en habitaciones similares de las que contienen oleadas de enemigos. Son enemigos más fuertes y grandes que los comunes, resistiendo más daño y con patrones de ataque más sofisticados.</w:t>
+      </w:r>
+    </w:p>
+    <w:p>
+      <w:r>
+        <w:t xml:space="preserve">Este tipo de enemigos no es único y puede repetirse en salas de carácter similar, quizás con algún cambio estético, con estadísticas distintas (más velocidad, más daño, </w:t>
+      </w:r>
+      <w:proofErr w:type="spellStart"/>
+      <w:r>
+        <w:t>etc</w:t>
+      </w:r>
+      <w:proofErr w:type="spellEnd"/>
+      <w:r>
+        <w:t>) o incluso nuevos ataques</w:t>
       </w:r>
       <w:r>
         <w:t>.</w:t>
       </w:r>
-      <w:r>
-        <w:t xml:space="preserve"> Tienen barra de vida propia en la parte inferior de la pantalla. Cuentan con una animación inicial durante la cual se muestra el nombre del enemigo en la parte superior de la pantalla.</w:t>
-      </w:r>
-    </w:p>
-    <w:p>
-      <w:r>
-        <w:t xml:space="preserve">Al vencerlos, ofrecen una mejora clave para avanzar en la aventura (salto extra, </w:t>
-      </w:r>
+    </w:p>
+    <w:p>
+      <w:r>
+        <w:t>No tienen barra de vida propia.</w:t>
+      </w:r>
+    </w:p>
+    <w:p>
+      <w:pPr>
+        <w:pStyle w:val="Ttulo3"/>
+      </w:pPr>
+      <w:bookmarkStart w:id="31" w:name="_Toc69137552"/>
+      <w:r>
+        <w:t>Enemigos comunes</w:t>
+      </w:r>
+      <w:bookmarkEnd w:id="31"/>
+    </w:p>
+    <w:p>
+      <w:r>
+        <w:t xml:space="preserve">Son los enemigos más abundantes y más distintos. Es posible que un mismo tipo de enemigo común vuelva a </w:t>
+      </w:r>
+      <w:r>
+        <w:t xml:space="preserve">aparecer de nuevo en el futuro en otra zona, con ligeros </w:t>
+      </w:r>
+      <w:r>
+        <w:lastRenderedPageBreak/>
+        <w:t xml:space="preserve">cambios estéticos pero más resistentes y con mejores </w:t>
+      </w:r>
+      <w:r>
+        <w:t>estadísticas</w:t>
+      </w:r>
+      <w:r>
+        <w:t xml:space="preserve"> (más velocidad, más daño</w:t>
+      </w:r>
+      <w:r>
+        <w:t xml:space="preserve">, </w:t>
+      </w:r>
+      <w:r>
+        <w:t>etc.</w:t>
+      </w:r>
+      <w:r>
+        <w:t>).</w:t>
+      </w:r>
+    </w:p>
+    <w:p>
+      <w:pPr>
+        <w:pStyle w:val="Ttulo4"/>
+      </w:pPr>
+      <w:r>
+        <w:t>Enemigo 1</w:t>
+      </w:r>
+    </w:p>
+    <w:p>
+      <w:r>
+        <w:t>Anda rodeando la plataforma a la que está adherida. No cuenta con ningún ataque, funciona más a modo de obstáculo que se mueve.</w:t>
+      </w:r>
+    </w:p>
+    <w:p>
+      <w:pPr>
+        <w:pStyle w:val="Ttulo2"/>
+      </w:pPr>
+      <w:bookmarkStart w:id="32" w:name="_Toc69137553"/>
+      <w:r>
+        <w:t>Mapa</w:t>
+      </w:r>
+      <w:bookmarkEnd w:id="32"/>
+    </w:p>
+    <w:p>
+      <w:r>
+        <w:t xml:space="preserve">El mapa de </w:t>
+      </w:r>
+      <w:proofErr w:type="spellStart"/>
       <w:r>
         <w:rPr>
           <w:i/>
         </w:rPr>
-        <w:t>dash</w:t>
-      </w:r>
-      <w:r>
-        <w:t>…)</w:t>
-      </w:r>
-      <w:r>
-        <w:t>.</w:t>
-      </w:r>
-    </w:p>
-    <w:p>
-      <w:r>
-        <w:lastRenderedPageBreak/>
-        <w:t>Serán</w:t>
-      </w:r>
-      <w:r>
-        <w:t xml:space="preserve"> primero</w:t>
-      </w:r>
-      <w:r>
-        <w:t xml:space="preserve"> 3 jefes, los cuales se podrán enfrentar una ve</w:t>
-      </w:r>
-      <w:r>
-        <w:t>z se obtenga el orbe cambiante (</w:t>
-      </w:r>
-      <w:r>
-        <w:t xml:space="preserve">unos antes que otros por </w:t>
-      </w:r>
-      <w:r>
-        <w:t>cuestiones de acceso a ciertos lugares). Tras vencerlos a los tres, se podrá acceder a la sala donde se encuentra el jefe final.</w:t>
-      </w:r>
-    </w:p>
-    <w:p>
-      <w:pPr>
-        <w:pStyle w:val="Ttulo4"/>
-      </w:pPr>
-      <w:r>
-        <w:t>Pecado</w:t>
-      </w:r>
-    </w:p>
-    <w:p/>
-    <w:p>
-      <w:pPr>
-        <w:pStyle w:val="Ttulo4"/>
-      </w:pPr>
-      <w:r>
-        <w:t>Reconocimiento</w:t>
-      </w:r>
-    </w:p>
-    <w:p>
-      <w:r>
-        <w:t xml:space="preserve">Las mecánicas de este jefe girarán en torno a un espejo a través del cual no te ves reflejado tú directamente, pero sí el orbe. La idea del jefe es que habrá enemigos al otro lado del espejo los cuales actuarán como si tu estuvieses dentro del mismo, dañándote en caso de lograr asestarle un ataque a tu </w:t>
-      </w:r>
+        <w:t>Orb</w:t>
+      </w:r>
+      <w:proofErr w:type="spellEnd"/>
       <w:r>
         <w:rPr>
           <w:i/>
         </w:rPr>
-        <w:t>yo</w:t>
-      </w:r>
-      <w:r>
-        <w:t xml:space="preserve"> invisible al otro lado del cristal. La mecánica del jefe, por tanto, giraría en torno a esquivar los ataques de dichos enemigos que a priori cuesta saber dónde están (por la simetría del espejo y la realidad), al mismo tiempo que los</w:t>
-      </w:r>
-      <w:r>
-        <w:t xml:space="preserve"> atacas y tienes que vencerlos.</w:t>
-      </w:r>
-    </w:p>
-    <w:p>
-      <w:r>
-        <w:t>Al final, tras vencer a todos los enemigos (se podrían diseñar ciertos enemigos expresamente para dicho jefe, y que estos añadan una capa más de simbolismo, o utilizar oleadas de enemigos ya existentes, valorar), te verás reflejado en el espejo por unos segundos, momento en el cual este se rompe y te permite continuar y avanzar a través del nuevo espacio descubierto</w:t>
-      </w:r>
-      <w:r>
-        <w:t>, donde recogerás la recompensa tras superar dicho reto</w:t>
-      </w:r>
-      <w:r>
-        <w:t>.</w:t>
-      </w:r>
-    </w:p>
-    <w:p/>
-    <w:p>
-      <w:pPr>
-        <w:pStyle w:val="Ttulo4"/>
-      </w:pPr>
-      <w:r>
-        <w:t>Arrepentimiento</w:t>
-      </w:r>
-    </w:p>
-    <w:p>
-      <w:r>
-        <w:t xml:space="preserve">Te enfrentas a una versión de ti mismo que simboliza tu </w:t>
-      </w:r>
+        <w:t xml:space="preserve"> of </w:t>
+      </w:r>
+      <w:proofErr w:type="spellStart"/>
       <w:r>
         <w:rPr>
           <w:i/>
         </w:rPr>
-        <w:t>yo</w:t>
-      </w:r>
-      <w:r>
-        <w:t xml:space="preserve"> que quieres dejar atrás, el cual utilizaría varios orbes con los que realizará sus ataques.</w:t>
-      </w:r>
-    </w:p>
-    <w:p>
-      <w:r>
-        <w:t>Además, será capaz de volar y moverse con el escenario. Cada uno de sus ataques utilizará los orbes de una manera. Por ejemplo, un ataque podría lanzar orbes en espiral circular desde donde se encuentra hacia fuera.</w:t>
-      </w:r>
-    </w:p>
-    <w:p>
-      <w:r>
-        <w:t xml:space="preserve">Estéticamente tendrá, como es normal, diferencias con respecto al </w:t>
-      </w:r>
-      <w:proofErr w:type="spellStart"/>
-      <w:r>
-        <w:t>sprite</w:t>
+        <w:t>Deception</w:t>
       </w:r>
       <w:proofErr w:type="spellEnd"/>
       <w:r>
-        <w:t xml:space="preserve"> del jugador, teniendo una túnica morado oscuro y una máscara que cambiará de color cada cierto tiempo, obligándote también a ti a cambiar el color de tu propio orbe.</w:t>
-      </w:r>
-    </w:p>
-    <w:p>
-      <w:r>
-        <w:t>Al vencerlo, su máscara se romperá, quedando dividida en el suelo, una parte de color negro y otra de color blanco.</w:t>
-      </w:r>
-    </w:p>
-    <w:p/>
-    <w:p>
-      <w:pPr>
-        <w:pStyle w:val="Ttulo4"/>
-      </w:pPr>
-      <w:r>
-        <w:t>Perdón</w:t>
+        <w:t xml:space="preserve"> estará dividido en zonas las cuales</w:t>
+      </w:r>
+      <w:r>
+        <w:t>,</w:t>
+      </w:r>
+      <w:r>
+        <w:t xml:space="preserve"> a su vez</w:t>
+      </w:r>
+      <w:r>
+        <w:t>,</w:t>
+      </w:r>
+      <w:r>
+        <w:t xml:space="preserve"> est</w:t>
+      </w:r>
+      <w:r>
+        <w:t>arán divididas en habitaciones.</w:t>
       </w:r>
     </w:p>
     <w:p>
       <w:pPr>
         <w:pStyle w:val="Ttulo3"/>
       </w:pPr>
-      <w:bookmarkStart w:id="30" w:name="_Toc66121733"/>
-      <w:r>
-        <w:lastRenderedPageBreak/>
-        <w:t>Mini-jefes</w:t>
-      </w:r>
-      <w:bookmarkEnd w:id="30"/>
-    </w:p>
-    <w:p>
-      <w:r>
-        <w:t>Se encuentran en habitaciones similares de las que contienen oleadas de enemigos. Son enemigos más fuertes y grandes que los comunes, resistiendo más daño y con patrones de ataque más sofisticados.</w:t>
-      </w:r>
-    </w:p>
-    <w:p>
-      <w:r>
-        <w:t xml:space="preserve">Este tipo de enemigos no es único y puede repetirse en salas de carácter similar, quizás con algún cambio estético, con estadísticas distintas (más velocidad, más daño, </w:t>
-      </w:r>
-      <w:proofErr w:type="spellStart"/>
-      <w:r>
-        <w:t>etc</w:t>
-      </w:r>
-      <w:proofErr w:type="spellEnd"/>
-      <w:r>
-        <w:t>) o incluso nuevos ataques</w:t>
-      </w:r>
-      <w:r>
-        <w:t>.</w:t>
-      </w:r>
-    </w:p>
-    <w:p>
-      <w:r>
-        <w:t>No tienen barra de vida propia.</w:t>
-      </w:r>
-    </w:p>
-    <w:p>
-      <w:pPr>
-        <w:pStyle w:val="Ttulo3"/>
-      </w:pPr>
-      <w:bookmarkStart w:id="31" w:name="_Toc66121734"/>
-      <w:r>
-        <w:t>Enemigos comunes</w:t>
-      </w:r>
-      <w:bookmarkEnd w:id="31"/>
-    </w:p>
-    <w:p>
-      <w:r>
-        <w:t xml:space="preserve">Son los enemigos más abundantes y más distintos. Es posible que un mismo tipo de enemigo común vuelva a </w:t>
-      </w:r>
-      <w:r>
-        <w:t xml:space="preserve">aparecer de nuevo en el futuro en otra zona, con ligeros cambios estéticos pero más resistentes y con mejores </w:t>
-      </w:r>
-      <w:r>
-        <w:t>estadísticas</w:t>
-      </w:r>
-      <w:r>
-        <w:t xml:space="preserve"> (más velocidad, más daño</w:t>
-      </w:r>
-      <w:r>
-        <w:t xml:space="preserve">, </w:t>
-      </w:r>
-      <w:r>
-        <w:t>etc.</w:t>
-      </w:r>
-      <w:r>
-        <w:t>).</w:t>
-      </w:r>
-    </w:p>
-    <w:p>
-      <w:pPr>
-        <w:pStyle w:val="Ttulo4"/>
-      </w:pPr>
-      <w:r>
-        <w:t>Enemigo 1</w:t>
-      </w:r>
-    </w:p>
-    <w:p>
-      <w:r>
-        <w:t>Anda rodeando la plataforma a la que está adherida. No cuenta con ningún ataque, funciona más a modo de obstáculo que se mueve.</w:t>
-      </w:r>
-    </w:p>
-    <w:p>
-      <w:pPr>
-        <w:pStyle w:val="Ttulo2"/>
-      </w:pPr>
-      <w:bookmarkStart w:id="32" w:name="_Toc66121735"/>
-      <w:r>
-        <w:t>Mapa</w:t>
-      </w:r>
-      <w:bookmarkEnd w:id="32"/>
-    </w:p>
-    <w:p>
-      <w:r>
-        <w:t xml:space="preserve">El mapa de </w:t>
-      </w:r>
-      <w:proofErr w:type="spellStart"/>
-      <w:r>
-        <w:rPr>
-          <w:i/>
-        </w:rPr>
-        <w:t>Orb</w:t>
-      </w:r>
-      <w:proofErr w:type="spellEnd"/>
-      <w:r>
-        <w:rPr>
-          <w:i/>
-        </w:rPr>
-        <w:t xml:space="preserve"> of </w:t>
-      </w:r>
-      <w:proofErr w:type="spellStart"/>
-      <w:r>
-        <w:rPr>
-          <w:i/>
-        </w:rPr>
-        <w:t>Deception</w:t>
-      </w:r>
-      <w:proofErr w:type="spellEnd"/>
-      <w:r>
-        <w:t xml:space="preserve"> estará dividido en zonas las cuales</w:t>
-      </w:r>
-      <w:r>
-        <w:t>,</w:t>
-      </w:r>
-      <w:r>
-        <w:t xml:space="preserve"> a su vez</w:t>
-      </w:r>
-      <w:r>
-        <w:t>,</w:t>
-      </w:r>
-      <w:r>
-        <w:t xml:space="preserve"> est</w:t>
-      </w:r>
-      <w:r>
-        <w:t>arán divididas en habitaciones.</w:t>
-      </w:r>
-    </w:p>
-    <w:p>
-      <w:pPr>
-        <w:pStyle w:val="Ttulo3"/>
-      </w:pPr>
-      <w:bookmarkStart w:id="33" w:name="_Toc66121736"/>
+      <w:bookmarkStart w:id="33" w:name="_Toc69137554"/>
       <w:r>
         <w:t>Zonas</w:t>
       </w:r>
@@ -7503,7 +7496,6 @@
         </w:numPr>
       </w:pPr>
       <w:r>
-        <w:lastRenderedPageBreak/>
         <w:t>La última zona, donde se encuentra el jefe final, será una zona más breve que el resto, y tras unas pocas habitaciones llenas de enemigos de lo más desafiante, se encontrará el último desafío del juego. La peculiaridad de esta zona es que no cuenta con ningún punto de reposo, por lo que habrá que superarla casi ileso para po</w:t>
       </w:r>
       <w:r>
@@ -7541,7 +7533,7 @@
       <w:pPr>
         <w:pStyle w:val="Ttulo3"/>
       </w:pPr>
-      <w:bookmarkStart w:id="34" w:name="_Toc66121737"/>
+      <w:bookmarkStart w:id="34" w:name="_Toc69137555"/>
       <w:r>
         <w:t>Mapa (objeto)</w:t>
       </w:r>
@@ -7554,7 +7546,11 @@
     </w:p>
     <w:p>
       <w:r>
-        <w:t>El mapa se podrá consultar con dos niveles de zoom, primero una vista general que abarca todo el mapa descubierto hasta el momento, indicando al jugador en qué zona se encuentra, pero para saber en qué pan</w:t>
+        <w:t xml:space="preserve">El mapa se podrá consultar con dos niveles de zoom, primero una vista general que abarca todo el mapa descubierto hasta el momento, indicando al jugador en qué zona </w:t>
+      </w:r>
+      <w:r>
+        <w:lastRenderedPageBreak/>
+        <w:t>se encuentra, pero para saber en qué pan</w:t>
       </w:r>
       <w:r>
         <w:t xml:space="preserve">talla en concreto </w:t>
@@ -7570,7 +7566,7 @@
       <w:pPr>
         <w:pStyle w:val="Ttulo2"/>
       </w:pPr>
-      <w:bookmarkStart w:id="35" w:name="_Toc66121738"/>
+      <w:bookmarkStart w:id="35" w:name="_Toc69137556"/>
       <w:r>
         <w:t>Diseño de niveles</w:t>
       </w:r>
@@ -7591,7 +7587,7 @@
       <w:pPr>
         <w:pStyle w:val="Ttulo3"/>
       </w:pPr>
-      <w:bookmarkStart w:id="36" w:name="_Toc66121739"/>
+      <w:bookmarkStart w:id="36" w:name="_Toc69137557"/>
       <w:r>
         <w:t>Teletransportador</w:t>
       </w:r>
@@ -7667,7 +7663,7 @@
       <w:pPr>
         <w:pStyle w:val="Ttulo3"/>
       </w:pPr>
-      <w:bookmarkStart w:id="37" w:name="_Toc66121740"/>
+      <w:bookmarkStart w:id="37" w:name="_Toc69137558"/>
       <w:r>
         <w:t>Habitaciones</w:t>
       </w:r>
@@ -7675,45 +7671,70 @@
     </w:p>
     <w:p>
       <w:r>
+        <w:t>Las habitaciones serán de dimensión irregular, pudiendo haber habitaciones de diversos tamaños y formas. La cámara seguirá al jugador durante su desplazamiento por la sala.</w:t>
+      </w:r>
+    </w:p>
+    <w:p>
+      <w:r>
+        <w:t xml:space="preserve">A </w:t>
+      </w:r>
+      <w:r>
+        <w:t>continuación,</w:t>
+      </w:r>
+      <w:r>
+        <w:t xml:space="preserve"> se detallan algunos elementos de diseño con los que contarán las habitaciones del videojuego.</w:t>
+      </w:r>
+    </w:p>
+    <w:p>
+      <w:pPr>
+        <w:pStyle w:val="Ttulo4"/>
+      </w:pPr>
+      <w:r>
+        <w:t>Pinchos</w:t>
+      </w:r>
+    </w:p>
+    <w:p>
+      <w:r>
+        <w:t>En las habitaciones habrán pinchos los cuales al tocarlos te hacen perder vida y tener que empezar la habitación desde la entrada (los enemigos vencidos antes no estarán).</w:t>
+      </w:r>
+    </w:p>
+    <w:p>
+      <w:pPr>
+        <w:pStyle w:val="Ttulo4"/>
+      </w:pPr>
+      <w:r>
+        <w:t>Puertas</w:t>
+      </w:r>
+    </w:p>
+    <w:p>
+      <w:r>
+        <w:t>A lo largo de la aventura se podrán encontrar puertas que conectarán dos zonas o que simplemente te permiten entrar en pequeños lugares con adquiribles que te ayudarán a progresar en tu aventura.</w:t>
+      </w:r>
+    </w:p>
+    <w:p>
+      <w:pPr>
+        <w:pStyle w:val="Ttulo5"/>
+      </w:pPr>
+      <w:r>
+        <w:t>Paredes</w:t>
+      </w:r>
+      <w:r>
+        <w:t xml:space="preserve"> destruibles</w:t>
+      </w:r>
+    </w:p>
+    <w:p>
+      <w:r>
         <w:lastRenderedPageBreak/>
-        <w:t>Las habitaciones serán de dimensión irregular, pudiendo haber habitaciones de diversos tamaños y formas. La cámara seguirá al jugador durante su desplazamiento por la sala.</w:t>
-      </w:r>
-    </w:p>
-    <w:p>
-      <w:r>
-        <w:t xml:space="preserve">A </w:t>
-      </w:r>
-      <w:r>
-        <w:t>continuación,</w:t>
-      </w:r>
-      <w:r>
-        <w:t xml:space="preserve"> se detallan algunos elementos de diseño con los que contarán las habitaciones del videojuego.</w:t>
-      </w:r>
-    </w:p>
-    <w:p>
-      <w:pPr>
-        <w:pStyle w:val="Ttulo4"/>
-      </w:pPr>
-      <w:r>
-        <w:t>Pinchos</w:t>
-      </w:r>
-    </w:p>
-    <w:p>
-      <w:r>
-        <w:t>En las habitaciones habrán pinchos los cuales al tocarlos te hacen perder vida y tener que empezar la habitación desde la entrada (los enemigos vencidos antes no estarán).</w:t>
-      </w:r>
-    </w:p>
-    <w:p>
-      <w:pPr>
-        <w:pStyle w:val="Ttulo4"/>
-      </w:pPr>
-      <w:r>
-        <w:t>Puertas</w:t>
-      </w:r>
-    </w:p>
-    <w:p>
-      <w:r>
-        <w:t>A lo largo de la aventura se podrán encontrar puertas que conectarán dos zonas o que simplemente te permiten entrar en pequeños lugares con adquiribles que te ayudarán a progresar en tu aventura.</w:t>
+        <w:t xml:space="preserve">Son </w:t>
+      </w:r>
+      <w:r>
+        <w:t>paredes</w:t>
+      </w:r>
+      <w:r>
+        <w:t xml:space="preserve"> las cuales son destruidas al colisionar con el orbe. Pueden ser de color negro (débiles frente al orbe pálido), de color blanco (débiles al orbe lóbrego) o del color del suelo del nivel, destruible </w:t>
+      </w:r>
+      <w:r>
+        <w:t>con cualquiera de los dos orbes pero más camuflados.</w:t>
       </w:r>
     </w:p>
     <w:p>
@@ -7721,24 +7742,12 @@
         <w:pStyle w:val="Ttulo5"/>
       </w:pPr>
       <w:r>
-        <w:t>Paredes</w:t>
-      </w:r>
-      <w:r>
-        <w:t xml:space="preserve"> destruibles</w:t>
-      </w:r>
-    </w:p>
-    <w:p>
-      <w:r>
-        <w:t xml:space="preserve">Son </w:t>
-      </w:r>
-      <w:r>
-        <w:t>paredes</w:t>
-      </w:r>
-      <w:r>
-        <w:t xml:space="preserve"> las cuales son destruidas al colisionar con el orbe. Pueden ser de color negro (débiles frente al orbe pálido), de color blanco (débiles al orbe lóbrego) o del color del suelo del nivel, destruible </w:t>
-      </w:r>
-      <w:r>
-        <w:t>con cualquiera de los dos orbes pero más camuflados.</w:t>
+        <w:t>Paredes falsas</w:t>
+      </w:r>
+    </w:p>
+    <w:p>
+      <w:r>
+        <w:t>Son paredes que se ven ligeramente diferentes a las paredes normales y que dan a entender que esconden algo. Puesto que son más difíciles de encontrar, se procurará no poner elementos importantes de la progresión del juego tras dichas paredes.</w:t>
       </w:r>
     </w:p>
     <w:p>
@@ -7746,19 +7755,6 @@
         <w:pStyle w:val="Ttulo5"/>
       </w:pPr>
       <w:r>
-        <w:t>Paredes falsas</w:t>
-      </w:r>
-    </w:p>
-    <w:p>
-      <w:r>
-        <w:t>Son paredes que se ven ligeramente diferentes a las paredes normales y que dan a entender que esconden algo. Puesto que son más difíciles de encontrar, se procurará no poner elementos importantes de la progresión del juego tras dichas paredes.</w:t>
-      </w:r>
-    </w:p>
-    <w:p>
-      <w:pPr>
-        <w:pStyle w:val="Ttulo5"/>
-      </w:pPr>
-      <w:r>
         <w:t>Puertas activables</w:t>
       </w:r>
     </w:p>
@@ -7786,7 +7782,7 @@
       <w:pPr>
         <w:pStyle w:val="Ttulo3"/>
       </w:pPr>
-      <w:bookmarkStart w:id="38" w:name="_Toc66121741"/>
+      <w:bookmarkStart w:id="38" w:name="_Toc69137559"/>
       <w:r>
         <w:t>Habitaciones de reposo</w:t>
       </w:r>
@@ -7804,544 +7800,547 @@
     </w:p>
     <w:p>
       <w:r>
+        <w:t xml:space="preserve">Los materiales, los colores y la forma del confesionario variarán según la zona, pero todos contarán con la típica ventanilla con agujeros, la cual se cerrará al entrar en él. </w:t>
+      </w:r>
+    </w:p>
+    <w:p>
+      <w:pPr>
+        <w:pStyle w:val="Ttulo3"/>
+      </w:pPr>
+      <w:bookmarkStart w:id="39" w:name="_Toc69137560"/>
+      <w:r>
+        <w:t xml:space="preserve">Habitaciones con </w:t>
+      </w:r>
+      <w:r>
+        <w:t>p</w:t>
+      </w:r>
+      <w:r>
+        <w:t>érdida del orbe</w:t>
+      </w:r>
+      <w:bookmarkEnd w:id="39"/>
+    </w:p>
+    <w:p>
+      <w:r>
+        <w:t>En algún tramo del juego, el jugador perderá el orbe, teniendo que recorrer ciertos niveles sin él, tratando de evitar cualquier contacto con los enemigos que le hagan perder vida (los enemigos de esas zonas deben ser muy rápidos y difíciles de esquivar para que realmente le planteen un reto al jugador).</w:t>
+      </w:r>
+    </w:p>
+    <w:p>
+      <w:pPr>
+        <w:pStyle w:val="Ttulo3"/>
+      </w:pPr>
+      <w:bookmarkStart w:id="40" w:name="_Toc69137561"/>
+      <w:r>
+        <w:t>Habitaciones con o</w:t>
+      </w:r>
+      <w:r>
+        <w:t>leadas de enemigos</w:t>
+      </w:r>
+      <w:bookmarkEnd w:id="40"/>
+    </w:p>
+    <w:p>
+      <w:r>
+        <w:t>En algunas salas, al entrar, se cerrarán las puertas que permiten abandonarla e irán apareciendo enemigos por oleadas a los que deberás vencer para que las salidas se vuelvan a abrir. Una vez superada la sala, si se vuelve a pasar por la misma, no será necesario vencer a los enemigos de nuevo, y la música tampoco se pausará.</w:t>
+      </w:r>
+    </w:p>
+    <w:p>
+      <w:r>
+        <w:t>Al entrar a estas salas, la música se pausará y</w:t>
+      </w:r>
+      <w:r>
+        <w:t xml:space="preserve"> una vez se cierren las puertas</w:t>
+      </w:r>
+      <w:r>
+        <w:t xml:space="preserve"> se retomará por una de combate, pausándose de nuevo </w:t>
+      </w:r>
+      <w:r>
+        <w:t>al terminar el enfrentamiento y quedar despejadas las salidas</w:t>
+      </w:r>
+      <w:r>
+        <w:t>.</w:t>
+      </w:r>
+    </w:p>
+    <w:p>
+      <w:r>
         <w:lastRenderedPageBreak/>
-        <w:t xml:space="preserve">Los materiales, los colores y la forma del confesionario variarán según la zona, pero todos contarán con la típica ventanilla con agujeros, la cual se cerrará al entrar en él. </w:t>
+        <w:t xml:space="preserve">Tras completar este tipo de pantallas, se le otorgará al jugador una recompensa, ya sea directamente (mejoras de vida, túnicas, </w:t>
+      </w:r>
+      <w:proofErr w:type="spellStart"/>
+      <w:r>
+        <w:t>etc</w:t>
+      </w:r>
+      <w:proofErr w:type="spellEnd"/>
+      <w:r>
+        <w:t>) o indirectamente, abriendo un atajo que conecta dos zonas o simplemente permitiendo avanzar al jugador hacia una zona inexplorada.</w:t>
       </w:r>
     </w:p>
     <w:p>
       <w:pPr>
         <w:pStyle w:val="Ttulo3"/>
       </w:pPr>
-      <w:bookmarkStart w:id="39" w:name="_Toc66121742"/>
-      <w:r>
-        <w:t xml:space="preserve">Habitaciones con </w:t>
-      </w:r>
-      <w:r>
+      <w:bookmarkStart w:id="41" w:name="_Toc69137562"/>
+      <w:r>
+        <w:t>Habitaciones de jefe</w:t>
+      </w:r>
+      <w:bookmarkEnd w:id="41"/>
+    </w:p>
+    <w:p>
+      <w:r>
+        <w:t>Al entrar en estas salas, la música cesará, y al avanzar un poco, se cerrarán las salidas, apareciendo un jefe (o estando desde el inicio en la habitación) al que se tendrá que derrotar, con una barra de vida única para él situada en la parte inferior de la pantalla.</w:t>
+      </w:r>
+    </w:p>
+    <w:p>
+      <w:r>
+        <w:t xml:space="preserve">Al vencerlos, se obtendrá una mejora significativa para la aventura que te permitirá avanzar en </w:t>
+      </w:r>
+      <w:r>
+        <w:t xml:space="preserve">la historia, como podrían ser </w:t>
+      </w:r>
+      <w:r>
+        <w:t xml:space="preserve">el </w:t>
+      </w:r>
+      <w:r>
+        <w:rPr>
+          <w:i/>
+        </w:rPr>
+        <w:t>dash</w:t>
+      </w:r>
+      <w:r>
+        <w:t>, el orbe teledirigido o</w:t>
+      </w:r>
+      <w:r>
+        <w:t xml:space="preserve"> el manto radiante.</w:t>
+      </w:r>
+    </w:p>
+    <w:p>
+      <w:pPr>
+        <w:pStyle w:val="Ttulo3"/>
+      </w:pPr>
+      <w:bookmarkStart w:id="42" w:name="_Toc69137563"/>
+      <w:r>
+        <w:t>Habitaciones de mini-jefe</w:t>
+      </w:r>
+      <w:bookmarkEnd w:id="42"/>
+    </w:p>
+    <w:p>
+      <w:r>
+        <w:t>Estas habitaciones funcionan de la misma manera que lo haría una habitación con olas de enemigos, solamente que en ve</w:t>
+      </w:r>
+      <w:r>
+        <w:t>z</w:t>
+      </w:r>
+      <w:r>
+        <w:t xml:space="preserve"> de haber oleadas, habrá un pequeño jefe al que vencer, más fuerte que los enemigos comunes (pero sin llegar a tener barra de vida propia).</w:t>
+      </w:r>
+    </w:p>
+    <w:p>
+      <w:pPr>
+        <w:pStyle w:val="Ttulo3"/>
+      </w:pPr>
+      <w:bookmarkStart w:id="43" w:name="_Toc69137564"/>
+      <w:r>
+        <w:t>Habitaciones a oscuras</w:t>
+      </w:r>
+      <w:bookmarkEnd w:id="43"/>
+    </w:p>
+    <w:p>
+      <w:r>
+        <w:t>Son habitaciones que requieren del manto radiante para ser cruzadas y así poder ver algo del camino que hay que seguir.</w:t>
+      </w:r>
+    </w:p>
+    <w:p>
+      <w:r>
+        <w:t xml:space="preserve">En este tipo de pantallas, el orbe teledirigido también ayudará a localizar más fácilmente elementos activables como palancas o simplemente llegar más lejos con el orbe para </w:t>
+      </w:r>
+      <w:r>
+        <w:t>iluminar</w:t>
+      </w:r>
+      <w:r>
+        <w:t xml:space="preserve"> la zona </w:t>
+      </w:r>
+      <w:r>
+        <w:t>mejor</w:t>
+      </w:r>
+      <w:r>
+        <w:t>.</w:t>
+      </w:r>
+    </w:p>
+    <w:p>
+      <w:pPr>
+        <w:pStyle w:val="Ttulo3"/>
+      </w:pPr>
+      <w:bookmarkStart w:id="44" w:name="_Toc69137565"/>
+      <w:r>
+        <w:t>Habitaciones comunes</w:t>
+      </w:r>
+      <w:bookmarkEnd w:id="44"/>
+    </w:p>
+    <w:p>
+      <w:r>
+        <w:t>Son las más abundantes en el juego.</w:t>
+      </w:r>
+    </w:p>
+    <w:p>
+      <w:r>
+        <w:t xml:space="preserve">En este tipo de salas te encontrarás enemigos comunes </w:t>
+      </w:r>
+      <w:r>
+        <w:t>y tendrás total libertad de movimiento.</w:t>
+      </w:r>
+    </w:p>
+    <w:p>
+      <w:pPr>
+        <w:pStyle w:val="Ttulo1"/>
+      </w:pPr>
+      <w:bookmarkStart w:id="45" w:name="_Toc69137566"/>
+      <w:r>
+        <w:t>Arte</w:t>
+      </w:r>
+      <w:bookmarkEnd w:id="45"/>
+    </w:p>
+    <w:p>
+      <w:pPr>
+        <w:pStyle w:val="Ttulo2"/>
+      </w:pPr>
+      <w:bookmarkStart w:id="46" w:name="_Toc69137567"/>
+      <w:r>
+        <w:t>Estilo visual</w:t>
+      </w:r>
+      <w:bookmarkEnd w:id="46"/>
+    </w:p>
+    <w:p>
+      <w:r>
+        <w:t xml:space="preserve">El juego contará con una estética </w:t>
+      </w:r>
+      <w:r>
+        <w:rPr>
+          <w:i/>
+        </w:rPr>
+        <w:t>pixel art</w:t>
+      </w:r>
+      <w:r>
+        <w:t xml:space="preserve"> de baja resolución, concretamente 320x180 píxeles. Se utilizarán formas simples, tanto en los personajes como en los escenarios, para ayudar a plasmar más fácilmente los elementos de forma que se puedan identificar adecuadamente utilizando muy pocos píxeles.</w:t>
+      </w:r>
+    </w:p>
+    <w:p>
+      <w:r>
+        <w:lastRenderedPageBreak/>
+        <w:t>Los personajes, a diferencia de los escenarios, contarán con un contorno</w:t>
+      </w:r>
+      <w:r>
+        <w:t xml:space="preserve"> negro</w:t>
+      </w:r>
+      <w:r>
+        <w:t xml:space="preserve"> (de</w:t>
+      </w:r>
+      <w:r>
+        <w:t xml:space="preserve"> 1</w:t>
+      </w:r>
+      <w:r>
+        <w:t xml:space="preserve"> píxel de grosor) que hará que se perciban como elementos no estáticos. Ocurrirá de la misma forma con todos </w:t>
+      </w:r>
+      <w:r>
+        <w:t>los objetos adquiribles y con</w:t>
+      </w:r>
+      <w:r>
+        <w:t xml:space="preserve"> elementos interactuables como las palancas.</w:t>
+      </w:r>
+    </w:p>
+    <w:p>
+      <w:r>
+        <w:t xml:space="preserve">El juego será además </w:t>
+      </w:r>
+      <w:r>
+        <w:rPr>
+          <w:i/>
+        </w:rPr>
+        <w:t xml:space="preserve">pixel </w:t>
+      </w:r>
+      <w:proofErr w:type="spellStart"/>
+      <w:r>
+        <w:rPr>
+          <w:i/>
+        </w:rPr>
+        <w:t>perfect</w:t>
+      </w:r>
+      <w:proofErr w:type="spellEnd"/>
+      <w:r>
+        <w:t>, de forma que la unidad mínima representada en la pantalla será equivalente a un píxel del juego.</w:t>
+      </w:r>
+    </w:p>
+    <w:p>
+      <w:pPr>
+        <w:pStyle w:val="Ttulo2"/>
+      </w:pPr>
+      <w:bookmarkStart w:id="47" w:name="_Toc69137568"/>
+      <w:r>
+        <w:t>Efectos visuales</w:t>
+      </w:r>
+      <w:bookmarkEnd w:id="47"/>
+    </w:p>
+    <w:p>
+      <w:r>
+        <w:t>Con el objetivo de crear un ambiente en los escenarios más orgánico y dinámico, se hará uso de efectos visuales que harán la imagen menos estática.</w:t>
+      </w:r>
+    </w:p>
+    <w:p>
+      <w:pPr>
+        <w:pStyle w:val="Ttulo3"/>
+      </w:pPr>
+      <w:bookmarkStart w:id="48" w:name="_Toc69137569"/>
+      <w:r>
+        <w:t>Elementos destruibles</w:t>
+      </w:r>
+      <w:bookmarkEnd w:id="48"/>
+    </w:p>
+    <w:p>
+      <w:r>
+        <w:t>Se trata de elementos que se pueden encontrar a lo largo de la aventura (como farolas, columnas…) los cuales al ser golpeados por el orbe son destruidos, volviendo la interacción con el escenario más orgánica y viva, aunque a priori no le aporte nada al jugador.</w:t>
+      </w:r>
+    </w:p>
+    <w:p>
+      <w:pPr>
+        <w:pStyle w:val="Ttulo3"/>
+      </w:pPr>
+      <w:bookmarkStart w:id="49" w:name="_Toc69137570"/>
+      <w:r>
+        <w:t>Elementos parallax</w:t>
+      </w:r>
+      <w:bookmarkEnd w:id="49"/>
+    </w:p>
+    <w:p>
+      <w:r>
+        <w:t xml:space="preserve">En el </w:t>
+      </w:r>
+      <w:proofErr w:type="spellStart"/>
+      <w:r>
+        <w:rPr>
+          <w:i/>
+        </w:rPr>
+        <w:t>background</w:t>
+      </w:r>
+      <w:proofErr w:type="spellEnd"/>
+      <w:r>
+        <w:t xml:space="preserve"> y </w:t>
+      </w:r>
+      <w:proofErr w:type="spellStart"/>
+      <w:r>
+        <w:rPr>
+          <w:i/>
+        </w:rPr>
+        <w:t>foreground</w:t>
+      </w:r>
+      <w:proofErr w:type="spellEnd"/>
+      <w:r>
+        <w:t xml:space="preserve"> de cada nivel habrá distintas capas de elementos superpuestos que se mueven a velocidades diferentes conforme se mueva el jugador, creando una sensación de profundidad en los escenarios.</w:t>
+      </w:r>
+    </w:p>
+    <w:p>
+      <w:pPr>
+        <w:pStyle w:val="Ttulo3"/>
+      </w:pPr>
+      <w:bookmarkStart w:id="50" w:name="_Toc69137571"/>
+      <w:r>
+        <w:t>Partículas de fondo</w:t>
+      </w:r>
+      <w:bookmarkEnd w:id="50"/>
+    </w:p>
+    <w:p>
+      <w:r>
+        <w:t xml:space="preserve">Son partículas que se mueven en una cierta dirección con cierto nivel de ruido en su movimiento. Al igual que los fondos </w:t>
+      </w:r>
+      <w:proofErr w:type="spellStart"/>
+      <w:r>
+        <w:t>parallax</w:t>
+      </w:r>
+      <w:proofErr w:type="spellEnd"/>
+      <w:r>
+        <w:t xml:space="preserve">, estas partículas tendrán una capa enfrente del jugador (con menos partículas para no tapar los elementos del nivel) y </w:t>
+      </w:r>
+      <w:r>
+        <w:t>otra en el fondo, cada una pudiendo tener ciertas subcapas con colores más oscuros o claros y moviéndose a distintas velocidades indicando que se encuentran unas más lejos que otras.</w:t>
+      </w:r>
+    </w:p>
+    <w:p>
+      <w:pPr>
+        <w:pStyle w:val="Ttulo3"/>
+      </w:pPr>
+      <w:bookmarkStart w:id="51" w:name="_Toc69137572"/>
+      <w:r>
+        <w:t>Elementos 3D pixelados</w:t>
+      </w:r>
+      <w:bookmarkEnd w:id="51"/>
+    </w:p>
+    <w:p>
+      <w:r>
+        <w:t xml:space="preserve">A la hora de hacer fondos, se podría barajar la idea de colocar elementos 3D que se </w:t>
+      </w:r>
+      <w:proofErr w:type="spellStart"/>
+      <w:r>
+        <w:t>pixelan</w:t>
+      </w:r>
+      <w:proofErr w:type="spellEnd"/>
+      <w:r>
+        <w:t xml:space="preserve"> mediante el efecto </w:t>
+      </w:r>
+      <w:r>
+        <w:rPr>
+          <w:i/>
+        </w:rPr>
+        <w:t xml:space="preserve">pixel </w:t>
+      </w:r>
+      <w:proofErr w:type="spellStart"/>
+      <w:r>
+        <w:rPr>
+          <w:i/>
+        </w:rPr>
+        <w:t>perfect</w:t>
+      </w:r>
+      <w:proofErr w:type="spellEnd"/>
+      <w:r>
+        <w:t xml:space="preserve"> de la cámara</w:t>
+      </w:r>
+      <w:r>
+        <w:t xml:space="preserve">. Las formas de estos modelos serían muy simples, y serían afectados por iluminación para dotarlos de algo de profundidad. Tendrían texturas muy sencillas también, ya que con el </w:t>
+      </w:r>
+      <w:r>
+        <w:t xml:space="preserve">efecto de </w:t>
+      </w:r>
+      <w:r>
+        <w:rPr>
+          <w:i/>
+        </w:rPr>
         <w:t>p</w:t>
       </w:r>
       <w:r>
-        <w:t>érdida del orbe</w:t>
-      </w:r>
-      <w:bookmarkEnd w:id="39"/>
-    </w:p>
-    <w:p>
-      <w:r>
-        <w:t>En algún tramo del juego, el jugador perderá el orbe, teniendo que recorrer ciertos niveles sin él, tratando de evitar cualquier contacto con los enemigos que le hagan perder vida (los enemigos de esas zonas deben ser muy rápidos y difíciles de esquivar para que realmente le planteen un reto al jugador).</w:t>
-      </w:r>
-    </w:p>
-    <w:p>
-      <w:pPr>
-        <w:pStyle w:val="Ttulo3"/>
-      </w:pPr>
-      <w:bookmarkStart w:id="40" w:name="_Toc66121743"/>
-      <w:r>
-        <w:t>Habitaciones con o</w:t>
-      </w:r>
-      <w:r>
-        <w:t>leadas de enemigos</w:t>
-      </w:r>
-      <w:bookmarkEnd w:id="40"/>
-    </w:p>
-    <w:p>
-      <w:r>
-        <w:t>En algunas salas, al entrar, se cerrarán las puertas que permiten abandonarla e irán apareciendo enemigos por oleadas a los que deberás vencer para que las salidas se vuelvan a abrir. Una vez superada la sala, si se vuelve a pasar por la misma, no será necesario vencer a los enemigos de nuevo, y la música tampoco se pausará.</w:t>
-      </w:r>
-    </w:p>
-    <w:p>
-      <w:r>
-        <w:t>Al entrar a estas salas, la música se pausará y</w:t>
-      </w:r>
-      <w:r>
-        <w:t xml:space="preserve"> una vez se cierren las puertas</w:t>
-      </w:r>
-      <w:r>
-        <w:t xml:space="preserve"> se retomará por una de combate, pausándose de nuevo </w:t>
-      </w:r>
-      <w:r>
-        <w:t>al terminar el enfrentamiento y quedar despejadas las salidas</w:t>
-      </w:r>
-      <w:r>
-        <w:t>.</w:t>
-      </w:r>
-    </w:p>
-    <w:p>
-      <w:r>
-        <w:t xml:space="preserve">Tras completar este tipo de pantallas, se le otorgará al jugador una recompensa, ya sea directamente (mejoras de vida, túnicas, </w:t>
+        <w:rPr>
+          <w:i/>
+        </w:rPr>
+        <w:t>i</w:t>
+      </w:r>
+      <w:r>
+        <w:rPr>
+          <w:i/>
+        </w:rPr>
+        <w:t xml:space="preserve">xel </w:t>
       </w:r>
       <w:proofErr w:type="spellStart"/>
       <w:r>
-        <w:t>etc</w:t>
+        <w:rPr>
+          <w:i/>
+        </w:rPr>
+        <w:t>perfect</w:t>
       </w:r>
       <w:proofErr w:type="spellEnd"/>
       <w:r>
-        <w:t>) o indirectamente, abriendo un atajo que conecta dos zonas o simplemente permitiendo avanzar al jugador hacia una zona inexplorada.</w:t>
-      </w:r>
-    </w:p>
-    <w:p>
-      <w:pPr>
-        <w:pStyle w:val="Ttulo3"/>
-      </w:pPr>
-      <w:bookmarkStart w:id="41" w:name="_Toc66121744"/>
-      <w:r>
-        <w:t>Habitaciones de jefe</w:t>
-      </w:r>
-      <w:bookmarkEnd w:id="41"/>
-    </w:p>
-    <w:p>
-      <w:r>
-        <w:t>Al entrar en estas salas, la música cesará, y al avanzar un poco, se cerrarán las salidas, apareciendo un jefe (o estando desde el inicio en la habitación) al que se tendrá que derrotar, con una barra de vida única para él situada en la parte inferior de la pantalla.</w:t>
-      </w:r>
-    </w:p>
-    <w:p>
-      <w:r>
-        <w:t>Al vencerlos, se obtendrá una mejora significativa para la aventura que te permitirá avanzar en la historia, como podrían ser el salt</w:t>
-      </w:r>
-      <w:r>
-        <w:t xml:space="preserve">o extra, el </w:t>
-      </w:r>
+        <w:t xml:space="preserve"> de la cámara no se podría apreciar si es muy compleja.</w:t>
+      </w:r>
+    </w:p>
+    <w:p>
+      <w:pPr>
+        <w:pStyle w:val="Ttulo2"/>
+      </w:pPr>
+      <w:bookmarkStart w:id="52" w:name="_Toc69137573"/>
+      <w:r>
+        <w:t>Estética</w:t>
+      </w:r>
+      <w:bookmarkEnd w:id="52"/>
+    </w:p>
+    <w:p>
+      <w:r>
+        <w:lastRenderedPageBreak/>
+        <w:t>En el juego, la máscara será un elemento muy importante, tanto a nivel de jugabilidad (por la mecánica de los dos modos del orbe) como a nivel visual, ya que todos los personajes llevarán una.</w:t>
+      </w:r>
+    </w:p>
+    <w:p>
+      <w:r>
+        <w:t xml:space="preserve">Cada zona tendrá una estética concreta y por tanto un </w:t>
+      </w:r>
+      <w:proofErr w:type="spellStart"/>
       <w:r>
         <w:rPr>
           <w:i/>
         </w:rPr>
-        <w:t>dash</w:t>
-      </w:r>
-      <w:r>
-        <w:t>, el orbe teledirigido o</w:t>
-      </w:r>
-      <w:r>
-        <w:t xml:space="preserve"> el manto radiante.</w:t>
-      </w:r>
-    </w:p>
-    <w:p>
-      <w:pPr>
-        <w:pStyle w:val="Ttulo3"/>
-      </w:pPr>
-      <w:bookmarkStart w:id="42" w:name="_Toc66121745"/>
-      <w:r>
-        <w:t>Habitaciones de mini-jefe</w:t>
-      </w:r>
-      <w:bookmarkEnd w:id="42"/>
-    </w:p>
-    <w:p>
-      <w:r>
-        <w:t>Estas habitaciones funcionan de la misma manera que lo haría una habitación con olas de enemigos, solamente que en ve</w:t>
-      </w:r>
-      <w:r>
-        <w:t>z</w:t>
-      </w:r>
-      <w:r>
-        <w:t xml:space="preserve"> de haber oleadas, habrá un pequeño jefe al que vencer, más fuerte que los enemigos comunes (pero sin llegar a tener barra de vida propia).</w:t>
-      </w:r>
-    </w:p>
-    <w:p>
-      <w:pPr>
-        <w:pStyle w:val="Ttulo3"/>
-      </w:pPr>
-      <w:bookmarkStart w:id="43" w:name="_Toc66121746"/>
-      <w:r>
-        <w:t>Habitaciones a oscuras</w:t>
-      </w:r>
-      <w:bookmarkEnd w:id="43"/>
-    </w:p>
-    <w:p>
-      <w:r>
-        <w:lastRenderedPageBreak/>
-        <w:t>Son habitaciones que requieren del manto radiante para ser cruzadas y así poder ver algo del camino que hay que seguir.</w:t>
-      </w:r>
-    </w:p>
-    <w:p>
-      <w:r>
-        <w:t xml:space="preserve">En este tipo de pantallas, el orbe teledirigido también ayudará a localizar más fácilmente elementos activables como palancas o simplemente llegar más lejos con el orbe para </w:t>
-      </w:r>
-      <w:r>
-        <w:t>iluminar</w:t>
-      </w:r>
-      <w:r>
-        <w:t xml:space="preserve"> la zona </w:t>
-      </w:r>
-      <w:r>
-        <w:t>mejor</w:t>
-      </w:r>
-      <w:r>
-        <w:t>.</w:t>
-      </w:r>
-    </w:p>
-    <w:p>
-      <w:pPr>
-        <w:pStyle w:val="Ttulo3"/>
-      </w:pPr>
-      <w:bookmarkStart w:id="44" w:name="_Toc66121747"/>
-      <w:r>
-        <w:t>Habitaciones comunes</w:t>
-      </w:r>
-      <w:bookmarkEnd w:id="44"/>
-    </w:p>
-    <w:p>
-      <w:r>
-        <w:t>Son las más abundantes en el juego.</w:t>
-      </w:r>
-    </w:p>
-    <w:p>
-      <w:r>
-        <w:t xml:space="preserve">En este tipo de salas te encontrarás enemigos comunes </w:t>
-      </w:r>
-      <w:r>
-        <w:t>y tendrás total libertad de movimiento.</w:t>
-      </w:r>
-    </w:p>
+        <w:t>tileset</w:t>
+      </w:r>
+      <w:proofErr w:type="spellEnd"/>
+      <w:r>
+        <w:t xml:space="preserve"> acorde a dicho estilo.</w:t>
+      </w:r>
+      <w:r>
+        <w:t xml:space="preserve"> Además, la</w:t>
+      </w:r>
+      <w:r>
+        <w:t>s</w:t>
+      </w:r>
+      <w:r>
+        <w:t xml:space="preserve"> máscara</w:t>
+      </w:r>
+      <w:r>
+        <w:t>s</w:t>
+      </w:r>
+      <w:r>
+        <w:t xml:space="preserve"> de los enemigos débiles a cualquiera de los modos del orbe tendrán también un color característico dependiendo de la zona en la que se encuentren.</w:t>
+      </w:r>
+    </w:p>
+    <w:p>
+      <w:pPr>
+        <w:pStyle w:val="Ttulo2"/>
+      </w:pPr>
+      <w:bookmarkStart w:id="53" w:name="_Toc69137574"/>
+      <w:r>
+        <w:t>Animaciones</w:t>
+      </w:r>
+      <w:bookmarkEnd w:id="53"/>
+    </w:p>
+    <w:p>
+      <w:r>
+        <w:t xml:space="preserve">Las animaciones del juego serán </w:t>
+      </w:r>
+      <w:proofErr w:type="spellStart"/>
+      <w:r>
+        <w:rPr>
+          <w:i/>
+        </w:rPr>
+        <w:t>frame</w:t>
+      </w:r>
+      <w:proofErr w:type="spellEnd"/>
+      <w:r>
+        <w:t xml:space="preserve"> a </w:t>
+      </w:r>
+      <w:proofErr w:type="spellStart"/>
+      <w:r>
+        <w:rPr>
+          <w:i/>
+        </w:rPr>
+        <w:t>frame</w:t>
+      </w:r>
+      <w:proofErr w:type="spellEnd"/>
+      <w:r>
+        <w:t xml:space="preserve">, teniéndose que </w:t>
+      </w:r>
+      <w:r>
+        <w:t>dibujar</w:t>
+      </w:r>
+      <w:r>
+        <w:t xml:space="preserve"> cada uno de los cuadros de las animaciones.</w:t>
+      </w:r>
+    </w:p>
+    <w:p>
+      <w:pPr>
+        <w:pStyle w:val="Ttulo2"/>
+      </w:pPr>
+      <w:bookmarkStart w:id="54" w:name="_Toc69137575"/>
+      <w:r>
+        <w:t>UI</w:t>
+      </w:r>
+      <w:bookmarkEnd w:id="54"/>
+    </w:p>
+    <w:p/>
     <w:p>
       <w:pPr>
         <w:pStyle w:val="Ttulo1"/>
       </w:pPr>
-      <w:bookmarkStart w:id="45" w:name="_Toc66121748"/>
-      <w:r>
-        <w:t>Arte</w:t>
-      </w:r>
-      <w:bookmarkEnd w:id="45"/>
-    </w:p>
-    <w:p>
-      <w:pPr>
-        <w:pStyle w:val="Ttulo2"/>
-      </w:pPr>
-      <w:bookmarkStart w:id="46" w:name="_Toc66121749"/>
-      <w:r>
-        <w:t>Estilo visual</w:t>
-      </w:r>
-      <w:bookmarkEnd w:id="46"/>
-    </w:p>
-    <w:p>
-      <w:r>
-        <w:t xml:space="preserve">El juego contará con una estética </w:t>
-      </w:r>
-      <w:r>
-        <w:rPr>
-          <w:i/>
-        </w:rPr>
-        <w:t>pixel art</w:t>
-      </w:r>
-      <w:r>
-        <w:t xml:space="preserve"> de baja resolución, concretamente 320x180 píxeles. Se utilizarán formas simples, tanto en los personajes como en los escenarios, para ayudar a plasmar más fácilmente los elementos de forma que se puedan identificar adecuadamente utilizando muy pocos píxeles.</w:t>
-      </w:r>
-    </w:p>
-    <w:p>
-      <w:r>
-        <w:t>Los personajes, a diferencia de los escenarios, contarán con un contorno</w:t>
-      </w:r>
-      <w:r>
-        <w:t xml:space="preserve"> negro</w:t>
-      </w:r>
-      <w:r>
-        <w:t xml:space="preserve"> (de</w:t>
-      </w:r>
-      <w:r>
-        <w:t xml:space="preserve"> 1</w:t>
-      </w:r>
-      <w:r>
-        <w:t xml:space="preserve"> píxel de grosor) que hará que se perciban como elementos no estáticos. Ocurrirá de la misma forma con todos </w:t>
-      </w:r>
-      <w:r>
-        <w:t>los objetos adquiribles y con</w:t>
-      </w:r>
-      <w:r>
-        <w:t xml:space="preserve"> elementos interactuables como las palancas.</w:t>
-      </w:r>
-    </w:p>
-    <w:p>
-      <w:r>
-        <w:t xml:space="preserve">El juego será además </w:t>
-      </w:r>
-      <w:r>
-        <w:rPr>
-          <w:i/>
-        </w:rPr>
-        <w:t xml:space="preserve">pixel </w:t>
-      </w:r>
-      <w:proofErr w:type="spellStart"/>
-      <w:r>
-        <w:rPr>
-          <w:i/>
-        </w:rPr>
-        <w:t>perfect</w:t>
-      </w:r>
-      <w:proofErr w:type="spellEnd"/>
-      <w:r>
-        <w:t>, de forma que la unidad mínima representada en la pantalla será equivalente a un píxel del juego.</w:t>
-      </w:r>
-    </w:p>
-    <w:p>
-      <w:pPr>
-        <w:pStyle w:val="Ttulo2"/>
-      </w:pPr>
-      <w:bookmarkStart w:id="47" w:name="_Toc66121750"/>
-      <w:r>
-        <w:t>Efectos visuales</w:t>
-      </w:r>
-      <w:bookmarkEnd w:id="47"/>
-    </w:p>
-    <w:p>
-      <w:r>
-        <w:t>Con el objetivo de crear un ambiente en los escenarios más orgánico y dinámico, se hará uso de efectos visuales que harán la imagen menos estática.</w:t>
-      </w:r>
-    </w:p>
-    <w:p>
-      <w:pPr>
-        <w:pStyle w:val="Ttulo3"/>
-      </w:pPr>
-      <w:bookmarkStart w:id="48" w:name="_Toc66121751"/>
-      <w:r>
-        <w:t>Elementos destruibles</w:t>
-      </w:r>
-      <w:bookmarkEnd w:id="48"/>
-    </w:p>
-    <w:p>
-      <w:r>
-        <w:t>Se trata de elementos que se pueden encontrar a lo largo de la aventura (como farolas, columnas…) los cuales al ser golpeados por el orbe son destruidos, volviendo la interacción con el escenario más orgánica y viva, aunque a priori no le aporte nada al jugador.</w:t>
-      </w:r>
-    </w:p>
-    <w:p>
-      <w:pPr>
-        <w:pStyle w:val="Ttulo3"/>
-      </w:pPr>
-      <w:bookmarkStart w:id="49" w:name="_Toc66121752"/>
-      <w:r>
-        <w:t>Elementos parallax</w:t>
-      </w:r>
-      <w:bookmarkEnd w:id="49"/>
-    </w:p>
-    <w:p>
-      <w:r>
-        <w:lastRenderedPageBreak/>
-        <w:t xml:space="preserve">En el </w:t>
-      </w:r>
-      <w:proofErr w:type="spellStart"/>
-      <w:r>
-        <w:rPr>
-          <w:i/>
-        </w:rPr>
-        <w:t>background</w:t>
-      </w:r>
-      <w:proofErr w:type="spellEnd"/>
-      <w:r>
-        <w:t xml:space="preserve"> y </w:t>
-      </w:r>
-      <w:proofErr w:type="spellStart"/>
-      <w:r>
-        <w:rPr>
-          <w:i/>
-        </w:rPr>
-        <w:t>foreground</w:t>
-      </w:r>
-      <w:proofErr w:type="spellEnd"/>
-      <w:r>
-        <w:t xml:space="preserve"> de cada nivel habrá distintas capas de elementos superpuestos que se mueven a velocidades diferentes conforme se mueva el jugador, creando una sensación de profundidad en los escenarios.</w:t>
-      </w:r>
-    </w:p>
-    <w:p>
-      <w:pPr>
-        <w:pStyle w:val="Ttulo3"/>
-      </w:pPr>
-      <w:bookmarkStart w:id="50" w:name="_Toc66121753"/>
-      <w:r>
-        <w:t>Partículas de fondo</w:t>
-      </w:r>
-      <w:bookmarkEnd w:id="50"/>
-    </w:p>
-    <w:p>
-      <w:r>
-        <w:t xml:space="preserve">Son partículas que se mueven en una cierta dirección con cierto nivel de ruido en su movimiento. Al igual que los fondos </w:t>
-      </w:r>
-      <w:proofErr w:type="spellStart"/>
-      <w:r>
-        <w:t>parallax</w:t>
-      </w:r>
-      <w:proofErr w:type="spellEnd"/>
-      <w:r>
-        <w:t xml:space="preserve">, estas partículas tendrán una capa enfrente del jugador (con menos partículas para no tapar los elementos del nivel) y </w:t>
-      </w:r>
-      <w:r>
-        <w:t>otra en el fondo, cada una pudiendo tener ciertas subcapas con colores más oscuros o claros y moviéndose a distintas velocidades indicando que se encuentran unas más lejos que otras.</w:t>
-      </w:r>
-    </w:p>
-    <w:p>
-      <w:pPr>
-        <w:pStyle w:val="Ttulo3"/>
-      </w:pPr>
-      <w:bookmarkStart w:id="51" w:name="_Toc66121754"/>
-      <w:r>
-        <w:t>Elementos 3D pixelados</w:t>
-      </w:r>
-      <w:bookmarkEnd w:id="51"/>
-    </w:p>
-    <w:p>
-      <w:r>
-        <w:t xml:space="preserve">A la hora de hacer fondos, se podría barajar la idea de colocar elementos 3D que se </w:t>
-      </w:r>
-      <w:proofErr w:type="spellStart"/>
-      <w:r>
-        <w:t>pixelan</w:t>
-      </w:r>
-      <w:proofErr w:type="spellEnd"/>
-      <w:r>
-        <w:t xml:space="preserve"> mediante el efecto </w:t>
-      </w:r>
-      <w:r>
-        <w:rPr>
-          <w:i/>
-        </w:rPr>
-        <w:t xml:space="preserve">pixel </w:t>
-      </w:r>
-      <w:proofErr w:type="spellStart"/>
-      <w:r>
-        <w:rPr>
-          <w:i/>
-        </w:rPr>
-        <w:t>perfect</w:t>
-      </w:r>
-      <w:proofErr w:type="spellEnd"/>
-      <w:r>
-        <w:t xml:space="preserve"> de la cámara</w:t>
-      </w:r>
-      <w:r>
-        <w:t xml:space="preserve">. Las formas de estos modelos serían muy simples, y serían afectados por iluminación para dotarlos de algo de profundidad. Tendrían texturas muy sencillas también, ya que con el </w:t>
-      </w:r>
-      <w:r>
-        <w:t xml:space="preserve">efecto de </w:t>
-      </w:r>
-      <w:r>
-        <w:rPr>
-          <w:i/>
-        </w:rPr>
-        <w:t>p</w:t>
-      </w:r>
-      <w:r>
-        <w:rPr>
-          <w:i/>
-        </w:rPr>
-        <w:t>i</w:t>
-      </w:r>
-      <w:r>
-        <w:rPr>
-          <w:i/>
-        </w:rPr>
-        <w:t xml:space="preserve">xel </w:t>
-      </w:r>
-      <w:proofErr w:type="spellStart"/>
-      <w:r>
-        <w:rPr>
-          <w:i/>
-        </w:rPr>
-        <w:t>perfect</w:t>
-      </w:r>
-      <w:proofErr w:type="spellEnd"/>
-      <w:r>
-        <w:t xml:space="preserve"> de la cámara no se podría apreciar si es muy compleja.</w:t>
-      </w:r>
-    </w:p>
-    <w:p>
-      <w:pPr>
-        <w:pStyle w:val="Ttulo2"/>
-      </w:pPr>
-      <w:bookmarkStart w:id="52" w:name="_Toc66121755"/>
-      <w:r>
-        <w:t>Estética</w:t>
-      </w:r>
-      <w:bookmarkEnd w:id="52"/>
-    </w:p>
-    <w:p>
-      <w:r>
-        <w:t>En el juego, la máscara será un elemento muy importante, tanto a nivel de jugabilidad (por la mecánica de los dos modos del orbe) como a nivel visual, ya que todos los personajes llevarán una.</w:t>
-      </w:r>
-    </w:p>
-    <w:p>
-      <w:r>
-        <w:t xml:space="preserve">Cada zona tendrá una estética concreta y por tanto un </w:t>
-      </w:r>
-      <w:proofErr w:type="spellStart"/>
-      <w:r>
-        <w:rPr>
-          <w:i/>
-        </w:rPr>
-        <w:t>tileset</w:t>
-      </w:r>
-      <w:proofErr w:type="spellEnd"/>
-      <w:r>
-        <w:t xml:space="preserve"> acorde a dicho estilo.</w:t>
-      </w:r>
-      <w:r>
-        <w:t xml:space="preserve"> Además, la</w:t>
-      </w:r>
-      <w:r>
-        <w:t>s</w:t>
-      </w:r>
-      <w:r>
-        <w:t xml:space="preserve"> máscara</w:t>
-      </w:r>
-      <w:r>
-        <w:t>s</w:t>
-      </w:r>
-      <w:r>
-        <w:t xml:space="preserve"> de los enemigos débiles a cualquiera de los modos del orbe tendrán también un color característico dependiendo de la zona en la que se encuentren.</w:t>
-      </w:r>
-    </w:p>
-    <w:p>
-      <w:pPr>
-        <w:pStyle w:val="Ttulo2"/>
-      </w:pPr>
-      <w:bookmarkStart w:id="53" w:name="_Toc66121756"/>
-      <w:r>
-        <w:t>Animaciones</w:t>
-      </w:r>
-      <w:bookmarkEnd w:id="53"/>
-    </w:p>
-    <w:p>
-      <w:r>
-        <w:t xml:space="preserve">Las animaciones del juego serán </w:t>
-      </w:r>
-      <w:proofErr w:type="spellStart"/>
-      <w:r>
-        <w:rPr>
-          <w:i/>
-        </w:rPr>
-        <w:t>frame</w:t>
-      </w:r>
-      <w:proofErr w:type="spellEnd"/>
-      <w:r>
-        <w:t xml:space="preserve"> a </w:t>
-      </w:r>
-      <w:proofErr w:type="spellStart"/>
-      <w:r>
-        <w:rPr>
-          <w:i/>
-        </w:rPr>
-        <w:t>frame</w:t>
-      </w:r>
-      <w:proofErr w:type="spellEnd"/>
-      <w:r>
-        <w:t xml:space="preserve">, teniéndose que </w:t>
-      </w:r>
-      <w:r>
-        <w:t>dibujar</w:t>
-      </w:r>
-      <w:r>
-        <w:t xml:space="preserve"> cada uno de los cuadros de las animaciones.</w:t>
-      </w:r>
-    </w:p>
-    <w:p>
-      <w:pPr>
-        <w:pStyle w:val="Ttulo2"/>
-      </w:pPr>
-      <w:bookmarkStart w:id="54" w:name="_Toc66121757"/>
-      <w:r>
-        <w:t>UI</w:t>
-      </w:r>
-      <w:bookmarkEnd w:id="54"/>
-    </w:p>
-    <w:p/>
-    <w:p>
-      <w:pPr>
-        <w:pStyle w:val="Ttulo1"/>
-      </w:pPr>
-      <w:bookmarkStart w:id="55" w:name="_Toc66121758"/>
+      <w:bookmarkStart w:id="55" w:name="_Toc69137576"/>
       <w:r>
         <w:t>Música</w:t>
       </w:r>
@@ -8388,7 +8387,6 @@
         </w:numPr>
       </w:pPr>
       <w:r>
-        <w:lastRenderedPageBreak/>
         <w:t xml:space="preserve">Tema </w:t>
       </w:r>
       <w:r>
@@ -8570,7 +8568,7 @@
       <w:pPr>
         <w:pStyle w:val="Ttulo1"/>
       </w:pPr>
-      <w:bookmarkStart w:id="56" w:name="_Toc66121759"/>
+      <w:bookmarkStart w:id="56" w:name="_Toc69137577"/>
       <w:r>
         <w:t>Calendario</w:t>
       </w:r>
@@ -8650,7 +8648,14 @@
               <w:rPr>
                 <w:b w:val="0"/>
               </w:rPr>
-              <w:t>: contendrá las principales mecánicas del jugador implementadas y algunos enemigos con los que testearlo. Para entonces, sería deseable también tener prácticamente asentado todo el diseño del juego, a excepción del diseño de las habitaciones y de los enemigos</w:t>
+              <w:t xml:space="preserve">: contendrá las principales mecánicas del jugador implementadas y algunos enemigos con los que testearlo. Para entonces, sería deseable también tener prácticamente asentado todo el diseño </w:t>
+            </w:r>
+            <w:r>
+              <w:rPr>
+                <w:b w:val="0"/>
+              </w:rPr>
+              <w:lastRenderedPageBreak/>
+              <w:t>del juego, a excepción del diseño de las habitaciones y de los enemigos</w:t>
             </w:r>
           </w:p>
         </w:tc>
@@ -8666,6 +8671,7 @@
               <w:cnfStyle w:val="000000000000" w:firstRow="0" w:lastRow="0" w:firstColumn="0" w:lastColumn="0" w:oddVBand="0" w:evenVBand="0" w:oddHBand="0" w:evenHBand="0" w:firstRowFirstColumn="0" w:firstRowLastColumn="0" w:lastRowFirstColumn="0" w:lastRowLastColumn="0"/>
             </w:pPr>
             <w:r>
+              <w:lastRenderedPageBreak/>
               <w:t>Finales de marzo de 2021</w:t>
             </w:r>
           </w:p>
@@ -8976,7 +8982,7 @@
         <w:noProof/>
         <w:color w:val="5B9BD5" w:themeColor="accent1"/>
       </w:rPr>
-      <w:t>11</w:t>
+      <w:t>14</w:t>
     </w:r>
     <w:r>
       <w:rPr>
@@ -9055,7 +9061,6 @@
         <w:dataBinding w:prefixMappings="xmlns:ns0='http://purl.org/dc/elements/1.1/' xmlns:ns1='http://schemas.openxmlformats.org/package/2006/metadata/core-properties' " w:xpath="/ns1:coreProperties[1]/ns0:title[1]" w:storeItemID="{6C3C8BC8-F283-45AE-878A-BAB7291924A1}"/>
         <w:text/>
       </w:sdtPr>
-      <w:sdtEndPr/>
       <w:sdtContent>
         <w:r>
           <w:rPr>
@@ -9083,7 +9088,6 @@
       <w:dataBinding w:prefixMappings="xmlns:ns0='http://schemas.openxmlformats.org/package/2006/metadata/core-properties' xmlns:ns1='http://purl.org/dc/elements/1.1/'" w:xpath="/ns0:coreProperties[1]/ns1:subject[1]" w:storeItemID="{6C3C8BC8-F283-45AE-878A-BAB7291924A1}"/>
       <w:text/>
     </w:sdtPr>
-    <w:sdtEndPr/>
     <w:sdtContent>
       <w:p>
         <w:pPr>
@@ -11475,6 +11479,7 @@
     <w:rsid w:val="004B6805"/>
     <w:rsid w:val="00536EC3"/>
     <w:rsid w:val="005B56C6"/>
+    <w:rsid w:val="005F2D7D"/>
     <w:rsid w:val="00604D6E"/>
     <w:rsid w:val="00624C5E"/>
     <w:rsid w:val="0070303E"/>
@@ -12269,7 +12274,7 @@
 </file>
 
 <file path=customXml/itemProps2.xml><?xml version="1.0" encoding="utf-8"?>
-<ds:datastoreItem xmlns:ds="http://schemas.openxmlformats.org/officeDocument/2006/customXml" ds:itemID="{F857BF96-C454-48D9-A97E-1B1098D763BE}">
+<ds:datastoreItem xmlns:ds="http://schemas.openxmlformats.org/officeDocument/2006/customXml" ds:itemID="{5FCD1710-E809-440B-96BE-4C890B9094AD}">
   <ds:schemaRefs>
     <ds:schemaRef ds:uri="http://schemas.openxmlformats.org/officeDocument/2006/bibliography"/>
   </ds:schemaRefs>

</xml_diff>

<commit_message>
GDD actualizado con la fecha de la demo
</commit_message>
<xml_diff>
--- a/Documentacion/GDD.docx
+++ b/Documentacion/GDD.docx
@@ -7804,42 +7804,40 @@
       <w:r>
         <w:t>La imagen de la estatua tendrá algo que ver con el lore del juego.</w:t>
       </w:r>
-      <w:bookmarkStart w:id="38" w:name="_GoBack"/>
+    </w:p>
+    <w:p>
+      <w:pPr>
+        <w:pStyle w:val="Ttulo3"/>
+      </w:pPr>
+      <w:bookmarkStart w:id="38" w:name="_Toc69137560"/>
+      <w:r>
+        <w:t xml:space="preserve">Habitaciones con </w:t>
+      </w:r>
+      <w:r>
+        <w:t>p</w:t>
+      </w:r>
+      <w:r>
+        <w:t>érdida del orbe</w:t>
+      </w:r>
       <w:bookmarkEnd w:id="38"/>
     </w:p>
     <w:p>
+      <w:r>
+        <w:t>En algún tramo del juego, el jugador perderá el orbe, teniendo que recorrer ciertos niveles sin él, tratando de evitar cualquier contacto con los enemigos que le hagan perder vida (los enemigos de esas zonas deben ser muy rápidos y difíciles de esquivar para que realmente le planteen un reto al jugador).</w:t>
+      </w:r>
+    </w:p>
+    <w:p>
       <w:pPr>
         <w:pStyle w:val="Ttulo3"/>
       </w:pPr>
-      <w:bookmarkStart w:id="39" w:name="_Toc69137560"/>
-      <w:r>
-        <w:t xml:space="preserve">Habitaciones con </w:t>
-      </w:r>
-      <w:r>
-        <w:t>p</w:t>
-      </w:r>
-      <w:r>
-        <w:t>érdida del orbe</w:t>
+      <w:bookmarkStart w:id="39" w:name="_Toc69137561"/>
+      <w:r>
+        <w:t>Habitaciones con o</w:t>
+      </w:r>
+      <w:r>
+        <w:t>leadas de enemigos</w:t>
       </w:r>
       <w:bookmarkEnd w:id="39"/>
-    </w:p>
-    <w:p>
-      <w:r>
-        <w:t>En algún tramo del juego, el jugador perderá el orbe, teniendo que recorrer ciertos niveles sin él, tratando de evitar cualquier contacto con los enemigos que le hagan perder vida (los enemigos de esas zonas deben ser muy rápidos y difíciles de esquivar para que realmente le planteen un reto al jugador).</w:t>
-      </w:r>
-    </w:p>
-    <w:p>
-      <w:pPr>
-        <w:pStyle w:val="Ttulo3"/>
-      </w:pPr>
-      <w:bookmarkStart w:id="40" w:name="_Toc69137561"/>
-      <w:r>
-        <w:t>Habitaciones con o</w:t>
-      </w:r>
-      <w:r>
-        <w:t>leadas de enemigos</w:t>
-      </w:r>
-      <w:bookmarkEnd w:id="40"/>
     </w:p>
     <w:p>
       <w:r>
@@ -7881,135 +7879,135 @@
       <w:pPr>
         <w:pStyle w:val="Ttulo3"/>
       </w:pPr>
-      <w:bookmarkStart w:id="41" w:name="_Toc69137562"/>
+      <w:bookmarkStart w:id="40" w:name="_Toc69137562"/>
       <w:r>
         <w:t>Habitaciones de jefe</w:t>
       </w:r>
+      <w:bookmarkEnd w:id="40"/>
+    </w:p>
+    <w:p>
+      <w:r>
+        <w:t>Al entrar en estas salas, la música cesará, y al avanzar un poco, se cerrarán las salidas, apareciendo un jefe (o estando desde el inicio en la habitación) al que se tendrá que derrotar, con una barra de vida única para él situada en la parte inferior de la pantalla.</w:t>
+      </w:r>
+    </w:p>
+    <w:p>
+      <w:r>
+        <w:t xml:space="preserve">Al vencerlos, se obtendrá una mejora significativa para la aventura que te permitirá avanzar en </w:t>
+      </w:r>
+      <w:r>
+        <w:t xml:space="preserve">la historia, como podrían ser </w:t>
+      </w:r>
+      <w:r>
+        <w:t xml:space="preserve">el </w:t>
+      </w:r>
+      <w:r>
+        <w:rPr>
+          <w:i/>
+        </w:rPr>
+        <w:t>dash</w:t>
+      </w:r>
+      <w:r>
+        <w:t>, el orbe teledirigido o</w:t>
+      </w:r>
+      <w:r>
+        <w:t xml:space="preserve"> el manto radiante.</w:t>
+      </w:r>
+    </w:p>
+    <w:p>
+      <w:pPr>
+        <w:pStyle w:val="Ttulo3"/>
+      </w:pPr>
+      <w:bookmarkStart w:id="41" w:name="_Toc69137563"/>
+      <w:r>
+        <w:t>Habitaciones de mini-jefe</w:t>
+      </w:r>
       <w:bookmarkEnd w:id="41"/>
     </w:p>
     <w:p>
       <w:r>
-        <w:t>Al entrar en estas salas, la música cesará, y al avanzar un poco, se cerrarán las salidas, apareciendo un jefe (o estando desde el inicio en la habitación) al que se tendrá que derrotar, con una barra de vida única para él situada en la parte inferior de la pantalla.</w:t>
-      </w:r>
-    </w:p>
-    <w:p>
-      <w:r>
-        <w:t xml:space="preserve">Al vencerlos, se obtendrá una mejora significativa para la aventura que te permitirá avanzar en </w:t>
-      </w:r>
-      <w:r>
-        <w:t xml:space="preserve">la historia, como podrían ser </w:t>
-      </w:r>
-      <w:r>
-        <w:t xml:space="preserve">el </w:t>
-      </w:r>
-      <w:r>
-        <w:rPr>
-          <w:i/>
-        </w:rPr>
-        <w:t>dash</w:t>
-      </w:r>
-      <w:r>
-        <w:t>, el orbe teledirigido o</w:t>
-      </w:r>
-      <w:r>
-        <w:t xml:space="preserve"> el manto radiante.</w:t>
+        <w:t>Estas habitaciones funcionan de la misma manera que lo haría una habitación con olas de enemigos, solamente que en ve</w:t>
+      </w:r>
+      <w:r>
+        <w:t>z</w:t>
+      </w:r>
+      <w:r>
+        <w:t xml:space="preserve"> de haber oleadas, habrá un pequeño jefe al que vencer, más fuerte que los enemigos comunes (pero sin llegar a tener barra de vida propia).</w:t>
       </w:r>
     </w:p>
     <w:p>
       <w:pPr>
         <w:pStyle w:val="Ttulo3"/>
       </w:pPr>
-      <w:bookmarkStart w:id="42" w:name="_Toc69137563"/>
-      <w:r>
-        <w:t>Habitaciones de mini-jefe</w:t>
+      <w:bookmarkStart w:id="42" w:name="_Toc69137564"/>
+      <w:r>
+        <w:t>Habitaciones a oscuras</w:t>
       </w:r>
       <w:bookmarkEnd w:id="42"/>
     </w:p>
     <w:p>
       <w:r>
-        <w:t>Estas habitaciones funcionan de la misma manera que lo haría una habitación con olas de enemigos, solamente que en ve</w:t>
-      </w:r>
-      <w:r>
-        <w:t>z</w:t>
-      </w:r>
-      <w:r>
-        <w:t xml:space="preserve"> de haber oleadas, habrá un pequeño jefe al que vencer, más fuerte que los enemigos comunes (pero sin llegar a tener barra de vida propia).</w:t>
+        <w:t>Son habitaciones que requieren del manto radiante para ser cruzadas y así poder ver algo del camino que hay que seguir.</w:t>
+      </w:r>
+    </w:p>
+    <w:p>
+      <w:r>
+        <w:t xml:space="preserve">En este tipo de pantallas, el orbe teledirigido también ayudará a localizar más fácilmente elementos activables como palancas o simplemente llegar más lejos con el orbe para </w:t>
+      </w:r>
+      <w:r>
+        <w:t>iluminar</w:t>
+      </w:r>
+      <w:r>
+        <w:t xml:space="preserve"> la zona </w:t>
+      </w:r>
+      <w:r>
+        <w:t>mejor</w:t>
+      </w:r>
+      <w:r>
+        <w:t>.</w:t>
       </w:r>
     </w:p>
     <w:p>
       <w:pPr>
         <w:pStyle w:val="Ttulo3"/>
       </w:pPr>
-      <w:bookmarkStart w:id="43" w:name="_Toc69137564"/>
-      <w:r>
-        <w:t>Habitaciones a oscuras</w:t>
+      <w:bookmarkStart w:id="43" w:name="_Toc69137565"/>
+      <w:r>
+        <w:t>Habitaciones comunes</w:t>
       </w:r>
       <w:bookmarkEnd w:id="43"/>
     </w:p>
     <w:p>
       <w:r>
-        <w:t>Son habitaciones que requieren del manto radiante para ser cruzadas y así poder ver algo del camino que hay que seguir.</w:t>
-      </w:r>
-    </w:p>
-    <w:p>
-      <w:r>
-        <w:t xml:space="preserve">En este tipo de pantallas, el orbe teledirigido también ayudará a localizar más fácilmente elementos activables como palancas o simplemente llegar más lejos con el orbe para </w:t>
-      </w:r>
-      <w:r>
-        <w:t>iluminar</w:t>
-      </w:r>
-      <w:r>
-        <w:t xml:space="preserve"> la zona </w:t>
-      </w:r>
-      <w:r>
-        <w:t>mejor</w:t>
-      </w:r>
-      <w:r>
-        <w:t>.</w:t>
-      </w:r>
-    </w:p>
-    <w:p>
-      <w:pPr>
-        <w:pStyle w:val="Ttulo3"/>
-      </w:pPr>
-      <w:bookmarkStart w:id="44" w:name="_Toc69137565"/>
-      <w:r>
-        <w:t>Habitaciones comunes</w:t>
+        <w:t>Son las más abundantes en el juego.</w:t>
+      </w:r>
+    </w:p>
+    <w:p>
+      <w:r>
+        <w:t xml:space="preserve">En este tipo de salas te encontrarás enemigos comunes </w:t>
+      </w:r>
+      <w:r>
+        <w:t>y tendrás total libertad de movimiento.</w:t>
+      </w:r>
+    </w:p>
+    <w:p>
+      <w:pPr>
+        <w:pStyle w:val="Ttulo1"/>
+      </w:pPr>
+      <w:bookmarkStart w:id="44" w:name="_Toc69137566"/>
+      <w:r>
+        <w:t>Arte</w:t>
       </w:r>
       <w:bookmarkEnd w:id="44"/>
     </w:p>
     <w:p>
-      <w:r>
-        <w:t>Son las más abundantes en el juego.</w:t>
-      </w:r>
-    </w:p>
-    <w:p>
-      <w:r>
-        <w:t xml:space="preserve">En este tipo de salas te encontrarás enemigos comunes </w:t>
-      </w:r>
-      <w:r>
-        <w:t>y tendrás total libertad de movimiento.</w:t>
-      </w:r>
-    </w:p>
-    <w:p>
-      <w:pPr>
-        <w:pStyle w:val="Ttulo1"/>
-      </w:pPr>
-      <w:bookmarkStart w:id="45" w:name="_Toc69137566"/>
-      <w:r>
-        <w:t>Arte</w:t>
+      <w:pPr>
+        <w:pStyle w:val="Ttulo2"/>
+      </w:pPr>
+      <w:bookmarkStart w:id="45" w:name="_Toc69137567"/>
+      <w:r>
+        <w:t>Estilo visual</w:t>
       </w:r>
       <w:bookmarkEnd w:id="45"/>
-    </w:p>
-    <w:p>
-      <w:pPr>
-        <w:pStyle w:val="Ttulo2"/>
-      </w:pPr>
-      <w:bookmarkStart w:id="46" w:name="_Toc69137567"/>
-      <w:r>
-        <w:t>Estilo visual</w:t>
-      </w:r>
-      <w:bookmarkEnd w:id="46"/>
     </w:p>
     <w:p>
       <w:r>
@@ -8075,179 +8073,179 @@
       <w:pPr>
         <w:pStyle w:val="Ttulo2"/>
       </w:pPr>
-      <w:bookmarkStart w:id="47" w:name="_Toc69137568"/>
+      <w:bookmarkStart w:id="46" w:name="_Toc69137568"/>
       <w:r>
         <w:t>Efectos visuales</w:t>
       </w:r>
+      <w:bookmarkEnd w:id="46"/>
+    </w:p>
+    <w:p>
+      <w:r>
+        <w:t>Con el objetivo de crear un ambiente en los escenarios más orgánico y dinámico, se hará uso de efectos visuales que harán la imagen menos estática.</w:t>
+      </w:r>
+    </w:p>
+    <w:p>
+      <w:pPr>
+        <w:pStyle w:val="Ttulo3"/>
+      </w:pPr>
+      <w:bookmarkStart w:id="47" w:name="_Toc69137569"/>
+      <w:r>
+        <w:t>Elementos destruibles</w:t>
+      </w:r>
       <w:bookmarkEnd w:id="47"/>
     </w:p>
     <w:p>
       <w:r>
-        <w:t>Con el objetivo de crear un ambiente en los escenarios más orgánico y dinámico, se hará uso de efectos visuales que harán la imagen menos estática.</w:t>
+        <w:t>Se trata de elementos que se pueden encontrar a lo largo de la aventura (como farolas, columnas…) los cuales al ser golpeados por el orbe son destruidos, volviendo la interacción con el escenario más orgánica y viva, aunque a priori no le aporte nada al jugador.</w:t>
       </w:r>
     </w:p>
     <w:p>
       <w:pPr>
         <w:pStyle w:val="Ttulo3"/>
       </w:pPr>
-      <w:bookmarkStart w:id="48" w:name="_Toc69137569"/>
-      <w:r>
-        <w:t>Elementos destruibles</w:t>
+      <w:bookmarkStart w:id="48" w:name="_Toc69137570"/>
+      <w:r>
+        <w:t>Elementos parallax</w:t>
       </w:r>
       <w:bookmarkEnd w:id="48"/>
     </w:p>
     <w:p>
       <w:r>
-        <w:t>Se trata de elementos que se pueden encontrar a lo largo de la aventura (como farolas, columnas…) los cuales al ser golpeados por el orbe son destruidos, volviendo la interacción con el escenario más orgánica y viva, aunque a priori no le aporte nada al jugador.</w:t>
+        <w:t xml:space="preserve">En el </w:t>
+      </w:r>
+      <w:proofErr w:type="spellStart"/>
+      <w:r>
+        <w:rPr>
+          <w:i/>
+        </w:rPr>
+        <w:t>background</w:t>
+      </w:r>
+      <w:proofErr w:type="spellEnd"/>
+      <w:r>
+        <w:t xml:space="preserve"> y </w:t>
+      </w:r>
+      <w:proofErr w:type="spellStart"/>
+      <w:r>
+        <w:rPr>
+          <w:i/>
+        </w:rPr>
+        <w:t>foreground</w:t>
+      </w:r>
+      <w:proofErr w:type="spellEnd"/>
+      <w:r>
+        <w:t xml:space="preserve"> de cada nivel habrá distintas capas de elementos superpuestos que se mueven a velocidades diferentes conforme se mueva el jugador, creando una sensación de profundidad en los escenarios.</w:t>
       </w:r>
     </w:p>
     <w:p>
       <w:pPr>
         <w:pStyle w:val="Ttulo3"/>
       </w:pPr>
-      <w:bookmarkStart w:id="49" w:name="_Toc69137570"/>
-      <w:r>
-        <w:t>Elementos parallax</w:t>
+      <w:bookmarkStart w:id="49" w:name="_Toc69137571"/>
+      <w:r>
+        <w:t>Partículas de fondo</w:t>
       </w:r>
       <w:bookmarkEnd w:id="49"/>
     </w:p>
     <w:p>
       <w:r>
-        <w:t xml:space="preserve">En el </w:t>
+        <w:t xml:space="preserve">Son partículas que se mueven en una cierta dirección con cierto nivel de ruido en su movimiento. Al igual que los fondos </w:t>
       </w:r>
       <w:proofErr w:type="spellStart"/>
       <w:r>
+        <w:t>parallax</w:t>
+      </w:r>
+      <w:proofErr w:type="spellEnd"/>
+      <w:r>
+        <w:t xml:space="preserve">, estas partículas tendrán una capa enfrente del jugador (con menos partículas para no tapar los elementos del nivel) y </w:t>
+      </w:r>
+      <w:r>
+        <w:t>otra en el fondo, cada una pudiendo tener ciertas subcapas con colores más oscuros o claros y moviéndose a distintas velocidades indicando que se encuentran unas más lejos que otras.</w:t>
+      </w:r>
+    </w:p>
+    <w:p>
+      <w:pPr>
+        <w:pStyle w:val="Ttulo3"/>
+      </w:pPr>
+      <w:bookmarkStart w:id="50" w:name="_Toc69137572"/>
+      <w:r>
+        <w:t>Elementos 3D pixelados</w:t>
+      </w:r>
+      <w:bookmarkEnd w:id="50"/>
+    </w:p>
+    <w:p>
+      <w:r>
+        <w:t xml:space="preserve">A la hora de hacer fondos, se podría barajar la idea de colocar elementos 3D que se </w:t>
+      </w:r>
+      <w:proofErr w:type="spellStart"/>
+      <w:r>
+        <w:t>pixelan</w:t>
+      </w:r>
+      <w:proofErr w:type="spellEnd"/>
+      <w:r>
+        <w:t xml:space="preserve"> mediante el efecto </w:t>
+      </w:r>
+      <w:r>
         <w:rPr>
           <w:i/>
         </w:rPr>
-        <w:t>background</w:t>
+        <w:t xml:space="preserve">pixel </w:t>
+      </w:r>
+      <w:proofErr w:type="spellStart"/>
+      <w:r>
+        <w:rPr>
+          <w:i/>
+        </w:rPr>
+        <w:t>perfect</w:t>
       </w:r>
       <w:proofErr w:type="spellEnd"/>
       <w:r>
-        <w:t xml:space="preserve"> y </w:t>
+        <w:t xml:space="preserve"> de la cámara</w:t>
+      </w:r>
+      <w:r>
+        <w:t xml:space="preserve">. Las formas de estos modelos serían muy simples, y serían afectados por iluminación para dotarlos de algo de profundidad. Tendrían texturas muy sencillas también, ya que con el </w:t>
+      </w:r>
+      <w:r>
+        <w:t xml:space="preserve">efecto de </w:t>
+      </w:r>
+      <w:r>
+        <w:rPr>
+          <w:i/>
+        </w:rPr>
+        <w:t>p</w:t>
+      </w:r>
+      <w:r>
+        <w:rPr>
+          <w:i/>
+        </w:rPr>
+        <w:t>i</w:t>
+      </w:r>
+      <w:r>
+        <w:rPr>
+          <w:i/>
+        </w:rPr>
+        <w:t xml:space="preserve">xel </w:t>
       </w:r>
       <w:proofErr w:type="spellStart"/>
       <w:r>
         <w:rPr>
           <w:i/>
         </w:rPr>
-        <w:t>foreground</w:t>
+        <w:t>perfect</w:t>
       </w:r>
       <w:proofErr w:type="spellEnd"/>
       <w:r>
-        <w:t xml:space="preserve"> de cada nivel habrá distintas capas de elementos superpuestos que se mueven a velocidades diferentes conforme se mueva el jugador, creando una sensación de profundidad en los escenarios.</w:t>
-      </w:r>
-    </w:p>
-    <w:p>
-      <w:pPr>
-        <w:pStyle w:val="Ttulo3"/>
-      </w:pPr>
-      <w:bookmarkStart w:id="50" w:name="_Toc69137571"/>
-      <w:r>
-        <w:t>Partículas de fondo</w:t>
-      </w:r>
-      <w:bookmarkEnd w:id="50"/>
-    </w:p>
-    <w:p>
-      <w:r>
-        <w:t xml:space="preserve">Son partículas que se mueven en una cierta dirección con cierto nivel de ruido en su movimiento. Al igual que los fondos </w:t>
-      </w:r>
-      <w:proofErr w:type="spellStart"/>
-      <w:r>
-        <w:t>parallax</w:t>
-      </w:r>
-      <w:proofErr w:type="spellEnd"/>
-      <w:r>
-        <w:t xml:space="preserve">, estas partículas tendrán una capa enfrente del jugador (con menos partículas para no tapar los elementos del nivel) y </w:t>
-      </w:r>
-      <w:r>
-        <w:t>otra en el fondo, cada una pudiendo tener ciertas subcapas con colores más oscuros o claros y moviéndose a distintas velocidades indicando que se encuentran unas más lejos que otras.</w:t>
-      </w:r>
-    </w:p>
-    <w:p>
-      <w:pPr>
-        <w:pStyle w:val="Ttulo3"/>
-      </w:pPr>
-      <w:bookmarkStart w:id="51" w:name="_Toc69137572"/>
-      <w:r>
-        <w:t>Elementos 3D pixelados</w:t>
+        <w:t xml:space="preserve"> de la cámara no se podría apreciar si es muy compleja.</w:t>
+      </w:r>
+    </w:p>
+    <w:p>
+      <w:pPr>
+        <w:pStyle w:val="Ttulo2"/>
+      </w:pPr>
+      <w:bookmarkStart w:id="51" w:name="_Toc69137573"/>
+      <w:r>
+        <w:t>Estética</w:t>
       </w:r>
       <w:bookmarkEnd w:id="51"/>
-    </w:p>
-    <w:p>
-      <w:r>
-        <w:t xml:space="preserve">A la hora de hacer fondos, se podría barajar la idea de colocar elementos 3D que se </w:t>
-      </w:r>
-      <w:proofErr w:type="spellStart"/>
-      <w:r>
-        <w:t>pixelan</w:t>
-      </w:r>
-      <w:proofErr w:type="spellEnd"/>
-      <w:r>
-        <w:t xml:space="preserve"> mediante el efecto </w:t>
-      </w:r>
-      <w:r>
-        <w:rPr>
-          <w:i/>
-        </w:rPr>
-        <w:t xml:space="preserve">pixel </w:t>
-      </w:r>
-      <w:proofErr w:type="spellStart"/>
-      <w:r>
-        <w:rPr>
-          <w:i/>
-        </w:rPr>
-        <w:t>perfect</w:t>
-      </w:r>
-      <w:proofErr w:type="spellEnd"/>
-      <w:r>
-        <w:t xml:space="preserve"> de la cámara</w:t>
-      </w:r>
-      <w:r>
-        <w:t xml:space="preserve">. Las formas de estos modelos serían muy simples, y serían afectados por iluminación para dotarlos de algo de profundidad. Tendrían texturas muy sencillas también, ya que con el </w:t>
-      </w:r>
-      <w:r>
-        <w:t xml:space="preserve">efecto de </w:t>
-      </w:r>
-      <w:r>
-        <w:rPr>
-          <w:i/>
-        </w:rPr>
-        <w:t>p</w:t>
-      </w:r>
-      <w:r>
-        <w:rPr>
-          <w:i/>
-        </w:rPr>
-        <w:t>i</w:t>
-      </w:r>
-      <w:r>
-        <w:rPr>
-          <w:i/>
-        </w:rPr>
-        <w:t xml:space="preserve">xel </w:t>
-      </w:r>
-      <w:proofErr w:type="spellStart"/>
-      <w:r>
-        <w:rPr>
-          <w:i/>
-        </w:rPr>
-        <w:t>perfect</w:t>
-      </w:r>
-      <w:proofErr w:type="spellEnd"/>
-      <w:r>
-        <w:t xml:space="preserve"> de la cámara no se podría apreciar si es muy compleja.</w:t>
-      </w:r>
-    </w:p>
-    <w:p>
-      <w:pPr>
-        <w:pStyle w:val="Ttulo2"/>
-      </w:pPr>
-      <w:bookmarkStart w:id="52" w:name="_Toc69137573"/>
-      <w:r>
-        <w:t>Estética</w:t>
-      </w:r>
-      <w:bookmarkEnd w:id="52"/>
     </w:p>
     <w:p>
       <w:r>
@@ -8290,65 +8288,65 @@
       <w:pPr>
         <w:pStyle w:val="Ttulo2"/>
       </w:pPr>
-      <w:bookmarkStart w:id="53" w:name="_Toc69137574"/>
+      <w:bookmarkStart w:id="52" w:name="_Toc69137574"/>
       <w:r>
         <w:t>Animaciones</w:t>
       </w:r>
+      <w:bookmarkEnd w:id="52"/>
+    </w:p>
+    <w:p>
+      <w:r>
+        <w:t xml:space="preserve">Las animaciones del juego serán </w:t>
+      </w:r>
+      <w:proofErr w:type="spellStart"/>
+      <w:r>
+        <w:rPr>
+          <w:i/>
+        </w:rPr>
+        <w:t>frame</w:t>
+      </w:r>
+      <w:proofErr w:type="spellEnd"/>
+      <w:r>
+        <w:t xml:space="preserve"> a </w:t>
+      </w:r>
+      <w:proofErr w:type="spellStart"/>
+      <w:r>
+        <w:rPr>
+          <w:i/>
+        </w:rPr>
+        <w:t>frame</w:t>
+      </w:r>
+      <w:proofErr w:type="spellEnd"/>
+      <w:r>
+        <w:t xml:space="preserve">, teniéndose que </w:t>
+      </w:r>
+      <w:r>
+        <w:t>dibujar</w:t>
+      </w:r>
+      <w:r>
+        <w:t xml:space="preserve"> cada uno de los cuadros de las animaciones.</w:t>
+      </w:r>
+    </w:p>
+    <w:p>
+      <w:pPr>
+        <w:pStyle w:val="Ttulo2"/>
+      </w:pPr>
+      <w:bookmarkStart w:id="53" w:name="_Toc69137575"/>
+      <w:r>
+        <w:t>UI</w:t>
+      </w:r>
       <w:bookmarkEnd w:id="53"/>
     </w:p>
-    <w:p>
-      <w:r>
-        <w:t xml:space="preserve">Las animaciones del juego serán </w:t>
-      </w:r>
-      <w:proofErr w:type="spellStart"/>
-      <w:r>
-        <w:rPr>
-          <w:i/>
-        </w:rPr>
-        <w:t>frame</w:t>
-      </w:r>
-      <w:proofErr w:type="spellEnd"/>
-      <w:r>
-        <w:t xml:space="preserve"> a </w:t>
-      </w:r>
-      <w:proofErr w:type="spellStart"/>
-      <w:r>
-        <w:rPr>
-          <w:i/>
-        </w:rPr>
-        <w:t>frame</w:t>
-      </w:r>
-      <w:proofErr w:type="spellEnd"/>
-      <w:r>
-        <w:t xml:space="preserve">, teniéndose que </w:t>
-      </w:r>
-      <w:r>
-        <w:t>dibujar</w:t>
-      </w:r>
-      <w:r>
-        <w:t xml:space="preserve"> cada uno de los cuadros de las animaciones.</w:t>
-      </w:r>
-    </w:p>
-    <w:p>
-      <w:pPr>
-        <w:pStyle w:val="Ttulo2"/>
-      </w:pPr>
-      <w:bookmarkStart w:id="54" w:name="_Toc69137575"/>
-      <w:r>
-        <w:t>UI</w:t>
+    <w:p/>
+    <w:p>
+      <w:pPr>
+        <w:pStyle w:val="Ttulo1"/>
+      </w:pPr>
+      <w:bookmarkStart w:id="54" w:name="_Toc69137576"/>
+      <w:r>
+        <w:t>Música</w:t>
       </w:r>
       <w:bookmarkEnd w:id="54"/>
-    </w:p>
-    <w:p/>
-    <w:p>
-      <w:pPr>
-        <w:pStyle w:val="Ttulo1"/>
-      </w:pPr>
-      <w:bookmarkStart w:id="55" w:name="_Toc69137576"/>
-      <w:r>
-        <w:t>Música</w:t>
-      </w:r>
-      <w:bookmarkEnd w:id="55"/>
     </w:p>
     <w:p>
       <w:r>
@@ -8572,11 +8570,11 @@
       <w:pPr>
         <w:pStyle w:val="Ttulo1"/>
       </w:pPr>
-      <w:bookmarkStart w:id="56" w:name="_Toc69137577"/>
+      <w:bookmarkStart w:id="55" w:name="_Toc69137577"/>
       <w:r>
         <w:t>Calendario</w:t>
       </w:r>
-      <w:bookmarkEnd w:id="56"/>
+      <w:bookmarkEnd w:id="55"/>
     </w:p>
     <w:p>
       <w:r>
@@ -8752,13 +8750,12 @@
               <w:cnfStyle w:val="000000000000" w:firstRow="0" w:lastRow="0" w:firstColumn="0" w:lastColumn="0" w:oddVBand="0" w:evenVBand="0" w:oddHBand="0" w:evenHBand="0" w:firstRowFirstColumn="0" w:firstRowLastColumn="0" w:lastRowFirstColumn="0" w:lastRowLastColumn="0"/>
             </w:pPr>
             <w:r>
-              <w:t xml:space="preserve">Finales de </w:t>
-            </w:r>
-            <w:r>
-              <w:t>junio</w:t>
-            </w:r>
-            <w:r>
-              <w:t xml:space="preserve"> de 2021</w:t>
+              <w:t>22</w:t>
+            </w:r>
+            <w:bookmarkStart w:id="56" w:name="_GoBack"/>
+            <w:bookmarkEnd w:id="56"/>
+            <w:r>
+              <w:t xml:space="preserve"> de junio</w:t>
             </w:r>
           </w:p>
         </w:tc>
@@ -11495,6 +11492,7 @@
     <w:rsid w:val="00C16FAB"/>
     <w:rsid w:val="00C3053A"/>
     <w:rsid w:val="00F71FC7"/>
+    <w:rsid w:val="00FE3CB2"/>
   </w:rsids>
   <m:mathPr>
     <m:mathFont m:val="Cambria Math"/>
@@ -12281,7 +12279,7 @@
 </file>
 
 <file path=customXml/itemProps2.xml><?xml version="1.0" encoding="utf-8"?>
-<ds:datastoreItem xmlns:ds="http://schemas.openxmlformats.org/officeDocument/2006/customXml" ds:itemID="{8AE34F97-244E-409E-B1A6-EE8C856E6082}">
+<ds:datastoreItem xmlns:ds="http://schemas.openxmlformats.org/officeDocument/2006/customXml" ds:itemID="{DE34EC5A-719A-41A9-9BBE-8C0755E37979}">
   <ds:schemaRefs>
     <ds:schemaRef ds:uri="http://schemas.openxmlformats.org/officeDocument/2006/bibliography"/>
   </ds:schemaRefs>

</xml_diff>

<commit_message>
GDD actualizado y boceto primera zona
</commit_message>
<xml_diff>
--- a/Documentacion/GDD.docx
+++ b/Documentacion/GDD.docx
@@ -10,7 +10,6 @@
           <w:docPartUnique/>
         </w:docPartObj>
       </w:sdtPr>
-      <w:sdtEndPr/>
       <w:sdtContent>
         <w:p/>
         <w:tbl>
@@ -44,7 +43,6 @@
                 <w:dataBinding w:prefixMappings="xmlns:ns0='http://schemas.openxmlformats.org/officeDocument/2006/extended-properties'" w:xpath="/ns0:Properties[1]/ns0:Company[1]" w:storeItemID="{6668398D-A668-4E3E-A5EB-62B293D839F1}"/>
                 <w:text/>
               </w:sdtPr>
-              <w:sdtEndPr/>
               <w:sdtContent>
                 <w:tc>
                   <w:tcPr>
@@ -96,7 +94,6 @@
                   <w:dataBinding w:prefixMappings="xmlns:ns0='http://schemas.openxmlformats.org/package/2006/metadata/core-properties' xmlns:ns1='http://purl.org/dc/elements/1.1/'" w:xpath="/ns0:coreProperties[1]/ns1:title[1]" w:storeItemID="{6C3C8BC8-F283-45AE-878A-BAB7291924A1}"/>
                   <w:text/>
                 </w:sdtPr>
-                <w:sdtEndPr/>
                 <w:sdtContent>
                   <w:p>
                     <w:pPr>
@@ -160,7 +157,6 @@
                 <w:dataBinding w:prefixMappings="xmlns:ns0='http://schemas.openxmlformats.org/package/2006/metadata/core-properties' xmlns:ns1='http://purl.org/dc/elements/1.1/'" w:xpath="/ns0:coreProperties[1]/ns1:subject[1]" w:storeItemID="{6C3C8BC8-F283-45AE-878A-BAB7291924A1}"/>
                 <w:text/>
               </w:sdtPr>
-              <w:sdtEndPr/>
               <w:sdtContent>
                 <w:tc>
                   <w:tcPr>
@@ -5506,24 +5502,33 @@
         <w:t>A pesar de que</w:t>
       </w:r>
       <w:r>
-        <w:t xml:space="preserve"> el juego apenas contará con narrativa, tendrá algunos diálogos </w:t>
-      </w:r>
-      <w:r>
-        <w:t>de texto en ciertos momentos</w:t>
-      </w:r>
-      <w:r>
-        <w:t xml:space="preserve"> críticos</w:t>
-      </w:r>
-      <w:r>
-        <w:t xml:space="preserve"> de la aventura, además de otros opcionales </w:t>
-      </w:r>
-      <w:r>
-        <w:t>que se podrán activar al leer ciertos carteles o escrituras situados a lo largo del mapa del juego que permitirán conocer en mayor profundidad el lore de la historia del mundo.</w:t>
-      </w:r>
-    </w:p>
-    <w:p>
+        <w:t xml:space="preserve"> el juego apenas contará con </w:t>
+      </w:r>
+      <w:r>
+        <w:t xml:space="preserve">poca </w:t>
+      </w:r>
+      <w:r>
+        <w:t xml:space="preserve">narrativa, </w:t>
+      </w:r>
+      <w:r>
+        <w:t>Habrá algunos textos claves en ciertos momentos de la historia que aparecerán por pantalla a modo de narrador. Además, se podrán leer también</w:t>
+      </w:r>
+      <w:r>
+        <w:t xml:space="preserve"> una especie de</w:t>
+      </w:r>
+      <w:r>
+        <w:t xml:space="preserve"> carteles (por diseñar) </w:t>
+      </w:r>
+      <w:r>
+        <w:t xml:space="preserve">situados </w:t>
+      </w:r>
       <w:r>
         <w:lastRenderedPageBreak/>
+        <w:t>a lo largo del mapa del juego que permitirán conocer en mayor profundidad el lore de la historia del mundo.</w:t>
+      </w:r>
+    </w:p>
+    <w:p>
+      <w:r>
         <w:t>Se busca poner el foco de atención en la jugabilidad, y solo dejar las partes narrativas para aquellos que real</w:t>
       </w:r>
       <w:r>
@@ -5531,6 +5536,27 @@
       </w:r>
       <w:r>
         <w:t xml:space="preserve"> la historia del mundo, que aunque breve, será reconfortante descubrir para el jugador.</w:t>
+      </w:r>
+    </w:p>
+    <w:p>
+      <w:pPr>
+        <w:pStyle w:val="Ttulo2"/>
+      </w:pPr>
+      <w:r>
+        <w:t>El mundo del juego</w:t>
+      </w:r>
+    </w:p>
+    <w:p>
+      <w:r>
+        <w:t>El jugador despertará en una sala llena de máscaras</w:t>
+      </w:r>
+      <w:r>
+        <w:t xml:space="preserve"> situada en lo más profundo del Teatro Argénteo, lugar donde los pecadores inician su perdón. El propio personaje jugador fue una de esas máscaras que ha tomado vida para iniciar su camino hacia el perdón.</w:t>
+      </w:r>
+    </w:p>
+    <w:p>
+      <w:r>
+        <w:t>Al final de la zona, y justo antes de entrar a El Enlace, el jugador se enfrentará al Guardián de la Imperfección, el primer jefe del juego.</w:t>
       </w:r>
     </w:p>
     <w:p>
@@ -5796,7 +5822,8 @@
               <w:jc w:val="center"/>
             </w:pPr>
             <w:r>
-              <w:t>Salto</w:t>
+              <w:lastRenderedPageBreak/>
+              <w:t>Interaccionar</w:t>
             </w:r>
           </w:p>
         </w:tc>
@@ -5812,7 +5839,7 @@
               <w:cnfStyle w:val="000000000000" w:firstRow="0" w:lastRow="0" w:firstColumn="0" w:lastColumn="0" w:oddVBand="0" w:evenVBand="0" w:oddHBand="0" w:evenHBand="0" w:firstRowFirstColumn="0" w:firstRowLastColumn="0" w:lastRowFirstColumn="0" w:lastRowLastColumn="0"/>
             </w:pPr>
             <w:r>
-              <w:t>Barra espaciadora y W</w:t>
+              <w:t>Tecla W</w:t>
             </w:r>
           </w:p>
         </w:tc>
@@ -5828,7 +5855,7 @@
               <w:cnfStyle w:val="000000000000" w:firstRow="0" w:lastRow="0" w:firstColumn="0" w:lastColumn="0" w:oddVBand="0" w:evenVBand="0" w:oddHBand="0" w:evenHBand="0" w:firstRowFirstColumn="0" w:firstRowLastColumn="0" w:lastRowFirstColumn="0" w:lastRowLastColumn="0"/>
             </w:pPr>
             <w:r>
-              <w:t>Botón A</w:t>
+              <w:t>Joystick izquierdo hacia arriba / Cruceta hacia arriba</w:t>
             </w:r>
           </w:p>
         </w:tc>
@@ -5849,7 +5876,7 @@
               <w:jc w:val="center"/>
             </w:pPr>
             <w:r>
-              <w:t>Dash</w:t>
+              <w:t>Salto</w:t>
             </w:r>
           </w:p>
         </w:tc>
@@ -5865,7 +5892,7 @@
               <w:cnfStyle w:val="000000100000" w:firstRow="0" w:lastRow="0" w:firstColumn="0" w:lastColumn="0" w:oddVBand="0" w:evenVBand="0" w:oddHBand="1" w:evenHBand="0" w:firstRowFirstColumn="0" w:firstRowLastColumn="0" w:lastRowFirstColumn="0" w:lastRowLastColumn="0"/>
             </w:pPr>
             <w:r>
-              <w:t>Shift</w:t>
+              <w:t>Barra espaciadora y W</w:t>
             </w:r>
           </w:p>
         </w:tc>
@@ -5881,7 +5908,7 @@
               <w:cnfStyle w:val="000000100000" w:firstRow="0" w:lastRow="0" w:firstColumn="0" w:lastColumn="0" w:oddVBand="0" w:evenVBand="0" w:oddHBand="1" w:evenHBand="0" w:firstRowFirstColumn="0" w:firstRowLastColumn="0" w:lastRowFirstColumn="0" w:lastRowLastColumn="0"/>
             </w:pPr>
             <w:r>
-              <w:t>Botón X</w:t>
+              <w:t>Botón A</w:t>
             </w:r>
           </w:p>
         </w:tc>
@@ -5899,19 +5926,7 @@
               <w:jc w:val="center"/>
             </w:pPr>
             <w:r>
-              <w:t>Lanzamiento</w:t>
-            </w:r>
-            <w:r>
-              <w:t xml:space="preserve"> direccional</w:t>
-            </w:r>
-            <w:r>
-              <w:t xml:space="preserve"> de</w:t>
-            </w:r>
-            <w:r>
-              <w:t>l</w:t>
-            </w:r>
-            <w:r>
-              <w:t xml:space="preserve"> orbe</w:t>
+              <w:t>Dash</w:t>
             </w:r>
           </w:p>
         </w:tc>
@@ -5927,7 +5942,7 @@
               <w:cnfStyle w:val="000000000000" w:firstRow="0" w:lastRow="0" w:firstColumn="0" w:lastColumn="0" w:oddVBand="0" w:evenVBand="0" w:oddHBand="0" w:evenHBand="0" w:firstRowFirstColumn="0" w:firstRowLastColumn="0" w:lastRowFirstColumn="0" w:lastRowLastColumn="0"/>
             </w:pPr>
             <w:r>
-              <w:t>Click izquierdo del ratón</w:t>
+              <w:t>Shift</w:t>
             </w:r>
           </w:p>
         </w:tc>
@@ -5943,7 +5958,7 @@
               <w:cnfStyle w:val="000000000000" w:firstRow="0" w:lastRow="0" w:firstColumn="0" w:lastColumn="0" w:oddVBand="0" w:evenVBand="0" w:oddHBand="0" w:evenHBand="0" w:firstRowFirstColumn="0" w:firstRowLastColumn="0" w:lastRowFirstColumn="0" w:lastRowLastColumn="0"/>
             </w:pPr>
             <w:r>
-              <w:t>Joystick derecho</w:t>
+              <w:t>Botón X</w:t>
             </w:r>
           </w:p>
         </w:tc>
@@ -5964,7 +5979,19 @@
               <w:jc w:val="center"/>
             </w:pPr>
             <w:r>
-              <w:t>Cambio del modo del orbe</w:t>
+              <w:t>Lanzamiento</w:t>
+            </w:r>
+            <w:r>
+              <w:t xml:space="preserve"> direccional</w:t>
+            </w:r>
+            <w:r>
+              <w:t xml:space="preserve"> de</w:t>
+            </w:r>
+            <w:r>
+              <w:t>l</w:t>
+            </w:r>
+            <w:r>
+              <w:t xml:space="preserve"> orbe</w:t>
             </w:r>
           </w:p>
         </w:tc>
@@ -5980,10 +6007,7 @@
               <w:cnfStyle w:val="000000100000" w:firstRow="0" w:lastRow="0" w:firstColumn="0" w:lastColumn="0" w:oddVBand="0" w:evenVBand="0" w:oddHBand="1" w:evenHBand="0" w:firstRowFirstColumn="0" w:firstRowLastColumn="0" w:lastRowFirstColumn="0" w:lastRowLastColumn="0"/>
             </w:pPr>
             <w:r>
-              <w:t>Click derecho</w:t>
-            </w:r>
-            <w:r>
-              <w:t xml:space="preserve"> (hacia donde se está apuntando)</w:t>
+              <w:t>Click izquierdo del ratón</w:t>
             </w:r>
           </w:p>
         </w:tc>
@@ -5999,10 +6023,7 @@
               <w:cnfStyle w:val="000000100000" w:firstRow="0" w:lastRow="0" w:firstColumn="0" w:lastColumn="0" w:oddVBand="0" w:evenVBand="0" w:oddHBand="1" w:evenHBand="0" w:firstRowFirstColumn="0" w:firstRowLastColumn="0" w:lastRowFirstColumn="0" w:lastRowLastColumn="0"/>
             </w:pPr>
             <w:r>
-              <w:t>Botón</w:t>
-            </w:r>
-            <w:r>
-              <w:t xml:space="preserve"> RB</w:t>
+              <w:t>Joystick derecho</w:t>
             </w:r>
           </w:p>
         </w:tc>
@@ -6020,7 +6041,7 @@
               <w:jc w:val="center"/>
             </w:pPr>
             <w:r>
-              <w:t>Lanzamiento teledirigido del orbe</w:t>
+              <w:t>Cambio del modo del orbe</w:t>
             </w:r>
           </w:p>
         </w:tc>
@@ -6036,10 +6057,10 @@
               <w:cnfStyle w:val="000000000000" w:firstRow="0" w:lastRow="0" w:firstColumn="0" w:lastColumn="0" w:oddVBand="0" w:evenVBand="0" w:oddHBand="0" w:evenHBand="0" w:firstRowFirstColumn="0" w:firstRowLastColumn="0" w:lastRowFirstColumn="0" w:lastRowLastColumn="0"/>
             </w:pPr>
             <w:r>
-              <w:t>Tecla Q (</w:t>
-            </w:r>
-            <w:r>
-              <w:t>presionada) y movimiento del ratón para la dirección.</w:t>
+              <w:t>Click derecho</w:t>
+            </w:r>
+            <w:r>
+              <w:t xml:space="preserve"> (hacia donde se está apuntando)</w:t>
             </w:r>
           </w:p>
         </w:tc>
@@ -6055,6 +6076,65 @@
               <w:cnfStyle w:val="000000000000" w:firstRow="0" w:lastRow="0" w:firstColumn="0" w:lastColumn="0" w:oddVBand="0" w:evenVBand="0" w:oddHBand="0" w:evenHBand="0" w:firstRowFirstColumn="0" w:firstRowLastColumn="0" w:lastRowFirstColumn="0" w:lastRowLastColumn="0"/>
             </w:pPr>
             <w:r>
+              <w:t>Botón</w:t>
+            </w:r>
+            <w:r>
+              <w:t xml:space="preserve"> RB</w:t>
+            </w:r>
+          </w:p>
+        </w:tc>
+      </w:tr>
+      <w:tr>
+        <w:trPr>
+          <w:cnfStyle w:val="000000100000" w:firstRow="0" w:lastRow="0" w:firstColumn="0" w:lastColumn="0" w:oddVBand="0" w:evenVBand="0" w:oddHBand="1" w:evenHBand="0" w:firstRowFirstColumn="0" w:firstRowLastColumn="0" w:lastRowFirstColumn="0" w:lastRowLastColumn="0"/>
+        </w:trPr>
+        <w:tc>
+          <w:tcPr>
+            <w:cnfStyle w:val="001000000000" w:firstRow="0" w:lastRow="0" w:firstColumn="1" w:lastColumn="0" w:oddVBand="0" w:evenVBand="0" w:oddHBand="0" w:evenHBand="0" w:firstRowFirstColumn="0" w:firstRowLastColumn="0" w:lastRowFirstColumn="0" w:lastRowLastColumn="0"/>
+            <w:tcW w:w="2831" w:type="dxa"/>
+            <w:vAlign w:val="center"/>
+          </w:tcPr>
+          <w:p>
+            <w:pPr>
+              <w:pStyle w:val="Sinespaciado"/>
+              <w:jc w:val="center"/>
+            </w:pPr>
+            <w:r>
+              <w:t>Lanzamiento teledirigido del orbe</w:t>
+            </w:r>
+          </w:p>
+        </w:tc>
+        <w:tc>
+          <w:tcPr>
+            <w:tcW w:w="2831" w:type="dxa"/>
+            <w:vAlign w:val="center"/>
+          </w:tcPr>
+          <w:p>
+            <w:pPr>
+              <w:pStyle w:val="Sinespaciado"/>
+              <w:jc w:val="center"/>
+              <w:cnfStyle w:val="000000100000" w:firstRow="0" w:lastRow="0" w:firstColumn="0" w:lastColumn="0" w:oddVBand="0" w:evenVBand="0" w:oddHBand="1" w:evenHBand="0" w:firstRowFirstColumn="0" w:firstRowLastColumn="0" w:lastRowFirstColumn="0" w:lastRowLastColumn="0"/>
+            </w:pPr>
+            <w:r>
+              <w:t>Tecla Q (</w:t>
+            </w:r>
+            <w:r>
+              <w:t>presionada) y movimiento del ratón para la dirección.</w:t>
+            </w:r>
+          </w:p>
+        </w:tc>
+        <w:tc>
+          <w:tcPr>
+            <w:tcW w:w="2832" w:type="dxa"/>
+            <w:vAlign w:val="center"/>
+          </w:tcPr>
+          <w:p>
+            <w:pPr>
+              <w:pStyle w:val="Sinespaciado"/>
+              <w:jc w:val="center"/>
+              <w:cnfStyle w:val="000000100000" w:firstRow="0" w:lastRow="0" w:firstColumn="0" w:lastColumn="0" w:oddVBand="0" w:evenVBand="0" w:oddHBand="1" w:evenHBand="0" w:firstRowFirstColumn="0" w:firstRowLastColumn="0" w:lastRowFirstColumn="0" w:lastRowLastColumn="0"/>
+            </w:pPr>
+            <w:r>
               <w:t>Botón B (presionado) y joystick izquierdo para la dirección.</w:t>
             </w:r>
           </w:p>
@@ -6074,50 +6154,196 @@
     </w:p>
     <w:p>
       <w:r>
+        <w:t xml:space="preserve">El jugador se podrá mover de izquierda a derecha como en cualquier videojuego de plataformas. Podrá saltar con una tecla asignada para ello. </w:t>
+      </w:r>
+    </w:p>
+    <w:p>
+      <w:pPr>
+        <w:pStyle w:val="Ttulo3"/>
+      </w:pPr>
+      <w:bookmarkStart w:id="15" w:name="_Toc69137537"/>
+      <w:r>
+        <w:t>Dash</w:t>
+      </w:r>
+      <w:bookmarkEnd w:id="15"/>
+    </w:p>
+    <w:p>
+      <w:r>
+        <w:t xml:space="preserve">En cierto momento de la aventura, se desbloqueará el </w:t>
+      </w:r>
+      <w:r>
+        <w:rPr>
+          <w:i/>
+        </w:rPr>
+        <w:t>dash</w:t>
+      </w:r>
+      <w:r>
+        <w:t>, permitiendo al jugador moverse rápidamente hacia una dirección durante un breve período de tiempo.</w:t>
+      </w:r>
+    </w:p>
+    <w:p>
+      <w:pPr>
+        <w:pStyle w:val="Ttulo3"/>
+      </w:pPr>
+      <w:bookmarkStart w:id="16" w:name="_Toc69137538"/>
+      <w:r>
+        <w:t>Orbe</w:t>
+      </w:r>
+      <w:bookmarkEnd w:id="16"/>
+    </w:p>
+    <w:p>
+      <w:r>
+        <w:t>Es el arma principal del jugador.</w:t>
+      </w:r>
+      <w:r>
+        <w:t xml:space="preserve"> Es capaz de atravesar paredes y obstáculos.</w:t>
+      </w:r>
+    </w:p>
+    <w:p>
+      <w:pPr>
+        <w:pStyle w:val="Ttulo4"/>
+      </w:pPr>
+      <w:r>
+        <w:t>Lanzamiento direccional de</w:t>
+      </w:r>
+      <w:r>
+        <w:t>l</w:t>
+      </w:r>
+      <w:r>
+        <w:t xml:space="preserve"> orbe</w:t>
+      </w:r>
+    </w:p>
+    <w:p>
+      <w:r>
+        <w:t>El orbe será lanzado a cierta velocidad</w:t>
+      </w:r>
+      <w:r>
+        <w:t xml:space="preserve"> en una determinada dirección.</w:t>
+      </w:r>
+    </w:p>
+    <w:p>
+      <w:r>
+        <w:t>Esta direc</w:t>
+      </w:r>
+      <w:r>
+        <w:t>ción tendrá que ver con hacia dó</w:t>
+      </w:r>
+      <w:r>
+        <w:t xml:space="preserve">nde estás apuntando (en caso de usar un ratón, la dirección desde el jugador hacia el cursor y en caso de usar un mando la dirección hacia la que mueves el </w:t>
+      </w:r>
+      <w:r>
+        <w:rPr>
+          <w:i/>
+        </w:rPr>
+        <w:t>joystick</w:t>
+      </w:r>
+      <w:r>
+        <w:t>).</w:t>
+      </w:r>
+      <w:r>
+        <w:t xml:space="preserve"> </w:t>
+      </w:r>
+      <w:r>
+        <w:t>Una vez lanzado, el orbe iniciará con una determina</w:t>
+      </w:r>
+      <w:r>
+        <w:t>da</w:t>
+      </w:r>
+      <w:r>
+        <w:t xml:space="preserve"> velocidad inicial, e irá desacelerándose conforme se mueve hasta pararse (alcanza una velocidad igual a cero</w:t>
+      </w:r>
+      <w:r>
+        <w:t>), momento en el que toma como objetivo el cuerpo del jugador, y comienza a acelerar hacia esa dirección hasta tocarlo.</w:t>
+      </w:r>
+    </w:p>
+    <w:p>
+      <w:r>
+        <w:t xml:space="preserve">Durante el lanzamiento, el orbe rebotará sobre las paredes y los obstáculos que se encuentre, aplicando un pequeño </w:t>
+      </w:r>
+      <w:proofErr w:type="spellStart"/>
+      <w:r>
+        <w:rPr>
+          <w:i/>
+        </w:rPr>
+        <w:t>boost</w:t>
+      </w:r>
+      <w:proofErr w:type="spellEnd"/>
+      <w:r>
+        <w:t xml:space="preserve"> de velocidad </w:t>
+      </w:r>
+      <w:r>
+        <w:t>en el primer rebote, incentivando así esta mecánica.</w:t>
+      </w:r>
+    </w:p>
+    <w:p>
+      <w:r>
+        <w:t xml:space="preserve">Habrá paredes especiales en las que el orbe al chocar, dependiendo del color de la pared y del propio orbe, recibirá un pequeño </w:t>
+      </w:r>
+      <w:proofErr w:type="spellStart"/>
+      <w:r>
+        <w:rPr>
+          <w:i/>
+        </w:rPr>
+        <w:t>boost</w:t>
+      </w:r>
+      <w:proofErr w:type="spellEnd"/>
+      <w:r>
+        <w:t xml:space="preserve"> de velocidad o por el contrario forzará el regreso del orbe al jugador.</w:t>
+      </w:r>
+    </w:p>
+    <w:p>
+      <w:r>
         <w:lastRenderedPageBreak/>
-        <w:t xml:space="preserve">El jugador se podrá mover de izquierda a derecha como en cualquier videojuego de plataformas. Podrá saltar con una tecla asignada para ello. </w:t>
+        <w:t>Esta habilidad se obtiene desde el momento en el que se adquiere el primer orbe.</w:t>
+      </w:r>
+    </w:p>
+    <w:p>
+      <w:pPr>
+        <w:pStyle w:val="Ttulo4"/>
+      </w:pPr>
+      <w:r>
+        <w:t>Lanzamiento direccional cargado</w:t>
+      </w:r>
+    </w:p>
+    <w:p>
+      <w:r>
+        <w:t xml:space="preserve">Otra forma de lanzar el orbe será cargarlo con maná, lo cual se hará dejando presionado el </w:t>
+      </w:r>
+      <w:proofErr w:type="spellStart"/>
+      <w:r>
+        <w:t>click</w:t>
+      </w:r>
+      <w:proofErr w:type="spellEnd"/>
+      <w:r>
+        <w:t xml:space="preserve"> izquierdo o manteniendo el joystick en la dirección correspondiente, </w:t>
+      </w:r>
+      <w:r>
+        <w:t>hasta que el personaje parpadee de color blanco, momento en el que el ataque estará cargado y podremos soltar el botón/joystick. Seguir cargando el ataque después del parpadeo solo hará gastar maná al jugador, y no fortalecerá el ataque.</w:t>
+      </w:r>
+    </w:p>
+    <w:p>
+      <w:r>
+        <w:t>Esta habilidad se podrá obtener a lo largo de la aventura y no se comienza con ella.</w:t>
       </w:r>
     </w:p>
     <w:p>
       <w:pPr>
         <w:pStyle w:val="Ttulo3"/>
       </w:pPr>
-      <w:bookmarkStart w:id="15" w:name="_Toc69137537"/>
-      <w:r>
-        <w:t>Dash</w:t>
-      </w:r>
-      <w:bookmarkEnd w:id="15"/>
-    </w:p>
-    <w:p>
-      <w:r>
-        <w:t xml:space="preserve">En cierto momento de la aventura, se desbloqueará el </w:t>
-      </w:r>
-      <w:r>
-        <w:rPr>
-          <w:i/>
-        </w:rPr>
-        <w:t>dash</w:t>
-      </w:r>
-      <w:r>
-        <w:t>, permitiendo al jugador moverse rápidamente hacia una dirección durante un breve período de tiempo.</w:t>
-      </w:r>
-    </w:p>
-    <w:p>
-      <w:pPr>
-        <w:pStyle w:val="Ttulo3"/>
-      </w:pPr>
-      <w:bookmarkStart w:id="16" w:name="_Toc69137538"/>
-      <w:r>
-        <w:t>Orbe</w:t>
-      </w:r>
-      <w:bookmarkEnd w:id="16"/>
-    </w:p>
-    <w:p>
-      <w:r>
-        <w:t>Es el arma principal del jugador.</w:t>
-      </w:r>
-      <w:r>
-        <w:t xml:space="preserve"> Es capaz de atravesar paredes y obstáculos.</w:t>
+      <w:bookmarkStart w:id="17" w:name="_Toc69137539"/>
+      <w:r>
+        <w:t>Ataque explosivo</w:t>
+      </w:r>
+      <w:bookmarkEnd w:id="17"/>
+    </w:p>
+    <w:p>
+      <w:r>
+        <w:t>Durante cualquiera de los lanzamientos del orbe, el jugador podrá presionar un botón determinado para aplicar una pequeña explosión alrededor del orbe, dañando a los enemigos cercanos del color del orbe y consumiendo algo de maná.</w:t>
+      </w:r>
+    </w:p>
+    <w:p>
+      <w:r>
+        <w:t>Esta habilidad se podrá obtener a lo largo de la aventura y no se comienza con ella.</w:t>
       </w:r>
     </w:p>
     <w:p>
@@ -6125,131 +6351,11 @@
         <w:pStyle w:val="Ttulo4"/>
       </w:pPr>
       <w:r>
-        <w:t>Lanzamiento direccional de</w:t>
-      </w:r>
-      <w:r>
-        <w:t>l</w:t>
-      </w:r>
-      <w:r>
-        <w:t xml:space="preserve"> orbe</w:t>
-      </w:r>
-    </w:p>
-    <w:p>
-      <w:r>
-        <w:t>El orbe será lanzado a cierta velocidad</w:t>
-      </w:r>
-      <w:r>
-        <w:t xml:space="preserve"> en una determinada dirección.</w:t>
-      </w:r>
-    </w:p>
-    <w:p>
-      <w:r>
-        <w:t xml:space="preserve">Esta dirección tendrá que ver con hacia donde estás apuntando (en caso de usar un ratón, la dirección desde el jugador hacia el cursor y en caso de usar un mando la dirección hacia la que mueves el </w:t>
-      </w:r>
-      <w:r>
-        <w:rPr>
-          <w:i/>
-        </w:rPr>
-        <w:t>joystick</w:t>
-      </w:r>
-      <w:r>
-        <w:t>).</w:t>
-      </w:r>
-      <w:r>
-        <w:t xml:space="preserve"> </w:t>
-      </w:r>
-      <w:r>
-        <w:t>Una vez lanzado, el orbe iniciará con una determina</w:t>
-      </w:r>
-      <w:r>
-        <w:t>da</w:t>
-      </w:r>
-      <w:r>
-        <w:t xml:space="preserve"> velocidad inicial, e irá desacelerándose conforme se mueve hasta pararse (alcanza una velocidad igual a cero</w:t>
-      </w:r>
-      <w:r>
-        <w:t>), momento en el que toma como objetivo el cuerpo del jugador, y comienza a acelerar hacia esa dirección hasta tocarlo.</w:t>
-      </w:r>
-    </w:p>
-    <w:p>
-      <w:r>
-        <w:t xml:space="preserve">Durante el lanzamiento, el orbe rebotará sobre las paredes y los obstáculos que se encuentre, aplicando un pequeño </w:t>
-      </w:r>
-      <w:proofErr w:type="spellStart"/>
-      <w:r>
-        <w:rPr>
-          <w:i/>
-        </w:rPr>
-        <w:t>boost</w:t>
-      </w:r>
-      <w:proofErr w:type="spellEnd"/>
-      <w:r>
-        <w:t xml:space="preserve"> de velocidad </w:t>
-      </w:r>
-      <w:r>
-        <w:t>en el primer rebote, incentivando así esta mecánica.</w:t>
-      </w:r>
-    </w:p>
-    <w:p>
-      <w:r>
-        <w:t>Esta habilidad se obtiene desde el momento en el que se adquiere el primer orbe.</w:t>
-      </w:r>
-    </w:p>
-    <w:p>
-      <w:pPr>
-        <w:pStyle w:val="Ttulo4"/>
-      </w:pPr>
-      <w:r>
-        <w:t>Lanzamiento direccional cargado</w:t>
-      </w:r>
-    </w:p>
-    <w:p>
-      <w:r>
-        <w:t xml:space="preserve">Otra forma de lanzar el orbe será cargarlo con maná, lo cual se hará dejando presionado el </w:t>
-      </w:r>
-      <w:proofErr w:type="spellStart"/>
-      <w:r>
-        <w:t>click</w:t>
-      </w:r>
-      <w:proofErr w:type="spellEnd"/>
-      <w:r>
-        <w:t xml:space="preserve"> izquierdo o manteniendo el joystick en la dirección correspondiente, </w:t>
-      </w:r>
-      <w:r>
-        <w:t>hasta que el personaje parpadee de color blanco, momento en el que el ataque estará cargado y podremos soltar el botón/joystick. Seguir cargando el ataque después del parpadeo solo hará gastar maná al jugador, y no fortalecerá el ataque.</w:t>
-      </w:r>
-    </w:p>
-    <w:p>
-      <w:pPr>
-        <w:pStyle w:val="Ttulo3"/>
-      </w:pPr>
-      <w:bookmarkStart w:id="17" w:name="_Toc69137539"/>
-      <w:r>
-        <w:t>Ataque explosivo</w:t>
-      </w:r>
-      <w:bookmarkEnd w:id="17"/>
-    </w:p>
-    <w:p>
-      <w:r>
-        <w:t>Durante cualquiera de los lanzamientos del orbe, el jugador podrá presionar un botón determinado para aplicar una pequeña explosión alrededor del orbe, dañando a los enemigos cercanos del color del orbe y consumiendo algo de maná.</w:t>
-      </w:r>
-    </w:p>
-    <w:p>
-      <w:r>
-        <w:t>Esta habilidad se podrá obtener a lo largo de la aventura y no se comienza con ella.</w:t>
-      </w:r>
-    </w:p>
-    <w:p>
-      <w:pPr>
-        <w:pStyle w:val="Ttulo4"/>
-      </w:pPr>
-      <w:r>
         <w:t>Modos del orbe</w:t>
       </w:r>
     </w:p>
     <w:p>
       <w:r>
-        <w:lastRenderedPageBreak/>
         <w:t>El orbe tendrá 3 modos:</w:t>
       </w:r>
     </w:p>
@@ -6397,6 +6503,7 @@
     </w:p>
     <w:p>
       <w:r>
+        <w:lastRenderedPageBreak/>
         <w:t>En caso de que el orbe toque un obstáculo durante el ataque teledirigido, el personaje perderá la concentración y perderá el control del orbe, volviendo este a donde se encuentra el jugador</w:t>
       </w:r>
       <w:r>
@@ -6451,7 +6558,6 @@
     </w:p>
     <w:p>
       <w:r>
-        <w:lastRenderedPageBreak/>
         <w:t xml:space="preserve">El jugador empezará con </w:t>
       </w:r>
       <w:r>
@@ -6539,371 +6645,13 @@
       <w:pPr>
         <w:pStyle w:val="Ttulo3"/>
       </w:pPr>
-      <w:bookmarkStart w:id="21" w:name="_Toc69137543"/>
-      <w:r>
-        <w:t>Túnica</w:t>
-      </w:r>
-      <w:r>
-        <w:t xml:space="preserve"> y máscara</w:t>
-      </w:r>
-      <w:bookmarkEnd w:id="21"/>
-    </w:p>
-    <w:p>
-      <w:r>
-        <w:t xml:space="preserve">El jugador, </w:t>
-      </w:r>
-      <w:r>
-        <w:t>al visitar una zona de reposo</w:t>
-      </w:r>
-      <w:r>
-        <w:t>, podrá cambiar su túnica</w:t>
-      </w:r>
-      <w:r>
-        <w:t xml:space="preserve"> y su máscara</w:t>
-      </w:r>
-      <w:r>
-        <w:t>, l</w:t>
-      </w:r>
-      <w:r>
-        <w:t>os</w:t>
-      </w:r>
-      <w:r>
-        <w:t xml:space="preserve"> cual</w:t>
-      </w:r>
-      <w:r>
-        <w:t>es</w:t>
-      </w:r>
-      <w:r>
-        <w:t xml:space="preserve"> le aporta</w:t>
-      </w:r>
-      <w:r>
-        <w:t>n</w:t>
-      </w:r>
-      <w:r>
-        <w:t xml:space="preserve"> una mejora permanente mientras la tiene equipada (se describe cada tipo más adelante).</w:t>
-      </w:r>
-    </w:p>
-    <w:p>
-      <w:pPr>
-        <w:pStyle w:val="Ttulo2"/>
-      </w:pPr>
-      <w:bookmarkStart w:id="22" w:name="_Toc69137544"/>
-      <w:r>
-        <w:t>Adquiribles</w:t>
-      </w:r>
-      <w:bookmarkEnd w:id="22"/>
-    </w:p>
-    <w:p>
-      <w:r>
-        <w:t>A continuación</w:t>
-      </w:r>
-      <w:r>
-        <w:t>,</w:t>
-      </w:r>
-      <w:r>
-        <w:t xml:space="preserve"> se detallan todos aquellos objetos</w:t>
-      </w:r>
-      <w:r>
-        <w:t>/mejoras</w:t>
-      </w:r>
-      <w:r>
-        <w:t xml:space="preserve"> que se </w:t>
-      </w:r>
-      <w:r>
-        <w:t>podrán</w:t>
-      </w:r>
-      <w:r>
-        <w:t xml:space="preserve"> encontrar a lo largo del mapa</w:t>
-      </w:r>
-      <w:r>
-        <w:t>,</w:t>
-      </w:r>
-      <w:r>
-        <w:t xml:space="preserve"> ofreciendo al jugador mejoras en su aventura.</w:t>
-      </w:r>
-    </w:p>
-    <w:p>
-      <w:pPr>
-        <w:pStyle w:val="Ttulo3"/>
-      </w:pPr>
-      <w:bookmarkStart w:id="23" w:name="_Toc69137545"/>
-      <w:r>
-        <w:t xml:space="preserve">Adquirible que aumenta la </w:t>
-      </w:r>
-      <w:r>
-        <w:t>Vida permanente</w:t>
-      </w:r>
-      <w:bookmarkEnd w:id="23"/>
-    </w:p>
-    <w:p>
-      <w:r>
-        <w:t xml:space="preserve">Estos adquiribles se podrán canjear en la </w:t>
-      </w:r>
-      <w:r>
-        <w:rPr>
-          <w:i/>
-        </w:rPr>
-        <w:t>fuente de sangre</w:t>
-      </w:r>
-      <w:r>
-        <w:rPr>
-          <w:i/>
-        </w:rPr>
-        <w:t>, a</w:t>
-      </w:r>
-      <w:r>
-        <w:t>umentan</w:t>
-      </w:r>
-      <w:r>
-        <w:t>do</w:t>
-      </w:r>
-      <w:r>
-        <w:t xml:space="preserve"> </w:t>
-      </w:r>
-      <w:r>
-        <w:t>la vida máxima del jugador.</w:t>
-      </w:r>
-    </w:p>
-    <w:p>
-      <w:r>
-        <w:t>L</w:t>
-      </w:r>
-      <w:r>
-        <w:t>a vida extra que se adquiere se rellena automáticamente, pero la vida perdida seguirá siendo la misma.</w:t>
-      </w:r>
-    </w:p>
-    <w:p>
-      <w:pPr>
-        <w:pStyle w:val="Ttulo3"/>
-      </w:pPr>
-      <w:r>
-        <w:t>Adquirible que aumenta el maná permanente</w:t>
-      </w:r>
-    </w:p>
-    <w:p>
-      <w:r>
-        <w:t xml:space="preserve">Estos adquiribles se podrán canjear en la </w:t>
-      </w:r>
-      <w:r>
-        <w:rPr>
-          <w:i/>
-        </w:rPr>
-        <w:t xml:space="preserve">fuente de </w:t>
-      </w:r>
-      <w:r>
-        <w:rPr>
-          <w:i/>
-        </w:rPr>
-        <w:t>agua bendita, a</w:t>
-      </w:r>
-      <w:r>
-        <w:t>umentando el maná máximo del jugador.</w:t>
-      </w:r>
-    </w:p>
-    <w:p>
-      <w:r>
-        <w:t>La vida extra que se adquiere se rellena automáticamente, pero la vida perdida seguirá siendo la misma.</w:t>
-      </w:r>
-    </w:p>
-    <w:p/>
-    <w:p>
-      <w:pPr>
-        <w:pStyle w:val="Ttulo3"/>
-      </w:pPr>
-      <w:bookmarkStart w:id="24" w:name="_Toc69137546"/>
-      <w:r>
-        <w:lastRenderedPageBreak/>
-        <w:t>Coleccionables</w:t>
-      </w:r>
-      <w:bookmarkEnd w:id="24"/>
-    </w:p>
-    <w:p>
-      <w:r>
-        <w:t>Objeto especial que no aporta ninguna mejora al jugador pero que tras recolectarlos todos se desbloqueará un secreto (por determinar).</w:t>
-      </w:r>
-    </w:p>
-    <w:p>
-      <w:r>
-        <w:t>Habrá una sala donde se mostrarán cuántos coleccionables le quedan por conseguir al jugador. En esa misma sala se revelará el secreto tras obtenerlos todos.</w:t>
-      </w:r>
-    </w:p>
-    <w:p>
-      <w:pPr>
-        <w:pStyle w:val="Ttulo3"/>
-      </w:pPr>
-      <w:bookmarkStart w:id="25" w:name="_Toc69137547"/>
-      <w:r>
-        <w:t>Mejoras únicas</w:t>
-      </w:r>
-      <w:bookmarkEnd w:id="25"/>
-    </w:p>
-    <w:p>
-      <w:r>
-        <w:t>Mejoras que solo se obtendrán una sola vez y que se aplican permanentemente al jugador.</w:t>
-      </w:r>
-    </w:p>
-    <w:p>
-      <w:pPr>
-        <w:pStyle w:val="Ttulo4"/>
-      </w:pPr>
-      <w:r>
-        <w:t>Orbe</w:t>
-      </w:r>
-    </w:p>
-    <w:p>
-      <w:r>
-        <w:t>Se pueden desbloquear mejoras únicas del orbe (necesarias en la aventura para avanzar) como:</w:t>
-      </w:r>
-    </w:p>
-    <w:p>
-      <w:pPr>
-        <w:pStyle w:val="Ttulo5"/>
-      </w:pPr>
-      <w:r>
-        <w:t>Orbe pálido</w:t>
-      </w:r>
-    </w:p>
-    <w:p>
-      <w:r>
-        <w:t>Se obtiene al comienzo del juego una vez se le enseñan los controles al jugador y este avanza un poco por el único camino que tiene. Desbloquea en el jugador el primer orbe, el cual es eficaz contra enemigos de máscara negra.</w:t>
-      </w:r>
-    </w:p>
-    <w:p>
-      <w:pPr>
-        <w:pStyle w:val="Ttulo5"/>
-      </w:pPr>
-      <w:r>
-        <w:t>Orbe lóbrego</w:t>
-      </w:r>
-    </w:p>
-    <w:p>
-      <w:r>
-        <w:t xml:space="preserve">Se obtiene una vez vencido el primer </w:t>
-      </w:r>
-      <w:r>
-        <w:t>mini-</w:t>
-      </w:r>
-      <w:r>
-        <w:t>jefe, cambiando el color del orbe del jugador por el opuesto, de color negro, eficaz contra enemigos de máscara blanca.</w:t>
-      </w:r>
-    </w:p>
-    <w:p>
-      <w:pPr>
-        <w:pStyle w:val="Ttulo5"/>
-      </w:pPr>
-      <w:r>
-        <w:t>Orbe despertado</w:t>
-      </w:r>
-    </w:p>
-    <w:p>
-      <w:r>
-        <w:t xml:space="preserve">Obtenido al vencer a la segunda versión del primer </w:t>
-      </w:r>
-      <w:r>
-        <w:t>mini-</w:t>
-      </w:r>
-      <w:r>
-        <w:t>jefe</w:t>
-      </w:r>
-      <w:r>
-        <w:t xml:space="preserve"> del juego (una vez terminado el nivel introductorio del mapa) el cual desbloquea el modo cambiante del orbe mediante tecla/botón.</w:t>
-      </w:r>
-    </w:p>
-    <w:p>
-      <w:pPr>
-        <w:pStyle w:val="Ttulo4"/>
-      </w:pPr>
-      <w:r>
-        <w:t xml:space="preserve">Objeto que desbloquea el </w:t>
-      </w:r>
-      <w:r>
-        <w:rPr>
-          <w:i/>
-        </w:rPr>
-        <w:t>d</w:t>
-      </w:r>
-      <w:r>
-        <w:rPr>
-          <w:i/>
-        </w:rPr>
-        <w:t>ash</w:t>
-      </w:r>
-      <w:r>
-        <w:t xml:space="preserve"> (poner nombre)</w:t>
-      </w:r>
-    </w:p>
-    <w:p>
-      <w:r>
-        <w:t xml:space="preserve">Se obtiene en cierto momento de la aventura, </w:t>
-      </w:r>
-      <w:r>
-        <w:t xml:space="preserve">desbloqueando el </w:t>
-      </w:r>
-      <w:r>
-        <w:rPr>
-          <w:b/>
-          <w:i/>
-        </w:rPr>
-        <w:t>dash</w:t>
-      </w:r>
-      <w:r>
-        <w:t xml:space="preserve">, el cual </w:t>
-      </w:r>
-      <w:r>
-        <w:t>permit</w:t>
-      </w:r>
-      <w:r>
-        <w:t>e</w:t>
-      </w:r>
-      <w:r>
-        <w:t xml:space="preserve"> al jugador realizar una embestida rápida en h</w:t>
-      </w:r>
-      <w:r>
-        <w:t xml:space="preserve">orizontal hacia una dirección, </w:t>
-      </w:r>
-      <w:r>
-        <w:t>desbloqueando lugares antes inaccesibles.</w:t>
-      </w:r>
-    </w:p>
-    <w:p>
-      <w:pPr>
-        <w:pStyle w:val="Ttulo3"/>
-      </w:pPr>
-      <w:bookmarkStart w:id="26" w:name="_Toc69137548"/>
-      <w:r>
-        <w:t>Túnicas</w:t>
-      </w:r>
-      <w:r>
-        <w:t xml:space="preserve"> y máscaras</w:t>
-      </w:r>
-      <w:bookmarkEnd w:id="26"/>
-    </w:p>
-    <w:p>
-      <w:r>
-        <w:t xml:space="preserve">Elementos equipables por el jugador que aportan mejoras permanentes al mismo. </w:t>
-      </w:r>
-      <w:r>
-        <w:t>Cada uno es identificado con un color y cambio el aspecto visual del jugador.</w:t>
-      </w:r>
-      <w:r>
-        <w:t xml:space="preserve"> Solo se puede llevar </w:t>
-      </w:r>
-      <w:r>
-        <w:t>una túnica y una máscara al mismo tiempo</w:t>
-      </w:r>
-      <w:r>
-        <w:t>.</w:t>
-      </w:r>
-    </w:p>
-    <w:p>
-      <w:r>
-        <w:lastRenderedPageBreak/>
-        <w:t>Sería conveniente atribuir un tipo de mejoras a la máscara y otro a las túnicas, por ejemplo, que uno tenga más que ver con el potenciar las habilidades del jugador (longitud del orbe, tiempo del ataque teledirigido…) y el otro en potenciar las estadísticas base (vida, pociones reutilizables…).</w:t>
-      </w:r>
-    </w:p>
-    <w:p>
-      <w:r>
-        <w:t>Algunas mejoras podrían ser</w:t>
+      <w:r>
+        <w:t>Experiencia (Esencias de castigo)</w:t>
+      </w:r>
+    </w:p>
+    <w:p>
+      <w:r>
+        <w:t>El jugador recibirá esencias de castigo al vencer a los enemigos, lo cual le permitirá</w:t>
       </w:r>
       <w:r>
         <w:t>:</w:t>
@@ -6918,10 +6666,403 @@
         </w:numPr>
       </w:pPr>
       <w:r>
-        <w:t>N</w:t>
-      </w:r>
-      <w:r>
-        <w:t>o aporta ninguna mejora (es con el que se empieza).</w:t>
+        <w:t>Canjear las monedas de vitalidad y sabiduría en sus fuentes correspondientes para conseguir aumenta la vida y el maná máximo, respectivamente.</w:t>
+      </w:r>
+    </w:p>
+    <w:p>
+      <w:pPr>
+        <w:pStyle w:val="Ttulo3"/>
+      </w:pPr>
+      <w:bookmarkStart w:id="21" w:name="_Toc69137543"/>
+      <w:r>
+        <w:lastRenderedPageBreak/>
+        <w:t>Túnica</w:t>
+      </w:r>
+      <w:r>
+        <w:t xml:space="preserve"> y máscara</w:t>
+      </w:r>
+      <w:bookmarkEnd w:id="21"/>
+    </w:p>
+    <w:p>
+      <w:r>
+        <w:t xml:space="preserve">El jugador, </w:t>
+      </w:r>
+      <w:r>
+        <w:t>al visitar una zona de reposo</w:t>
+      </w:r>
+      <w:r>
+        <w:t>, podrá cambiar su túnica</w:t>
+      </w:r>
+      <w:r>
+        <w:t xml:space="preserve"> y su máscara</w:t>
+      </w:r>
+      <w:r>
+        <w:t>, l</w:t>
+      </w:r>
+      <w:r>
+        <w:t>os</w:t>
+      </w:r>
+      <w:r>
+        <w:t xml:space="preserve"> cual</w:t>
+      </w:r>
+      <w:r>
+        <w:t>es</w:t>
+      </w:r>
+      <w:r>
+        <w:t xml:space="preserve"> le aporta</w:t>
+      </w:r>
+      <w:r>
+        <w:t>n</w:t>
+      </w:r>
+      <w:r>
+        <w:t xml:space="preserve"> una mejora permanente mientras la tiene equipada (se describe cada tipo más adelante).</w:t>
+      </w:r>
+    </w:p>
+    <w:p>
+      <w:pPr>
+        <w:pStyle w:val="Ttulo2"/>
+      </w:pPr>
+      <w:bookmarkStart w:id="22" w:name="_Toc69137544"/>
+      <w:r>
+        <w:t>Adquiribles</w:t>
+      </w:r>
+      <w:bookmarkEnd w:id="22"/>
+    </w:p>
+    <w:p>
+      <w:r>
+        <w:t>A continuación</w:t>
+      </w:r>
+      <w:r>
+        <w:t>,</w:t>
+      </w:r>
+      <w:r>
+        <w:t xml:space="preserve"> se detallan todos aquellos objetos</w:t>
+      </w:r>
+      <w:r>
+        <w:t>/mejoras</w:t>
+      </w:r>
+      <w:r>
+        <w:t xml:space="preserve"> que se </w:t>
+      </w:r>
+      <w:r>
+        <w:t>podrán</w:t>
+      </w:r>
+      <w:r>
+        <w:t xml:space="preserve"> encontrar a lo largo del mapa</w:t>
+      </w:r>
+      <w:r>
+        <w:t>,</w:t>
+      </w:r>
+      <w:r>
+        <w:t xml:space="preserve"> ofreciendo al jugador mejoras en su aventura.</w:t>
+      </w:r>
+    </w:p>
+    <w:p>
+      <w:pPr>
+        <w:pStyle w:val="Ttulo3"/>
+      </w:pPr>
+      <w:r>
+        <w:t>Moneda de vitalidad</w:t>
+      </w:r>
+    </w:p>
+    <w:p>
+      <w:r>
+        <w:t>Estas monedas</w:t>
+      </w:r>
+      <w:r>
+        <w:t xml:space="preserve"> se podrán canjear en la </w:t>
+      </w:r>
+      <w:r>
+        <w:rPr>
+          <w:i/>
+        </w:rPr>
+        <w:t>F</w:t>
+      </w:r>
+      <w:r>
+        <w:rPr>
+          <w:i/>
+        </w:rPr>
+        <w:t xml:space="preserve">uente de </w:t>
+      </w:r>
+      <w:r>
+        <w:rPr>
+          <w:i/>
+        </w:rPr>
+        <w:t>la Mentira</w:t>
+      </w:r>
+      <w:r>
+        <w:t xml:space="preserve"> a cambio de esencia de castigo</w:t>
+      </w:r>
+      <w:r>
+        <w:t>, a</w:t>
+      </w:r>
+      <w:r>
+        <w:t>umentan</w:t>
+      </w:r>
+      <w:r>
+        <w:t>do</w:t>
+      </w:r>
+      <w:r>
+        <w:t xml:space="preserve"> </w:t>
+      </w:r>
+      <w:r>
+        <w:t>la vida máxima del jugador.</w:t>
+      </w:r>
+    </w:p>
+    <w:p>
+      <w:r>
+        <w:t>En el momento de conseguir la vitalidad extra, la vida total se regenera también.</w:t>
+      </w:r>
+    </w:p>
+    <w:p>
+      <w:pPr>
+        <w:pStyle w:val="Ttulo3"/>
+      </w:pPr>
+      <w:r>
+        <w:t>Moneda de sabiduría</w:t>
+      </w:r>
+    </w:p>
+    <w:p>
+      <w:r>
+        <w:t>Estas monedas</w:t>
+      </w:r>
+      <w:r>
+        <w:t xml:space="preserve"> se podrán canjear en la </w:t>
+      </w:r>
+      <w:r>
+        <w:rPr>
+          <w:i/>
+        </w:rPr>
+        <w:t>F</w:t>
+      </w:r>
+      <w:r>
+        <w:rPr>
+          <w:i/>
+        </w:rPr>
+        <w:t xml:space="preserve">uente de </w:t>
+      </w:r>
+      <w:r>
+        <w:rPr>
+          <w:i/>
+        </w:rPr>
+        <w:t>la Verdad</w:t>
+      </w:r>
+      <w:r>
+        <w:t>, a</w:t>
+      </w:r>
+      <w:r>
+        <w:t>umentando el maná máximo del jugador.</w:t>
+      </w:r>
+    </w:p>
+    <w:p>
+      <w:pPr>
+        <w:pStyle w:val="Ttulo3"/>
+      </w:pPr>
+      <w:bookmarkStart w:id="23" w:name="_Toc69137546"/>
+      <w:r>
+        <w:t>Coleccionables</w:t>
+      </w:r>
+      <w:bookmarkEnd w:id="23"/>
+    </w:p>
+    <w:p>
+      <w:r>
+        <w:t>Objeto especial que no aporta ninguna mejora al jugador pero que tras recolectarlos todos se desbloqueará un secreto (por determinar).</w:t>
+      </w:r>
+    </w:p>
+    <w:p>
+      <w:r>
+        <w:t>Habrá una sala donde se mostrarán cuántos coleccionables le quedan por conseguir al jugador. En esa misma sala se revelará el secreto tras obtenerlos todos.</w:t>
+      </w:r>
+    </w:p>
+    <w:p>
+      <w:pPr>
+        <w:pStyle w:val="Ttulo3"/>
+      </w:pPr>
+      <w:bookmarkStart w:id="24" w:name="_Toc69137547"/>
+      <w:r>
+        <w:t>Mejoras únicas</w:t>
+      </w:r>
+      <w:bookmarkEnd w:id="24"/>
+    </w:p>
+    <w:p>
+      <w:r>
+        <w:t>Mejoras que solo se obtendrán una sola vez y que se aplican permanentemente al jugador.</w:t>
+      </w:r>
+    </w:p>
+    <w:p>
+      <w:pPr>
+        <w:pStyle w:val="Ttulo4"/>
+      </w:pPr>
+      <w:r>
+        <w:t>Orbe</w:t>
+      </w:r>
+    </w:p>
+    <w:p>
+      <w:r>
+        <w:t>Se pueden desbloquear mejoras únicas del orbe (necesarias en la aventura para avanzar) como:</w:t>
+      </w:r>
+    </w:p>
+    <w:p>
+      <w:pPr>
+        <w:pStyle w:val="Ttulo5"/>
+      </w:pPr>
+      <w:r>
+        <w:t>Orbe pálido</w:t>
+      </w:r>
+    </w:p>
+    <w:p>
+      <w:r>
+        <w:t>Se obtiene al comienzo del juego una vez se le enseñan los controles al jugador y este avanza un poco por el único camino que tiene. Desbloquea en el jugador el primer orbe, el cual es eficaz contra enemigos de máscara negra.</w:t>
+      </w:r>
+    </w:p>
+    <w:p>
+      <w:pPr>
+        <w:pStyle w:val="Ttulo5"/>
+      </w:pPr>
+      <w:r>
+        <w:t>Orbe lóbrego</w:t>
+      </w:r>
+    </w:p>
+    <w:p>
+      <w:r>
+        <w:lastRenderedPageBreak/>
+        <w:t xml:space="preserve">Se obtiene una vez </w:t>
+      </w:r>
+      <w:r>
+        <w:t>superado una habitación de oleadas de enemigos al principio de la aventura en el Teatro Argénteo. Al obtenerlo, el orbe se reemplazará por el del jugador, volviéndose</w:t>
+      </w:r>
+      <w:r>
+        <w:t xml:space="preserve"> </w:t>
+      </w:r>
+      <w:r>
+        <w:t>oscuro y siendo</w:t>
+      </w:r>
+      <w:r>
+        <w:t xml:space="preserve"> eficaz contra enemigos de máscara blanca.</w:t>
+      </w:r>
+    </w:p>
+    <w:p>
+      <w:pPr>
+        <w:pStyle w:val="Ttulo5"/>
+      </w:pPr>
+      <w:r>
+        <w:t>Orbe despertado</w:t>
+      </w:r>
+    </w:p>
+    <w:p>
+      <w:r>
+        <w:t xml:space="preserve">Obtenido </w:t>
+      </w:r>
+      <w:r>
+        <w:t>al lograr atravesar el camino lleno de enemigos en Teatro Argénteo. Este orbe desbloqueará</w:t>
+      </w:r>
+      <w:r>
+        <w:t xml:space="preserve"> el modo cambiante del orbe mediante tecla/botón.</w:t>
+      </w:r>
+    </w:p>
+    <w:p>
+      <w:pPr>
+        <w:pStyle w:val="Ttulo4"/>
+      </w:pPr>
+      <w:r>
+        <w:t xml:space="preserve">Objeto que desbloquea el </w:t>
+      </w:r>
+      <w:r>
+        <w:rPr>
+          <w:i/>
+        </w:rPr>
+        <w:t>d</w:t>
+      </w:r>
+      <w:r>
+        <w:rPr>
+          <w:i/>
+        </w:rPr>
+        <w:t>ash</w:t>
+      </w:r>
+      <w:r>
+        <w:t xml:space="preserve"> (poner nombre)</w:t>
+      </w:r>
+    </w:p>
+    <w:p>
+      <w:r>
+        <w:t xml:space="preserve">Se obtiene en cierto momento de la aventura, </w:t>
+      </w:r>
+      <w:r>
+        <w:t xml:space="preserve">desbloqueando el </w:t>
+      </w:r>
+      <w:r>
+        <w:rPr>
+          <w:b/>
+          <w:i/>
+        </w:rPr>
+        <w:t>dash</w:t>
+      </w:r>
+      <w:r>
+        <w:t xml:space="preserve">, el cual </w:t>
+      </w:r>
+      <w:r>
+        <w:t>permit</w:t>
+      </w:r>
+      <w:r>
+        <w:t>e</w:t>
+      </w:r>
+      <w:r>
+        <w:t xml:space="preserve"> al jugador realizar una embestida rápida en h</w:t>
+      </w:r>
+      <w:r>
+        <w:t xml:space="preserve">orizontal hacia una dirección, </w:t>
+      </w:r>
+      <w:r>
+        <w:t>desbloqueando lugares antes inaccesibles.</w:t>
+      </w:r>
+    </w:p>
+    <w:p>
+      <w:pPr>
+        <w:pStyle w:val="Ttulo3"/>
+      </w:pPr>
+      <w:bookmarkStart w:id="25" w:name="_Toc69137548"/>
+      <w:r>
+        <w:t>Túnicas</w:t>
+      </w:r>
+      <w:r>
+        <w:t xml:space="preserve"> y máscaras</w:t>
+      </w:r>
+      <w:bookmarkEnd w:id="25"/>
+    </w:p>
+    <w:p>
+      <w:r>
+        <w:t xml:space="preserve">Elementos equipables por el jugador que aportan mejoras permanentes al mismo. </w:t>
+      </w:r>
+      <w:r>
+        <w:t xml:space="preserve">Cada uno es identificado con un color y cambio </w:t>
+      </w:r>
+      <w:r>
+        <w:t xml:space="preserve">en </w:t>
+      </w:r>
+      <w:r>
+        <w:t>el aspecto visual del jugador.</w:t>
+      </w:r>
+      <w:r>
+        <w:t xml:space="preserve"> Solo se puede llevar </w:t>
+      </w:r>
+      <w:r>
+        <w:t>una túnica y una máscara al mismo tiempo</w:t>
+      </w:r>
+      <w:r>
+        <w:t>.</w:t>
+      </w:r>
+    </w:p>
+    <w:p>
+      <w:r>
+        <w:t>Sería conveniente atribuir un tipo de mejoras a la máscara y otro a las túnicas, por ejemplo, que uno tenga más que ver con el potenciar las habilidades del jugador (longitud del orbe, tiempo del ataque teledirigido…) y el otro en potenciar las estadísticas base (vida, pociones reutilizables…).</w:t>
+      </w:r>
+    </w:p>
+    <w:p>
+      <w:r>
+        <w:t>Algunas mejoras podrían ser</w:t>
+      </w:r>
+      <w:r>
+        <w:t>:</w:t>
       </w:r>
     </w:p>
     <w:p>
@@ -6933,19 +7074,10 @@
         </w:numPr>
       </w:pPr>
       <w:r>
-        <w:t>P</w:t>
-      </w:r>
-      <w:r>
-        <w:t xml:space="preserve">ermite realizar el </w:t>
-      </w:r>
-      <w:r>
-        <w:rPr>
-          <w:i/>
-        </w:rPr>
-        <w:t>dash</w:t>
-      </w:r>
-      <w:r>
-        <w:t xml:space="preserve"> cada menos tiempo.</w:t>
+        <w:t>N</w:t>
+      </w:r>
+      <w:r>
+        <w:t>o aporta ninguna mejora (es con el que se empieza).</w:t>
       </w:r>
     </w:p>
     <w:p>
@@ -6957,16 +7089,19 @@
         </w:numPr>
       </w:pPr>
       <w:r>
-        <w:t>A</w:t>
-      </w:r>
-      <w:r>
-        <w:t xml:space="preserve">umenta la vida </w:t>
-      </w:r>
-      <w:r>
-        <w:t>máxima</w:t>
-      </w:r>
-      <w:r>
-        <w:t xml:space="preserve"> del jugador.</w:t>
+        <w:t>P</w:t>
+      </w:r>
+      <w:r>
+        <w:t xml:space="preserve">ermite realizar el </w:t>
+      </w:r>
+      <w:r>
+        <w:rPr>
+          <w:i/>
+        </w:rPr>
+        <w:t>dash</w:t>
+      </w:r>
+      <w:r>
+        <w:t xml:space="preserve"> cada menos tiempo.</w:t>
       </w:r>
     </w:p>
     <w:p>
@@ -6981,7 +7116,13 @@
         <w:t>A</w:t>
       </w:r>
       <w:r>
-        <w:t>umenta la velocidad a la que se mueve el orbe.</w:t>
+        <w:t xml:space="preserve">umenta la vida </w:t>
+      </w:r>
+      <w:r>
+        <w:t>máxima</w:t>
+      </w:r>
+      <w:r>
+        <w:t xml:space="preserve"> del jugador.</w:t>
       </w:r>
     </w:p>
     <w:p>
@@ -6993,10 +7134,10 @@
         </w:numPr>
       </w:pPr>
       <w:r>
-        <w:t>D</w:t>
-      </w:r>
-      <w:r>
-        <w:t>ota de luz al orbe (clave para algunas zonas del juego).</w:t>
+        <w:t>A</w:t>
+      </w:r>
+      <w:r>
+        <w:t>umenta la velocidad a la que se mueve el orbe.</w:t>
       </w:r>
     </w:p>
     <w:p>
@@ -7008,10 +7149,10 @@
         </w:numPr>
       </w:pPr>
       <w:r>
-        <w:t>P</w:t>
-      </w:r>
-      <w:r>
-        <w:t>ermite lanzar el orbe más lejos.</w:t>
+        <w:t>D</w:t>
+      </w:r>
+      <w:r>
+        <w:t>ota de luz al orbe (clave para algunas zonas del juego).</w:t>
       </w:r>
     </w:p>
     <w:p>
@@ -7023,10 +7164,10 @@
         </w:numPr>
       </w:pPr>
       <w:r>
-        <w:t>Aumenta en una unidad las pociones reutilizables máximas</w:t>
-      </w:r>
-      <w:r>
-        <w:t>) y permite tomarlas más rápido.</w:t>
+        <w:t>P</w:t>
+      </w:r>
+      <w:r>
+        <w:t>ermite lanzar el orbe más lejos.</w:t>
       </w:r>
     </w:p>
     <w:p>
@@ -7038,404 +7179,10 @@
         </w:numPr>
       </w:pPr>
       <w:r>
-        <w:t>… (pensar más).</w:t>
-      </w:r>
-    </w:p>
-    <w:p>
-      <w:pPr>
-        <w:pStyle w:val="Ttulo2"/>
-      </w:pPr>
-      <w:bookmarkStart w:id="27" w:name="_Toc69137549"/>
-      <w:r>
-        <w:t>Enemigos</w:t>
-      </w:r>
-      <w:bookmarkEnd w:id="27"/>
-    </w:p>
-    <w:p>
-      <w:pPr>
-        <w:pStyle w:val="Ttulo3"/>
-      </w:pPr>
-      <w:bookmarkStart w:id="28" w:name="_Toc69137550"/>
-      <w:r>
-        <w:t>Jefes</w:t>
-      </w:r>
-      <w:bookmarkEnd w:id="28"/>
-    </w:p>
-    <w:p>
-      <w:r>
-        <w:t>Se encuentran en habitaciones independientes</w:t>
-      </w:r>
-      <w:r>
-        <w:t>.</w:t>
-      </w:r>
-      <w:r>
-        <w:t xml:space="preserve"> Tienen barra de vida propia en la parte inferior de la pantalla. Cuentan con una animación inicial durante la cual se muestra el nombre del enemigo en la parte superior de la pantalla.</w:t>
-      </w:r>
-    </w:p>
-    <w:p>
-      <w:r>
-        <w:t>Al vencerlos, ofrecen una mejora clave para avanzar en la aventura (</w:t>
-      </w:r>
-      <w:r>
-        <w:t>ataque teledirigido</w:t>
-      </w:r>
-      <w:r>
-        <w:t xml:space="preserve">, </w:t>
-      </w:r>
-      <w:r>
-        <w:rPr>
-          <w:i/>
-        </w:rPr>
-        <w:t>dash</w:t>
-      </w:r>
-      <w:r>
-        <w:t>…)</w:t>
-      </w:r>
-      <w:r>
-        <w:t>.</w:t>
-      </w:r>
-    </w:p>
-    <w:p>
-      <w:r>
-        <w:t>Serán</w:t>
-      </w:r>
-      <w:r>
-        <w:t xml:space="preserve"> primero</w:t>
-      </w:r>
-      <w:r>
-        <w:t xml:space="preserve"> 3 jefes, los cuales se podrán enfrentar una ve</w:t>
-      </w:r>
-      <w:r>
-        <w:t>z se obtenga el orbe cambiante (</w:t>
-      </w:r>
-      <w:r>
-        <w:t xml:space="preserve">unos antes que otros por </w:t>
-      </w:r>
-      <w:r>
-        <w:t>cuestiones de acceso a ciertos lugares). Tras vencerlos a los tres, se podrá acceder a la sala donde se encuentra el jefe final.</w:t>
-      </w:r>
-    </w:p>
-    <w:p>
-      <w:pPr>
-        <w:pStyle w:val="Ttulo4"/>
-      </w:pPr>
-      <w:r>
-        <w:t>Pecado</w:t>
-      </w:r>
-    </w:p>
-    <w:p/>
-    <w:p>
-      <w:pPr>
-        <w:pStyle w:val="Ttulo4"/>
-      </w:pPr>
-      <w:r>
-        <w:t>Reconocimiento</w:t>
-      </w:r>
-    </w:p>
-    <w:p>
-      <w:r>
-        <w:t>Las mecánicas de este jefe girarán en torn</w:t>
-      </w:r>
-      <w:r>
-        <w:t>o a un espejo a través del cual</w:t>
-      </w:r>
-      <w:r>
-        <w:t xml:space="preserve"> te ves reflejado tú. </w:t>
-      </w:r>
-      <w:r>
-        <w:t>Habrá dos jefes, los cuales son similares uno al otro pero cambiando el color de sus máscaras (añadir otro motivo visual de dualidad, como, por ejemplos, que uno solo tenga el brazo izquierdo y el otro el derecho.</w:t>
-      </w:r>
-      <w:r>
-        <w:t xml:space="preserve"> La mecánica del jefe, giraría en torno </w:t>
-      </w:r>
-      <w:r>
-        <w:t>a esquivar sus</w:t>
-      </w:r>
-      <w:r>
-        <w:t xml:space="preserve"> ataques que a priori cuesta saber dónde están (por la simetría del espejo y la realidad), al mismo tiempo que los</w:t>
-      </w:r>
-      <w:r>
-        <w:t xml:space="preserve"> atacas</w:t>
-      </w:r>
-      <w:r>
-        <w:t xml:space="preserve"> cambiando el color del orbe cuando toca sin confundirse</w:t>
-      </w:r>
-      <w:r>
-        <w:t>.</w:t>
-      </w:r>
-    </w:p>
-    <w:p>
-      <w:r>
-        <w:lastRenderedPageBreak/>
-        <w:t>Al principio solo aparecerá uno de los enemigos al mismo tiempo, pero durante la fase final de la pelea, podrán aparecer al mismo tiempo, teniendo el jugador que esquivarlos y atacarlos adecuadamente, añadiendo un nivel más de dificultad.</w:t>
-      </w:r>
-    </w:p>
-    <w:p>
-      <w:r>
-        <w:rPr>
-          <w:i/>
-        </w:rPr>
-        <w:t>Nota</w:t>
-      </w:r>
-      <w:r>
-        <w:t xml:space="preserve">: cuando se esté desarrollando el jefe, probar cómo de difícil se siente que los </w:t>
-      </w:r>
-    </w:p>
-    <w:p>
-      <w:r>
-        <w:t>Tras vencer,</w:t>
-      </w:r>
-      <w:r>
-        <w:t xml:space="preserve"> el espejo </w:t>
-      </w:r>
-      <w:r>
-        <w:t xml:space="preserve">se romperá </w:t>
-      </w:r>
-      <w:r>
-        <w:t xml:space="preserve">y </w:t>
-      </w:r>
-      <w:r>
-        <w:t>podrás</w:t>
-      </w:r>
-      <w:r>
-        <w:t xml:space="preserve"> continuar y avanzar a través del nuevo espacio descubierto</w:t>
-      </w:r>
-      <w:r>
-        <w:t>, donde recogerás la recompensa tras superar dicho reto</w:t>
-      </w:r>
-      <w:r>
-        <w:t>.</w:t>
-      </w:r>
-    </w:p>
-    <w:p>
-      <w:pPr>
-        <w:pStyle w:val="Ttulo4"/>
-      </w:pPr>
-      <w:r>
-        <w:t>Arrepentimiento</w:t>
-      </w:r>
-    </w:p>
-    <w:p>
-      <w:r>
-        <w:t xml:space="preserve">Te enfrentas a una versión de ti mismo que simboliza tu </w:t>
-      </w:r>
-      <w:r>
-        <w:rPr>
-          <w:i/>
-        </w:rPr>
-        <w:t>yo</w:t>
-      </w:r>
-      <w:r>
-        <w:t xml:space="preserve"> que quieres dejar atrás, el cual utilizaría varios orbes con los que realizará sus ataques.</w:t>
-      </w:r>
-    </w:p>
-    <w:p>
-      <w:r>
-        <w:t>Además, será capaz de volar y moverse con el escenario. Cada uno de sus ataques utilizará los orbes de una manera. Por ejemplo, un ataque podría lanzar orbes en espiral circular desde donde se encuentra hacia fuera.</w:t>
-      </w:r>
-    </w:p>
-    <w:p>
-      <w:r>
-        <w:t xml:space="preserve">Estéticamente tendrá, como es normal, diferencias con respecto al </w:t>
-      </w:r>
-      <w:proofErr w:type="spellStart"/>
-      <w:r>
-        <w:t>sprite</w:t>
-      </w:r>
-      <w:proofErr w:type="spellEnd"/>
-      <w:r>
-        <w:t xml:space="preserve"> del jugador, teniendo una túnica morado oscuro y una máscara que cambiará de color cada cierto tiempo, obligándote también a ti a cambiar el color de tu propio orbe.</w:t>
-      </w:r>
-    </w:p>
-    <w:p>
-      <w:r>
-        <w:t>Al vencerlo, su máscara se romperá, quedando dividida en el suelo, una parte de color negro y otra de color blanco.</w:t>
-      </w:r>
-    </w:p>
-    <w:p/>
-    <w:p>
-      <w:pPr>
-        <w:pStyle w:val="Ttulo4"/>
-      </w:pPr>
-      <w:r>
-        <w:t>Perdón</w:t>
-      </w:r>
-    </w:p>
-    <w:p>
-      <w:pPr>
-        <w:pStyle w:val="Ttulo3"/>
-      </w:pPr>
-      <w:bookmarkStart w:id="29" w:name="_Toc69137551"/>
-      <w:r>
-        <w:t>Mini-jefes</w:t>
-      </w:r>
-      <w:bookmarkEnd w:id="29"/>
-    </w:p>
-    <w:p>
-      <w:r>
-        <w:t>Se encuentran en habitaciones similares de las que contienen oleadas de enemigos. Son enemigos más fuertes y grandes que los comunes, resistiendo más daño y con patrones de ataque más sofisticados.</w:t>
-      </w:r>
-    </w:p>
-    <w:p>
-      <w:r>
-        <w:t xml:space="preserve">Este tipo de enemigos no es único y puede repetirse en salas de carácter similar, quizás con algún cambio estético, con estadísticas distintas (más velocidad, más daño, </w:t>
-      </w:r>
-      <w:proofErr w:type="spellStart"/>
-      <w:r>
-        <w:t>etc</w:t>
-      </w:r>
-      <w:proofErr w:type="spellEnd"/>
-      <w:r>
-        <w:t>) o incluso nuevos ataques</w:t>
-      </w:r>
-      <w:r>
-        <w:t>.</w:t>
-      </w:r>
-    </w:p>
-    <w:p>
-      <w:r>
-        <w:t>No tienen barra de vida propia.</w:t>
-      </w:r>
-    </w:p>
-    <w:p>
-      <w:pPr>
-        <w:pStyle w:val="Ttulo3"/>
-      </w:pPr>
-      <w:bookmarkStart w:id="30" w:name="_Toc69137552"/>
-      <w:r>
-        <w:t>Enemigos comunes</w:t>
-      </w:r>
-      <w:bookmarkEnd w:id="30"/>
-    </w:p>
-    <w:p>
-      <w:r>
-        <w:t xml:space="preserve">Son los enemigos más abundantes y más distintos. Es posible que un mismo tipo de enemigo común vuelva a </w:t>
-      </w:r>
-      <w:r>
-        <w:t xml:space="preserve">aparecer de nuevo en el futuro en otra zona, con ligeros </w:t>
-      </w:r>
-      <w:r>
-        <w:lastRenderedPageBreak/>
-        <w:t xml:space="preserve">cambios estéticos pero más resistentes y con mejores </w:t>
-      </w:r>
-      <w:r>
-        <w:t>estadísticas</w:t>
-      </w:r>
-      <w:r>
-        <w:t xml:space="preserve"> (más velocidad, más daño</w:t>
-      </w:r>
-      <w:r>
-        <w:t xml:space="preserve">, </w:t>
-      </w:r>
-      <w:r>
-        <w:t>etc.</w:t>
-      </w:r>
-      <w:r>
-        <w:t>).</w:t>
-      </w:r>
-    </w:p>
-    <w:p>
-      <w:pPr>
-        <w:pStyle w:val="Ttulo4"/>
-      </w:pPr>
-      <w:r>
-        <w:t>Enemigo 1</w:t>
-      </w:r>
-    </w:p>
-    <w:p>
-      <w:r>
-        <w:t>Anda rodeando la plataforma a la que está adherida. No cuenta con ningún ataque, funciona más a modo de obstáculo que se mueve.</w:t>
-      </w:r>
-    </w:p>
-    <w:p>
-      <w:pPr>
-        <w:pStyle w:val="Ttulo2"/>
-      </w:pPr>
-      <w:bookmarkStart w:id="31" w:name="_Toc69137553"/>
-      <w:r>
-        <w:t>Mapa</w:t>
-      </w:r>
-      <w:bookmarkEnd w:id="31"/>
-    </w:p>
-    <w:p>
-      <w:r>
-        <w:t xml:space="preserve">El mapa de </w:t>
-      </w:r>
-      <w:proofErr w:type="spellStart"/>
-      <w:r>
-        <w:rPr>
-          <w:i/>
-        </w:rPr>
-        <w:t>Orb</w:t>
-      </w:r>
-      <w:proofErr w:type="spellEnd"/>
-      <w:r>
-        <w:rPr>
-          <w:i/>
-        </w:rPr>
-        <w:t xml:space="preserve"> of </w:t>
-      </w:r>
-      <w:proofErr w:type="spellStart"/>
-      <w:r>
-        <w:rPr>
-          <w:i/>
-        </w:rPr>
-        <w:t>Deception</w:t>
-      </w:r>
-      <w:proofErr w:type="spellEnd"/>
-      <w:r>
-        <w:t xml:space="preserve"> estará dividido en zonas las cuales</w:t>
-      </w:r>
-      <w:r>
-        <w:t>,</w:t>
-      </w:r>
-      <w:r>
-        <w:t xml:space="preserve"> a su vez</w:t>
-      </w:r>
-      <w:r>
-        <w:t>,</w:t>
-      </w:r>
-      <w:r>
-        <w:t xml:space="preserve"> est</w:t>
-      </w:r>
-      <w:r>
-        <w:t>arán divididas en habitaciones.</w:t>
-      </w:r>
-    </w:p>
-    <w:p>
-      <w:pPr>
-        <w:pStyle w:val="Ttulo3"/>
-      </w:pPr>
-      <w:bookmarkStart w:id="32" w:name="_Toc69137554"/>
-      <w:r>
-        <w:t>Zonas</w:t>
-      </w:r>
-      <w:bookmarkEnd w:id="32"/>
-    </w:p>
-    <w:p>
-      <w:r>
-        <w:t xml:space="preserve">El mapa contará con </w:t>
-      </w:r>
-      <w:r>
-        <w:rPr>
-          <w:b/>
-        </w:rPr>
-        <w:t>7</w:t>
-      </w:r>
-      <w:r>
-        <w:rPr>
-          <w:b/>
-        </w:rPr>
-        <w:t xml:space="preserve"> zonas</w:t>
-      </w:r>
-      <w:r>
-        <w:t xml:space="preserve">, a las cuales se podrían sumar </w:t>
-      </w:r>
-      <w:r>
-        <w:t>más zonas en un futuro</w:t>
-      </w:r>
-      <w:r>
-        <w:t xml:space="preserve"> una vez se concrete el diseño de niveles. Estas son:</w:t>
+        <w:t>Aumenta en una unidad las pociones reutilizables máximas</w:t>
+      </w:r>
+      <w:r>
+        <w:t>) y permite tomarlas más rápido.</w:t>
       </w:r>
     </w:p>
     <w:p>
@@ -7447,16 +7194,524 @@
         </w:numPr>
       </w:pPr>
       <w:r>
-        <w:t xml:space="preserve">El </w:t>
-      </w:r>
-      <w:r>
-        <w:rPr>
-          <w:u w:val="single"/>
-        </w:rPr>
-        <w:t>Palacio Etéreo</w:t>
-      </w:r>
-      <w:r>
-        <w:t>, la zona inicial, donde desbloquearemos el orbe (con sus 3 variantes) y enfrentaremos a los 2 primeros mini-jefes. Esta zona sirve a modo de introducción al juego, enseñando las mecánicas principales y sirviendo de “versión diminuta” del mundo que se podrá explorar más adelante.</w:t>
+        <w:t>… (pensar más).</w:t>
+      </w:r>
+    </w:p>
+    <w:p>
+      <w:pPr>
+        <w:pStyle w:val="Ttulo2"/>
+      </w:pPr>
+      <w:bookmarkStart w:id="26" w:name="_Toc69137549"/>
+      <w:r>
+        <w:t>Enemigos</w:t>
+      </w:r>
+      <w:bookmarkEnd w:id="26"/>
+    </w:p>
+    <w:p>
+      <w:pPr>
+        <w:pStyle w:val="Ttulo3"/>
+      </w:pPr>
+      <w:bookmarkStart w:id="27" w:name="_Toc69137550"/>
+      <w:r>
+        <w:t>Jefes</w:t>
+      </w:r>
+      <w:bookmarkEnd w:id="27"/>
+    </w:p>
+    <w:p>
+      <w:r>
+        <w:t>Se encuentran en habitaciones independientes</w:t>
+      </w:r>
+      <w:r>
+        <w:t>.</w:t>
+      </w:r>
+      <w:r>
+        <w:t xml:space="preserve"> Tienen barra de vida propia en la parte inferior de la pantalla. Cuentan con una animación inicial durante la cual se muestra el nombre del enemigo en la parte superior de la pantalla.</w:t>
+      </w:r>
+    </w:p>
+    <w:p>
+      <w:r>
+        <w:lastRenderedPageBreak/>
+        <w:t>Al vencerlos, ofrecen una mejora clave para avanzar en la aventura (</w:t>
+      </w:r>
+      <w:r>
+        <w:t>ataque teledirigido</w:t>
+      </w:r>
+      <w:r>
+        <w:t xml:space="preserve">, </w:t>
+      </w:r>
+      <w:r>
+        <w:rPr>
+          <w:i/>
+        </w:rPr>
+        <w:t>dash</w:t>
+      </w:r>
+      <w:r>
+        <w:t>…)</w:t>
+      </w:r>
+      <w:r>
+        <w:t>.</w:t>
+      </w:r>
+    </w:p>
+    <w:p>
+      <w:r>
+        <w:t xml:space="preserve">Habrá un primer </w:t>
+      </w:r>
+      <w:proofErr w:type="spellStart"/>
+      <w:r>
+        <w:t>boss</w:t>
+      </w:r>
+      <w:proofErr w:type="spellEnd"/>
+      <w:r>
+        <w:t xml:space="preserve"> antes de entrar a la zona de El Enlace. Luego, habrá</w:t>
+      </w:r>
+      <w:r>
+        <w:t xml:space="preserve"> 3 jefes</w:t>
+      </w:r>
+      <w:r>
+        <w:t xml:space="preserve"> correspondientes a las 3 fases del perdón detalladas anteriormente</w:t>
+      </w:r>
+      <w:r>
+        <w:t xml:space="preserve">. Tras vencerlos a los tres, se podrá acceder a la </w:t>
+      </w:r>
+      <w:r>
+        <w:t>zona</w:t>
+      </w:r>
+      <w:r>
+        <w:t xml:space="preserve"> donde se encuentra el jefe final.</w:t>
+      </w:r>
+      <w:r>
+        <w:t xml:space="preserve"> En total, serán 5 jefes.</w:t>
+      </w:r>
+    </w:p>
+    <w:p>
+      <w:pPr>
+        <w:pStyle w:val="Ttulo4"/>
+      </w:pPr>
+      <w:r>
+        <w:t>Guardián de la imperfección</w:t>
+      </w:r>
+    </w:p>
+    <w:p>
+      <w:r>
+        <w:t>Se encuentra en la entrada de El Enlace.</w:t>
+      </w:r>
+    </w:p>
+    <w:p>
+      <w:pPr>
+        <w:pStyle w:val="Ttulo4"/>
+      </w:pPr>
+      <w:r>
+        <w:t>Pecado</w:t>
+      </w:r>
+    </w:p>
+    <w:p/>
+    <w:p>
+      <w:pPr>
+        <w:pStyle w:val="Ttulo4"/>
+      </w:pPr>
+      <w:r>
+        <w:t>Reconocimiento</w:t>
+      </w:r>
+    </w:p>
+    <w:p>
+      <w:r>
+        <w:t>Las mecánicas de este jefe girarán en torn</w:t>
+      </w:r>
+      <w:r>
+        <w:t>o a un espejo a través del cual</w:t>
+      </w:r>
+      <w:r>
+        <w:t xml:space="preserve"> te ves reflejado tú. </w:t>
+      </w:r>
+      <w:r>
+        <w:t>Habrá dos jefes, los cuales son similares uno al otro pero cambiando el color de sus máscaras (añadir otro motivo visual de dualidad, como, por ejemplos, que uno solo tenga el brazo izquierdo y el otro el derecho.</w:t>
+      </w:r>
+      <w:r>
+        <w:t xml:space="preserve"> La mecánica del jefe, giraría en torno </w:t>
+      </w:r>
+      <w:r>
+        <w:t>a esquivar sus</w:t>
+      </w:r>
+      <w:r>
+        <w:t xml:space="preserve"> ataques que a priori cuesta saber dónde están (por la simetría del espejo y la realidad), al mismo tiempo que los</w:t>
+      </w:r>
+      <w:r>
+        <w:t xml:space="preserve"> atacas</w:t>
+      </w:r>
+      <w:r>
+        <w:t xml:space="preserve"> cambiando el color del orbe cuando toca sin confundirse</w:t>
+      </w:r>
+      <w:r>
+        <w:t>.</w:t>
+      </w:r>
+    </w:p>
+    <w:p>
+      <w:r>
+        <w:t>Al principio solo aparecerá uno de los enemigos al mismo tiempo, pero durante la fase final de la pelea, podrán aparecer al mismo tiempo, teniendo el jugador que esquivarlos y atacarlos adecuadamente, añadiendo un nivel más de dificultad.</w:t>
+      </w:r>
+    </w:p>
+    <w:p>
+      <w:r>
+        <w:rPr>
+          <w:i/>
+        </w:rPr>
+        <w:t>Nota</w:t>
+      </w:r>
+      <w:r>
+        <w:t xml:space="preserve">: cuando se esté desarrollando el jefe, probar cómo de difícil se siente que los </w:t>
+      </w:r>
+    </w:p>
+    <w:p>
+      <w:r>
+        <w:t>Tras vencer,</w:t>
+      </w:r>
+      <w:r>
+        <w:t xml:space="preserve"> el espejo </w:t>
+      </w:r>
+      <w:r>
+        <w:t xml:space="preserve">se romperá </w:t>
+      </w:r>
+      <w:r>
+        <w:t xml:space="preserve">y </w:t>
+      </w:r>
+      <w:r>
+        <w:t>podrás</w:t>
+      </w:r>
+      <w:r>
+        <w:t xml:space="preserve"> continuar y avanzar a través del nuevo espacio descubierto</w:t>
+      </w:r>
+      <w:r>
+        <w:t>, donde recogerás la recompensa tras superar dicho reto</w:t>
+      </w:r>
+      <w:r>
+        <w:t>.</w:t>
+      </w:r>
+    </w:p>
+    <w:p>
+      <w:pPr>
+        <w:pStyle w:val="Ttulo4"/>
+      </w:pPr>
+      <w:r>
+        <w:t>Arrepentimiento</w:t>
+      </w:r>
+    </w:p>
+    <w:p>
+      <w:r>
+        <w:t xml:space="preserve">Te enfrentas a una versión de ti mismo que simboliza tu </w:t>
+      </w:r>
+      <w:r>
+        <w:rPr>
+          <w:i/>
+        </w:rPr>
+        <w:t>yo</w:t>
+      </w:r>
+      <w:r>
+        <w:t xml:space="preserve"> que quiere</w:t>
+      </w:r>
+      <w:r>
+        <w:t>s dejar atrás, el cual utilizará</w:t>
+      </w:r>
+      <w:r>
+        <w:t xml:space="preserve"> varios orbes con los que realizará sus ataques.</w:t>
+      </w:r>
+    </w:p>
+    <w:p>
+      <w:r>
+        <w:t>Además, será capaz de volar y moverse con el escenario. Cada uno de sus ataques utilizará los orbes de una manera. Por ejemplo, un ataque podría lanzar orbes en espiral circular desde donde se encuentra hacia fuera.</w:t>
+      </w:r>
+    </w:p>
+    <w:p>
+      <w:r>
+        <w:t xml:space="preserve">Estéticamente tendrá, como es normal, diferencias con respecto al </w:t>
+      </w:r>
+      <w:proofErr w:type="spellStart"/>
+      <w:r>
+        <w:t>sprite</w:t>
+      </w:r>
+      <w:proofErr w:type="spellEnd"/>
+      <w:r>
+        <w:t xml:space="preserve"> del jugador, teniendo una túnica morado oscuro y una máscara que cambiará de color cada cierto tiempo, obligándote también a ti a cambiar el color de tu propio orbe.</w:t>
+      </w:r>
+    </w:p>
+    <w:p>
+      <w:r>
+        <w:lastRenderedPageBreak/>
+        <w:t>Al vencerlo, su máscara se romperá, quedando dividida en el suelo, una parte de color negro y otra de color blanco.</w:t>
+      </w:r>
+    </w:p>
+    <w:p/>
+    <w:p>
+      <w:pPr>
+        <w:pStyle w:val="Ttulo4"/>
+      </w:pPr>
+      <w:r>
+        <w:t>Perdón</w:t>
+      </w:r>
+    </w:p>
+    <w:p>
+      <w:pPr>
+        <w:pStyle w:val="Ttulo3"/>
+      </w:pPr>
+      <w:bookmarkStart w:id="28" w:name="_Toc69137551"/>
+      <w:r>
+        <w:t>Mini-jefes</w:t>
+      </w:r>
+      <w:bookmarkEnd w:id="28"/>
+    </w:p>
+    <w:p>
+      <w:r>
+        <w:t>Se encuentran en habitaciones similares de las que contienen oleadas de enemigos. Son enemigos más fuertes y grandes que los comunes, resistiendo más daño y con patrones de ataque más sofisticados.</w:t>
+      </w:r>
+    </w:p>
+    <w:p>
+      <w:r>
+        <w:t xml:space="preserve">Este tipo de enemigos no es único y puede repetirse en salas de carácter similar, quizás con algún cambio estético, con estadísticas distintas (más velocidad, más daño, </w:t>
+      </w:r>
+      <w:proofErr w:type="spellStart"/>
+      <w:r>
+        <w:t>etc</w:t>
+      </w:r>
+      <w:proofErr w:type="spellEnd"/>
+      <w:r>
+        <w:t>) o incluso nuevos ataques</w:t>
+      </w:r>
+      <w:r>
+        <w:t>.</w:t>
+      </w:r>
+    </w:p>
+    <w:p>
+      <w:r>
+        <w:t>No tienen barra de vida propia.</w:t>
+      </w:r>
+    </w:p>
+    <w:p>
+      <w:pPr>
+        <w:pStyle w:val="Ttulo3"/>
+      </w:pPr>
+      <w:bookmarkStart w:id="29" w:name="_Toc69137552"/>
+      <w:r>
+        <w:t>Enemigos comunes</w:t>
+      </w:r>
+      <w:bookmarkEnd w:id="29"/>
+      <w:r>
+        <w:t xml:space="preserve"> (Pecadores)</w:t>
+      </w:r>
+    </w:p>
+    <w:p>
+      <w:r>
+        <w:t>Los enemigos de este juego son llamados pecadores, y como el jugador, vagan por el ______ debido a sus crímenes.</w:t>
+      </w:r>
+    </w:p>
+    <w:p>
+      <w:r>
+        <w:t xml:space="preserve">Son los enemigos más abundantes y más distintos. Es posible que un mismo tipo de enemigo común vuelva a </w:t>
+      </w:r>
+      <w:r>
+        <w:t xml:space="preserve">aparecer de nuevo en el futuro en otra zona, con ligeros cambios estéticos pero más resistentes y con mejores </w:t>
+      </w:r>
+      <w:r>
+        <w:t>estadísticas</w:t>
+      </w:r>
+      <w:r>
+        <w:t xml:space="preserve"> (más velocidad, más daño</w:t>
+      </w:r>
+      <w:r>
+        <w:t xml:space="preserve">, </w:t>
+      </w:r>
+      <w:r>
+        <w:t>etc.</w:t>
+      </w:r>
+      <w:r>
+        <w:t>).</w:t>
+      </w:r>
+    </w:p>
+    <w:p>
+      <w:pPr>
+        <w:pStyle w:val="Ttulo4"/>
+      </w:pPr>
+      <w:r>
+        <w:t>Enemigo 1</w:t>
+      </w:r>
+    </w:p>
+    <w:p>
+      <w:r>
+        <w:t>Anda rodeando la plataforma a la que está adherida. No cuenta con ningún ataque, funciona más a modo de obstáculo que se mueve.</w:t>
+      </w:r>
+    </w:p>
+    <w:p>
+      <w:pPr>
+        <w:pStyle w:val="Ttulo2"/>
+      </w:pPr>
+      <w:bookmarkStart w:id="30" w:name="_Toc69137553"/>
+      <w:r>
+        <w:t>Mapa</w:t>
+      </w:r>
+      <w:bookmarkEnd w:id="30"/>
+    </w:p>
+    <w:p>
+      <w:r>
+        <w:t xml:space="preserve">El mapa de </w:t>
+      </w:r>
+      <w:proofErr w:type="spellStart"/>
+      <w:r>
+        <w:rPr>
+          <w:i/>
+        </w:rPr>
+        <w:t>Orb</w:t>
+      </w:r>
+      <w:proofErr w:type="spellEnd"/>
+      <w:r>
+        <w:rPr>
+          <w:i/>
+        </w:rPr>
+        <w:t xml:space="preserve"> of </w:t>
+      </w:r>
+      <w:proofErr w:type="spellStart"/>
+      <w:r>
+        <w:rPr>
+          <w:i/>
+        </w:rPr>
+        <w:t>Deception</w:t>
+      </w:r>
+      <w:proofErr w:type="spellEnd"/>
+      <w:r>
+        <w:t xml:space="preserve"> estará dividido en zonas las cuales</w:t>
+      </w:r>
+      <w:r>
+        <w:t>,</w:t>
+      </w:r>
+      <w:r>
+        <w:t xml:space="preserve"> a su vez</w:t>
+      </w:r>
+      <w:r>
+        <w:t>,</w:t>
+      </w:r>
+      <w:r>
+        <w:t xml:space="preserve"> est</w:t>
+      </w:r>
+      <w:r>
+        <w:t>arán divididas en habitaciones.</w:t>
+      </w:r>
+    </w:p>
+    <w:p>
+      <w:pPr>
+        <w:pStyle w:val="Ttulo3"/>
+      </w:pPr>
+      <w:bookmarkStart w:id="31" w:name="_Toc69137554"/>
+      <w:r>
+        <w:t>Zonas</w:t>
+      </w:r>
+      <w:bookmarkEnd w:id="31"/>
+    </w:p>
+    <w:p>
+      <w:r>
+        <w:t xml:space="preserve">El mapa contará con </w:t>
+      </w:r>
+      <w:r>
+        <w:rPr>
+          <w:b/>
+        </w:rPr>
+        <w:t>7</w:t>
+      </w:r>
+      <w:r>
+        <w:rPr>
+          <w:b/>
+        </w:rPr>
+        <w:t xml:space="preserve"> zonas</w:t>
+      </w:r>
+      <w:r>
+        <w:t xml:space="preserve">, a las cuales se podrían sumar </w:t>
+      </w:r>
+      <w:r>
+        <w:t>más zonas en un futuro</w:t>
+      </w:r>
+      <w:r>
+        <w:t xml:space="preserve"> una vez se concrete el diseño de niveles. Estas son:</w:t>
+      </w:r>
+    </w:p>
+    <w:p>
+      <w:pPr>
+        <w:pStyle w:val="Ttulo4"/>
+      </w:pPr>
+      <w:r>
+        <w:t>Teatro Argénteo</w:t>
+      </w:r>
+    </w:p>
+    <w:p>
+      <w:r>
+        <w:lastRenderedPageBreak/>
+        <w:t>Será la</w:t>
+      </w:r>
+      <w:r>
+        <w:t xml:space="preserve"> zona inicial</w:t>
+      </w:r>
+      <w:r>
+        <w:t xml:space="preserve"> donde empieza el jugador. En ella,</w:t>
+      </w:r>
+      <w:r>
+        <w:t xml:space="preserve"> desbloquearemos el orbe (con sus 3 variantes). </w:t>
+      </w:r>
+      <w:r>
+        <w:t>Servirá</w:t>
+      </w:r>
+      <w:r>
+        <w:t xml:space="preserve"> a modo de introducción al juego, enseñando las mecánicas principales y sirviendo de “versión diminuta” del mundo que se podrá explorar más adelante.</w:t>
+      </w:r>
+    </w:p>
+    <w:p>
+      <w:pPr>
+        <w:pStyle w:val="Ttulo5"/>
+      </w:pPr>
+      <w:r>
+        <w:t>Bastidores</w:t>
+      </w:r>
+    </w:p>
+    <w:p>
+      <w:r>
+        <w:t xml:space="preserve">Zona inicial donde comienza el jugador. En ella, el jugador aprenderá las mecánicas principales de movimiento (movimiento horizontal y salto) y obtendrá el orbe al final de la sala. Esta zona tendrá un </w:t>
+      </w:r>
+      <w:proofErr w:type="spellStart"/>
+      <w:r>
+        <w:rPr>
+          <w:i/>
+        </w:rPr>
+        <w:t>tileset</w:t>
+      </w:r>
+      <w:proofErr w:type="spellEnd"/>
+      <w:r>
+        <w:t xml:space="preserve"> y fondos propios.</w:t>
+      </w:r>
+    </w:p>
+    <w:p>
+      <w:pPr>
+        <w:pStyle w:val="Ttulo5"/>
+      </w:pPr>
+      <w:r>
+        <w:t>Coliseo</w:t>
+      </w:r>
+    </w:p>
+    <w:p>
+      <w:r>
+        <w:t>Será una zona a la que se podrá acceder una vez obtenido el ataque teledirigido. En ella, te enfrentarás a hordas de enemigos una detrás de otra teniendo que vencerlos a todos. Una vez completado el desafío, el jugador obtendrá una recompensa (por determinar).</w:t>
+      </w:r>
+    </w:p>
+    <w:p>
+      <w:pPr>
+        <w:pStyle w:val="Ttulo4"/>
+      </w:pPr>
+      <w:r>
+        <w:t>El Enlace</w:t>
+      </w:r>
+    </w:p>
+    <w:p>
+      <w:r>
+        <w:t>La</w:t>
+      </w:r>
+      <w:r>
+        <w:t xml:space="preserve"> única zona que conecta con el resto de zonas del juego (esto no significa que otras zonas pue</w:t>
+      </w:r>
+      <w:r>
+        <w:t>dan estar conectadas entre sí). Será una zona pequeña en la que no habrá enemigos y en la cual se encuentran:</w:t>
       </w:r>
     </w:p>
     <w:p>
@@ -7468,13 +7723,13 @@
         </w:numPr>
       </w:pPr>
       <w:r>
-        <w:rPr>
-          <w:u w:val="single"/>
-        </w:rPr>
-        <w:t>El Enlace</w:t>
-      </w:r>
-      <w:r>
-        <w:t>, la zona única zona que conecta con el resto de zonas del juego (esto no significa que otras zonas puedan estar conectadas entre sí). Es también donde se encuentra el teletransportador principal (o la estación, dependiendo de qué se decida más adelante). También es aquí donde se encuentra la puerta que conecta con la última zona, que se podrá abrir derrotando a los 3 jefes del juego.</w:t>
+        <w:t xml:space="preserve"> El</w:t>
+      </w:r>
+      <w:r>
+        <w:t xml:space="preserve"> teletransportador principal (o la estación, dependiendo </w:t>
+      </w:r>
+      <w:r>
+        <w:t>de qué se decida más adelante).</w:t>
       </w:r>
     </w:p>
     <w:p>
@@ -7486,7 +7741,13 @@
         </w:numPr>
       </w:pPr>
       <w:r>
-        <w:t>3 zonas, una por cada jefe, y con una estética acorde al mismo. Por determinar.</w:t>
+        <w:t xml:space="preserve">La </w:t>
+      </w:r>
+      <w:r>
+        <w:t xml:space="preserve">puerta que conecta con la última zona, que se podrá abrir derrotando a los </w:t>
+      </w:r>
+      <w:r>
+        <w:t>jefes correspondientes a las 3 primeras fases del perdón.</w:t>
       </w:r>
     </w:p>
     <w:p>
@@ -7498,10 +7759,7 @@
         </w:numPr>
       </w:pPr>
       <w:r>
-        <w:t>La última zona, donde se encuentra el jefe final, será una zona más breve que el resto, y tras unas pocas habitaciones llenas de enemigos de lo más desafiante, se encontrará el último desafío del juego. La peculiaridad de esta zona es que no cuenta con ningún punto de reposo, por lo que habrá que superarla casi ileso para po</w:t>
-      </w:r>
-      <w:r>
-        <w:t>der hacer frente al jefe final.</w:t>
+        <w:t>La fuente de la verdad.</w:t>
       </w:r>
     </w:p>
     <w:p>
@@ -7513,734 +7771,796 @@
         </w:numPr>
       </w:pPr>
       <w:r>
-        <w:t xml:space="preserve">Una zona opcional que funcionará a modo de </w:t>
-      </w:r>
-      <w:r>
-        <w:rPr>
-          <w:b/>
-        </w:rPr>
-        <w:t>coliseo</w:t>
-      </w:r>
-      <w:r>
-        <w:t xml:space="preserve"> en el que tendrás que enfrentarte a hordas de enemigos y de mini-jefes sin descanso teniendo que vencerlos a todos para poder desbloqu</w:t>
-      </w:r>
-      <w:r>
-        <w:t>ear, como recompensa, un conjunto de túnica y máscara</w:t>
-      </w:r>
-      <w:r>
-        <w:t xml:space="preserve"> (por determinar).</w:t>
+        <w:t>La fuente de la mentira.</w:t>
+      </w:r>
+    </w:p>
+    <w:p>
+      <w:pPr>
+        <w:pStyle w:val="Ttulo4"/>
+      </w:pPr>
+      <w:r>
+        <w:t>Zona del Pecado</w:t>
+      </w:r>
+    </w:p>
+    <w:p>
+      <w:r>
+        <w:t>Zona correspondiente al jefe Pecado.</w:t>
+      </w:r>
+    </w:p>
+    <w:p>
+      <w:pPr>
+        <w:pStyle w:val="Ttulo4"/>
+      </w:pPr>
+      <w:r>
+        <w:t>Zona del Reconocimiento</w:t>
+      </w:r>
+    </w:p>
+    <w:p>
+      <w:r>
+        <w:t>Zona correspondiente al jefe Reconocimiento.</w:t>
+      </w:r>
+    </w:p>
+    <w:p>
+      <w:pPr>
+        <w:pStyle w:val="Ttulo4"/>
+      </w:pPr>
+      <w:r>
+        <w:t>Zona del Arrepentimiento</w:t>
+      </w:r>
+    </w:p>
+    <w:p>
+      <w:pPr>
+        <w:ind w:left="708" w:hanging="424"/>
+      </w:pPr>
+      <w:r>
+        <w:t>Zona correspondiente al jefe Arrepentimiento.</w:t>
+      </w:r>
+    </w:p>
+    <w:p>
+      <w:pPr>
+        <w:pStyle w:val="Ttulo4"/>
+      </w:pPr>
+      <w:r>
+        <w:t>Palacio del Perdón</w:t>
+      </w:r>
+    </w:p>
+    <w:p>
+      <w:r>
+        <w:t>Zona final del juego. Si bien no será tan grande como las anteriores, estará plagada de enemigos fuertes, haciendo que el jugador tenga que avanzar lentamente por ella.</w:t>
+      </w:r>
+    </w:p>
+    <w:p>
+      <w:r>
+        <w:lastRenderedPageBreak/>
+        <w:t>Al final de la zona, el jugador se enfrentará a El Perdón, el jefe final del juego.</w:t>
       </w:r>
     </w:p>
     <w:p>
       <w:pPr>
         <w:pStyle w:val="Ttulo3"/>
       </w:pPr>
-      <w:bookmarkStart w:id="33" w:name="_Toc69137555"/>
+      <w:bookmarkStart w:id="32" w:name="_Toc69137555"/>
       <w:r>
         <w:t>Mapa (objeto)</w:t>
       </w:r>
+      <w:bookmarkEnd w:id="32"/>
+    </w:p>
+    <w:p>
+      <w:r>
+        <w:t>Como es habitual en el género, se podrá consultar el mapa en cualquier momento, y se irá dibujando automáticamente conforme vayamos recorriendo nuevas zonas.</w:t>
+      </w:r>
+    </w:p>
+    <w:p>
+      <w:r>
+        <w:t>El mapa se podrá consultar con dos niveles de zoom, primero una vista general que abarca todo el mapa descubierto hasta el momento, indicando al jugador en qué zona se encuentra, pero para saber en qué pan</w:t>
+      </w:r>
+      <w:r>
+        <w:t xml:space="preserve">talla en concreto </w:t>
+      </w:r>
+      <w:r>
+        <w:t>está,</w:t>
+      </w:r>
+      <w:r>
+        <w:t xml:space="preserve"> tendrá que abrir la versión ampliada del mapa, la cual hace algo más de zoom en la zona en la que se encuentra, indicando en qué habitación se encuentra.</w:t>
+      </w:r>
+    </w:p>
+    <w:p>
+      <w:pPr>
+        <w:pStyle w:val="Ttulo2"/>
+      </w:pPr>
+      <w:bookmarkStart w:id="33" w:name="_Toc69137556"/>
+      <w:r>
+        <w:t>Diseño de niveles</w:t>
+      </w:r>
       <w:bookmarkEnd w:id="33"/>
     </w:p>
     <w:p>
       <w:r>
-        <w:t>Como es habitual en el género, se podrá consultar el mapa en cualquier momento, y se irá dibujando automáticamente conforme vayamos recorriendo nuevas zonas.</w:t>
-      </w:r>
-    </w:p>
-    <w:p>
-      <w:r>
-        <w:t xml:space="preserve">El mapa se podrá consultar con dos niveles de zoom, primero una vista general que abarca todo el mapa descubierto hasta el momento, indicando al jugador en qué zona </w:t>
-      </w:r>
+        <w:t xml:space="preserve">Los niveles serán diseñados completamente de forma manual, permitiendo así la colocación, a gusto del diseñador, de los distintos elementos adquiribles a lo largo del juego, </w:t>
+      </w:r>
+      <w:r>
+        <w:t xml:space="preserve">las </w:t>
+      </w:r>
+      <w:r>
+        <w:t>habitaciones secretas, etc. Esto permite también controlar qué lugares son accesibles desde un principio y cuales lo serán una vez obtenidas ciertas mejoras de movimiento, dotando al diseño de niveles de una riqueza que no alcanzaría en caso de que fuese procedural.</w:t>
+      </w:r>
+    </w:p>
+    <w:p>
+      <w:pPr>
+        <w:pStyle w:val="Ttulo3"/>
+      </w:pPr>
+      <w:bookmarkStart w:id="34" w:name="_Toc69137557"/>
+      <w:r>
+        <w:t>Teletransportador</w:t>
+      </w:r>
+      <w:bookmarkEnd w:id="34"/>
+    </w:p>
+    <w:p>
+      <w:r>
+        <w:t xml:space="preserve">A lo largo del mapa estarán distribuidos distintos teletransportadores que te permitirán moverte de </w:t>
+      </w:r>
+      <w:r>
+        <w:t>un rincón</w:t>
+      </w:r>
+      <w:r>
+        <w:t xml:space="preserve"> del mapa a otro</w:t>
+      </w:r>
+      <w:r>
+        <w:t xml:space="preserve"> de forma inmediata</w:t>
+      </w:r>
+      <w:r>
+        <w:t xml:space="preserve"> y así evitar que el jugador pierda tiempo teniendo que recorrer zonas que ya ha completado.</w:t>
+      </w:r>
+    </w:p>
+    <w:p>
+      <w:r>
+        <w:t xml:space="preserve">Durante el teletransporte, se producirá una pequeña animación, </w:t>
+      </w:r>
+      <w:r>
+        <w:t>mientras</w:t>
+      </w:r>
+      <w:r>
+        <w:t xml:space="preserve"> la cual se cargará la </w:t>
+      </w:r>
+      <w:r>
+        <w:t>escena</w:t>
+      </w:r>
+      <w:r>
+        <w:t xml:space="preserve"> de destino.</w:t>
+      </w:r>
+    </w:p>
+    <w:p>
+      <w:r>
+        <w:t>Este teletransporte podría ser literal, mediante un mecanismo que encaje con la estética, o podría tratarse de una montura la cual te lleva de un lugar a otro</w:t>
+      </w:r>
+      <w:r>
+        <w:t>.</w:t>
+      </w:r>
+    </w:p>
+    <w:p>
+      <w:pPr>
+        <w:pStyle w:val="Ttulo3"/>
+      </w:pPr>
+      <w:bookmarkStart w:id="35" w:name="_Toc69137558"/>
+      <w:r>
+        <w:t>Habitaciones</w:t>
+      </w:r>
+      <w:bookmarkEnd w:id="35"/>
+    </w:p>
+    <w:p>
+      <w:r>
+        <w:t>Las habitaciones serán de dimensión irregular, pudiendo haber habitaciones de diversos tamaños y formas. La cámara seguirá al jugador durante su desplazamiento por la sala.</w:t>
+      </w:r>
+    </w:p>
+    <w:p>
+      <w:r>
+        <w:t xml:space="preserve">A </w:t>
+      </w:r>
+      <w:r>
+        <w:t>continuación,</w:t>
+      </w:r>
+      <w:r>
+        <w:t xml:space="preserve"> se detallan algunos elementos de diseño con los que contarán las habitaciones del videojuego.</w:t>
+      </w:r>
+    </w:p>
+    <w:p>
+      <w:pPr>
+        <w:pStyle w:val="Ttulo4"/>
+      </w:pPr>
+      <w:r>
+        <w:t>Pinchos</w:t>
+      </w:r>
+    </w:p>
+    <w:p>
       <w:r>
         <w:lastRenderedPageBreak/>
-        <w:t>se encuentra, pero para saber en qué pan</w:t>
-      </w:r>
-      <w:r>
-        <w:t xml:space="preserve">talla en concreto </w:t>
-      </w:r>
-      <w:r>
-        <w:t>está,</w:t>
-      </w:r>
-      <w:r>
-        <w:t xml:space="preserve"> tendrá que abrir la versión ampliada del mapa, la cual hace algo más de zoom en la zona en la que se encuentra, indicando en qué habitación se encuentra.</w:t>
-      </w:r>
+        <w:t>En las habitaciones habrán pinchos los cuales al tocarlos te hacen perder vida y tener que empezar la habitación desde la entrada (los enemigos vencidos antes no estarán).</w:t>
+      </w:r>
+    </w:p>
+    <w:p>
+      <w:pPr>
+        <w:pStyle w:val="Ttulo4"/>
+      </w:pPr>
+      <w:r>
+        <w:t>Puertas</w:t>
+      </w:r>
+    </w:p>
+    <w:p>
+      <w:r>
+        <w:t>A lo largo de la aventura se podrán encontrar puertas que conectarán dos zonas o que simplemente te permiten entrar en pequeños lugares con adquiribles que te ayudarán a progresar en tu aventura.</w:t>
+      </w:r>
+    </w:p>
+    <w:p>
+      <w:pPr>
+        <w:pStyle w:val="Ttulo5"/>
+      </w:pPr>
+      <w:r>
+        <w:t>Paredes</w:t>
+      </w:r>
+      <w:r>
+        <w:t xml:space="preserve"> destruibles</w:t>
+      </w:r>
+    </w:p>
+    <w:p>
+      <w:r>
+        <w:t xml:space="preserve">Son </w:t>
+      </w:r>
+      <w:r>
+        <w:t>paredes</w:t>
+      </w:r>
+      <w:r>
+        <w:t xml:space="preserve"> las cuales son destruidas al colisionar con el orbe. Pueden ser de color negro (débiles frente al orbe pálido), de color blanco (débiles al orbe lóbrego) o del color del suelo del nivel, destruible </w:t>
+      </w:r>
+      <w:r>
+        <w:t>con cualquiera de los dos orbes pero más camuflados.</w:t>
+      </w:r>
+    </w:p>
+    <w:p>
+      <w:pPr>
+        <w:pStyle w:val="Ttulo5"/>
+      </w:pPr>
+      <w:r>
+        <w:t>Paredes falsas</w:t>
+      </w:r>
+    </w:p>
+    <w:p>
+      <w:r>
+        <w:t>Son paredes que se ven ligeramente diferentes a las paredes normales y que dan a entender que esconden algo. Puesto que son más difíciles de encontrar, se procurará no poner elementos importantes de la progresión del juego tras dichas paredes.</w:t>
+      </w:r>
+    </w:p>
+    <w:p>
+      <w:pPr>
+        <w:pStyle w:val="Ttulo5"/>
+      </w:pPr>
+      <w:r>
+        <w:t>Paredes de color</w:t>
+      </w:r>
+    </w:p>
+    <w:p>
+      <w:r>
+        <w:t xml:space="preserve">Las superficies de las paredes pueden ser de color negro o blanco, haciendo que el orbe del jugador durante el ataque direccional reciba un pequeño </w:t>
+      </w:r>
+      <w:proofErr w:type="spellStart"/>
+      <w:r>
+        <w:rPr>
+          <w:i/>
+        </w:rPr>
+        <w:t>boost</w:t>
+      </w:r>
+      <w:proofErr w:type="spellEnd"/>
+      <w:r>
+        <w:t xml:space="preserve"> de velocidad en caso de que del mismo color o por el contrario fuerce la vuelta del orbe al jugador por ser de distinto color.</w:t>
+      </w:r>
+    </w:p>
+    <w:p>
+      <w:r>
+        <w:t>Habrá paredes que serán de color morado, lo que hará que el orbe no pueda rebotar en él, forzando siempre la vuelta del mismo al jugador.</w:t>
+      </w:r>
+    </w:p>
+    <w:p>
+      <w:pPr>
+        <w:pStyle w:val="Ttulo5"/>
+      </w:pPr>
+      <w:r>
+        <w:t>Puertas activables</w:t>
+      </w:r>
+    </w:p>
+    <w:p>
+      <w:r>
+        <w:t xml:space="preserve">Estas puertas serán abiertas al activar </w:t>
+      </w:r>
+      <w:r>
+        <w:t>una palanca</w:t>
+      </w:r>
+      <w:r>
+        <w:t>;</w:t>
+      </w:r>
+      <w:r>
+        <w:t xml:space="preserve"> sin embargo</w:t>
+      </w:r>
+      <w:r>
+        <w:t>,</w:t>
+      </w:r>
+      <w:r>
+        <w:t xml:space="preserve"> este activable no siempre estará en el lado desde el que encuentras la puerta, dando a entender que para abrirla necesitarás llegar desde el otro lado, entendiendo que se trata de un atajo a la zona en la que te encuentras desde una zona que aún no conoces.</w:t>
+      </w:r>
+    </w:p>
+    <w:p>
+      <w:pPr>
+        <w:pStyle w:val="Ttulo3"/>
+      </w:pPr>
+      <w:bookmarkStart w:id="36" w:name="_Toc69137559"/>
+      <w:r>
+        <w:t>Habitaciones de reposo</w:t>
+      </w:r>
+      <w:bookmarkEnd w:id="36"/>
+    </w:p>
+    <w:p>
+      <w:r>
+        <w:t>Son salas donde no hay enemigos y el jugador puede sanarse, reponer las pociones reutilizables y guardar la partida (automáticamente).</w:t>
+      </w:r>
+    </w:p>
+    <w:p>
+      <w:r>
+        <w:t>En estas salas habrá una estatua en el centro a la que al acercarse y pulsar un botón, el personaje se arrodillará y recuperará la salud y las pociones reutilizables se restaurarán. Se guardará</w:t>
+      </w:r>
+      <w:r>
+        <w:t>,</w:t>
+      </w:r>
+      <w:r>
+        <w:t xml:space="preserve"> además</w:t>
+      </w:r>
+      <w:r>
+        <w:t>,</w:t>
+      </w:r>
+      <w:bookmarkStart w:id="37" w:name="_GoBack"/>
+      <w:bookmarkEnd w:id="37"/>
+      <w:r>
+        <w:t xml:space="preserve"> la partida (automáticamente).</w:t>
+      </w:r>
+    </w:p>
+    <w:p>
+      <w:r>
+        <w:t>La imagen de la estatua tendrá algo que ver con el lore del juego.</w:t>
+      </w:r>
+    </w:p>
+    <w:p>
+      <w:pPr>
+        <w:pStyle w:val="Ttulo3"/>
+      </w:pPr>
+      <w:bookmarkStart w:id="38" w:name="_Toc69137560"/>
+      <w:r>
+        <w:lastRenderedPageBreak/>
+        <w:t xml:space="preserve">Habitaciones con </w:t>
+      </w:r>
+      <w:r>
+        <w:t>p</w:t>
+      </w:r>
+      <w:r>
+        <w:t>érdida del orbe</w:t>
+      </w:r>
+      <w:bookmarkEnd w:id="38"/>
+    </w:p>
+    <w:p>
+      <w:r>
+        <w:t>En algún tramo del juego, el jugador perderá el orbe, teniendo que recorrer ciertos niveles sin él, tratando de evitar cualquier contacto con los enemigos que le hagan perder vida (los enemigos de esas zonas deben ser muy rápidos y difíciles de esquivar para que realmente le planteen un reto al jugador).</w:t>
+      </w:r>
+    </w:p>
+    <w:p>
+      <w:pPr>
+        <w:pStyle w:val="Ttulo3"/>
+      </w:pPr>
+      <w:bookmarkStart w:id="39" w:name="_Toc69137561"/>
+      <w:r>
+        <w:t>Habitaciones con o</w:t>
+      </w:r>
+      <w:r>
+        <w:t>leadas de enemigos</w:t>
+      </w:r>
+      <w:bookmarkEnd w:id="39"/>
+    </w:p>
+    <w:p>
+      <w:r>
+        <w:t>En algunas salas, al entrar, se cerrarán las puertas que permiten abandonarla e irán apareciendo enemigos por oleadas a los que deberás vencer para que las salidas se vuelvan a abrir. Una vez superada la sala, si se vuelve a pasar por la misma, no será necesario vencer a los enemigos de nuevo, y la música tampoco se pausará.</w:t>
+      </w:r>
+    </w:p>
+    <w:p>
+      <w:r>
+        <w:t>Al entrar a estas salas, la música se pausará y</w:t>
+      </w:r>
+      <w:r>
+        <w:t xml:space="preserve"> una vez se cierren las puertas</w:t>
+      </w:r>
+      <w:r>
+        <w:t xml:space="preserve"> se retomará por una de combate, pausándose de nuevo </w:t>
+      </w:r>
+      <w:r>
+        <w:t>al terminar el enfrentamiento y quedar despejadas las salidas</w:t>
+      </w:r>
+      <w:r>
+        <w:t>.</w:t>
+      </w:r>
+    </w:p>
+    <w:p>
+      <w:r>
+        <w:t xml:space="preserve">Tras completar este tipo de pantallas, se le otorgará al jugador una recompensa, ya sea directamente (mejoras de vida, túnicas, </w:t>
+      </w:r>
+      <w:proofErr w:type="spellStart"/>
+      <w:r>
+        <w:t>etc</w:t>
+      </w:r>
+      <w:proofErr w:type="spellEnd"/>
+      <w:r>
+        <w:t>) o indirectamente, abriendo un atajo que conecta dos zonas o simplemente permitiendo avanzar al jugador hacia una zona inexplorada.</w:t>
+      </w:r>
+    </w:p>
+    <w:p>
+      <w:pPr>
+        <w:pStyle w:val="Ttulo3"/>
+      </w:pPr>
+      <w:bookmarkStart w:id="40" w:name="_Toc69137562"/>
+      <w:r>
+        <w:t>Habitaciones de jefe</w:t>
+      </w:r>
+      <w:bookmarkEnd w:id="40"/>
+    </w:p>
+    <w:p>
+      <w:r>
+        <w:t>Al entrar en estas salas, la música cesará, y al avanzar un poco, se cerrarán las salidas, apareciendo un jefe (o estando desde el inicio en la habitación) al que se tendrá que derrotar, con una barra de vida única para él situada en la parte inferior de la pantalla.</w:t>
+      </w:r>
+    </w:p>
+    <w:p>
+      <w:r>
+        <w:t xml:space="preserve">Al vencerlos, se obtendrá una mejora significativa para la aventura que te permitirá avanzar en </w:t>
+      </w:r>
+      <w:r>
+        <w:t xml:space="preserve">la historia, como podrían ser </w:t>
+      </w:r>
+      <w:r>
+        <w:t xml:space="preserve">el </w:t>
+      </w:r>
+      <w:r>
+        <w:rPr>
+          <w:i/>
+        </w:rPr>
+        <w:t>dash</w:t>
+      </w:r>
+      <w:r>
+        <w:t>, el orbe teledirigido o</w:t>
+      </w:r>
+      <w:r>
+        <w:t xml:space="preserve"> el manto radiante.</w:t>
+      </w:r>
+    </w:p>
+    <w:p>
+      <w:pPr>
+        <w:pStyle w:val="Ttulo3"/>
+      </w:pPr>
+      <w:bookmarkStart w:id="41" w:name="_Toc69137563"/>
+      <w:r>
+        <w:t>Habitaciones de mini-jefe</w:t>
+      </w:r>
+      <w:bookmarkEnd w:id="41"/>
+    </w:p>
+    <w:p>
+      <w:r>
+        <w:t>Estas habitaciones funcionan de la misma manera que lo haría una habitación con olas de enemigos, solamente que en ve</w:t>
+      </w:r>
+      <w:r>
+        <w:t>z</w:t>
+      </w:r>
+      <w:r>
+        <w:t xml:space="preserve"> de haber oleadas, habrá un pequeño jefe al que vencer, más fuerte que los enemigos comunes (pero sin llegar a tener barra de vida propia).</w:t>
+      </w:r>
+    </w:p>
+    <w:p>
+      <w:pPr>
+        <w:pStyle w:val="Ttulo3"/>
+      </w:pPr>
+      <w:bookmarkStart w:id="42" w:name="_Toc69137564"/>
+      <w:r>
+        <w:t>Habitaciones a oscuras</w:t>
+      </w:r>
+      <w:bookmarkEnd w:id="42"/>
+    </w:p>
+    <w:p>
+      <w:r>
+        <w:t>Son habitaciones que requieren del manto radiante para ser cruzadas y así poder ver algo del camino que hay que seguir.</w:t>
+      </w:r>
+    </w:p>
+    <w:p>
+      <w:r>
+        <w:lastRenderedPageBreak/>
+        <w:t xml:space="preserve">En este tipo de pantallas, el orbe teledirigido también ayudará a localizar más fácilmente elementos activables como palancas o simplemente llegar más lejos con el orbe para </w:t>
+      </w:r>
+      <w:r>
+        <w:t>iluminar</w:t>
+      </w:r>
+      <w:r>
+        <w:t xml:space="preserve"> la zona </w:t>
+      </w:r>
+      <w:r>
+        <w:t>mejor</w:t>
+      </w:r>
+      <w:r>
+        <w:t>.</w:t>
+      </w:r>
+    </w:p>
+    <w:p>
+      <w:pPr>
+        <w:pStyle w:val="Ttulo3"/>
+      </w:pPr>
+      <w:bookmarkStart w:id="43" w:name="_Toc69137565"/>
+      <w:r>
+        <w:t>Habitaciones comunes</w:t>
+      </w:r>
+      <w:bookmarkEnd w:id="43"/>
+    </w:p>
+    <w:p>
+      <w:r>
+        <w:t>Son las más abundantes en el juego.</w:t>
+      </w:r>
+    </w:p>
+    <w:p>
+      <w:r>
+        <w:t xml:space="preserve">En este tipo de salas te encontrarás enemigos comunes </w:t>
+      </w:r>
+      <w:r>
+        <w:t>y tendrás total libertad de movimiento.</w:t>
+      </w:r>
+    </w:p>
+    <w:p>
+      <w:pPr>
+        <w:pStyle w:val="Ttulo1"/>
+      </w:pPr>
+      <w:bookmarkStart w:id="44" w:name="_Toc69137566"/>
+      <w:r>
+        <w:t>Arte</w:t>
+      </w:r>
+      <w:bookmarkEnd w:id="44"/>
     </w:p>
     <w:p>
       <w:pPr>
         <w:pStyle w:val="Ttulo2"/>
       </w:pPr>
-      <w:bookmarkStart w:id="34" w:name="_Toc69137556"/>
-      <w:r>
-        <w:t>Diseño de niveles</w:t>
-      </w:r>
-      <w:bookmarkEnd w:id="34"/>
-    </w:p>
-    <w:p>
-      <w:r>
-        <w:t xml:space="preserve">Los niveles serán diseñados completamente de forma manual, permitiendo así la colocación, a gusto del diseñador, de los distintos elementos adquiribles a lo largo del juego, </w:t>
-      </w:r>
-      <w:r>
-        <w:t xml:space="preserve">las </w:t>
-      </w:r>
-      <w:r>
-        <w:t>habitaciones secretas, etc. Esto permite también controlar qué lugares son accesibles desde un principio y cuales lo serán una vez obtenidas ciertas mejoras de movimiento, dotando al diseño de niveles de una riqueza que no alcanzaría en caso de que fuese procedural.</w:t>
+      <w:bookmarkStart w:id="45" w:name="_Toc69137567"/>
+      <w:r>
+        <w:t>Estilo visual</w:t>
+      </w:r>
+      <w:bookmarkEnd w:id="45"/>
+    </w:p>
+    <w:p>
+      <w:r>
+        <w:t xml:space="preserve">El juego contará con una estética </w:t>
+      </w:r>
+      <w:r>
+        <w:rPr>
+          <w:i/>
+        </w:rPr>
+        <w:t>pixel art</w:t>
+      </w:r>
+      <w:r>
+        <w:t xml:space="preserve"> de baja resolución, concretamente 320x180 píxeles. Se utilizarán formas simples, tanto en los personajes como en los escenarios, para ayudar a plasmar más fácilmente los elementos de forma que se puedan identificar adecuadamente utilizando muy pocos píxeles.</w:t>
+      </w:r>
+    </w:p>
+    <w:p>
+      <w:r>
+        <w:t>Los personajes, a diferencia de los escenarios, contarán con un contorno</w:t>
+      </w:r>
+      <w:r>
+        <w:t xml:space="preserve"> negro</w:t>
+      </w:r>
+      <w:r>
+        <w:t xml:space="preserve"> (de</w:t>
+      </w:r>
+      <w:r>
+        <w:t xml:space="preserve"> 1</w:t>
+      </w:r>
+      <w:r>
+        <w:t xml:space="preserve"> píxel de grosor) que hará que se perciban como elementos no estáticos. Ocurrirá de la misma forma con todos </w:t>
+      </w:r>
+      <w:r>
+        <w:t>los objetos adquiribles y con</w:t>
+      </w:r>
+      <w:r>
+        <w:t xml:space="preserve"> elementos interactuables como las palancas.</w:t>
+      </w:r>
+    </w:p>
+    <w:p>
+      <w:r>
+        <w:t xml:space="preserve">El juego será además </w:t>
+      </w:r>
+      <w:r>
+        <w:rPr>
+          <w:i/>
+        </w:rPr>
+        <w:t xml:space="preserve">pixel </w:t>
+      </w:r>
+      <w:proofErr w:type="spellStart"/>
+      <w:r>
+        <w:rPr>
+          <w:i/>
+        </w:rPr>
+        <w:t>perfect</w:t>
+      </w:r>
+      <w:proofErr w:type="spellEnd"/>
+      <w:r>
+        <w:t>, de forma que la unidad mínima representada en la pantalla será equivalente a un píxel del juego.</w:t>
+      </w:r>
+    </w:p>
+    <w:p>
+      <w:pPr>
+        <w:pStyle w:val="Ttulo2"/>
+      </w:pPr>
+      <w:bookmarkStart w:id="46" w:name="_Toc69137568"/>
+      <w:r>
+        <w:t>Efectos visuales</w:t>
+      </w:r>
+      <w:bookmarkEnd w:id="46"/>
+    </w:p>
+    <w:p>
+      <w:r>
+        <w:t>Con el objetivo de crear un ambiente en los escenarios más orgánico y dinámico, se hará uso de efectos visuales que harán la imagen menos estática.</w:t>
       </w:r>
     </w:p>
     <w:p>
       <w:pPr>
         <w:pStyle w:val="Ttulo3"/>
       </w:pPr>
-      <w:bookmarkStart w:id="35" w:name="_Toc69137557"/>
-      <w:r>
-        <w:t>Teletransportador</w:t>
-      </w:r>
-      <w:bookmarkEnd w:id="35"/>
-    </w:p>
-    <w:p>
-      <w:r>
-        <w:t xml:space="preserve">A lo largo del mapa estarán distribuidos distintos </w:t>
+      <w:bookmarkStart w:id="47" w:name="_Toc69137569"/>
+      <w:r>
+        <w:t>Elementos destruibles</w:t>
+      </w:r>
+      <w:bookmarkEnd w:id="47"/>
+    </w:p>
+    <w:p>
+      <w:r>
+        <w:t>Se trata de elementos que se pueden encontrar a lo largo de la aventura (como farolas, columnas…) los cuales al ser golpeados por el orbe son destruidos, volviendo la interacción con el escenario más orgánica y viva, aunque a priori no le aporte nada al jugador.</w:t>
+      </w:r>
+    </w:p>
+    <w:p>
+      <w:pPr>
+        <w:pStyle w:val="Ttulo3"/>
+      </w:pPr>
+      <w:bookmarkStart w:id="48" w:name="_Toc69137570"/>
+      <w:r>
+        <w:t>Elementos parallax</w:t>
+      </w:r>
+      <w:bookmarkEnd w:id="48"/>
+    </w:p>
+    <w:p>
+      <w:r>
+        <w:t xml:space="preserve">En el </w:t>
       </w:r>
       <w:proofErr w:type="spellStart"/>
       <w:r>
-        <w:t>teletransportadores</w:t>
+        <w:rPr>
+          <w:i/>
+        </w:rPr>
+        <w:t>background</w:t>
       </w:r>
       <w:proofErr w:type="spellEnd"/>
       <w:r>
-        <w:t xml:space="preserve"> que te permitirán moverte de </w:t>
-      </w:r>
-      <w:r>
-        <w:t>un rincón</w:t>
-      </w:r>
-      <w:r>
-        <w:t xml:space="preserve"> del mapa a otro</w:t>
-      </w:r>
-      <w:r>
-        <w:t xml:space="preserve"> de forma inmediata</w:t>
-      </w:r>
-      <w:r>
-        <w:t xml:space="preserve"> y así evitar que el jugador pierda tiempo teniendo que recorrer zonas que ya ha completado.</w:t>
-      </w:r>
-    </w:p>
-    <w:p>
-      <w:r>
-        <w:t xml:space="preserve">Durante el </w:t>
+        <w:t xml:space="preserve"> y </w:t>
       </w:r>
       <w:proofErr w:type="spellStart"/>
       <w:r>
-        <w:t>teletransporte</w:t>
+        <w:rPr>
+          <w:i/>
+        </w:rPr>
+        <w:t>foreground</w:t>
       </w:r>
       <w:proofErr w:type="spellEnd"/>
       <w:r>
-        <w:t xml:space="preserve">, se producirá una pequeña animación, </w:t>
-      </w:r>
-      <w:r>
-        <w:t>mientras</w:t>
-      </w:r>
-      <w:r>
-        <w:t xml:space="preserve"> la cual se cargará la </w:t>
-      </w:r>
-      <w:r>
-        <w:t>escena</w:t>
-      </w:r>
-      <w:r>
-        <w:t xml:space="preserve"> de destino.</w:t>
-      </w:r>
-    </w:p>
-    <w:p>
-      <w:r>
-        <w:t xml:space="preserve">Este </w:t>
+        <w:t xml:space="preserve"> de cada nivel habrá distintas capas de elementos superpuestos que se mueven a velocidades diferentes conforme se mueva el jugador, creando una sensación de profundidad en los escenarios.</w:t>
+      </w:r>
+    </w:p>
+    <w:p>
+      <w:pPr>
+        <w:pStyle w:val="Ttulo3"/>
+      </w:pPr>
+      <w:bookmarkStart w:id="49" w:name="_Toc69137571"/>
+      <w:r>
+        <w:lastRenderedPageBreak/>
+        <w:t>Partículas de fondo</w:t>
+      </w:r>
+      <w:bookmarkEnd w:id="49"/>
+    </w:p>
+    <w:p>
+      <w:r>
+        <w:t xml:space="preserve">Son partículas que se mueven en una cierta dirección con cierto nivel de ruido en su movimiento. Al igual que los fondos </w:t>
       </w:r>
       <w:proofErr w:type="spellStart"/>
       <w:r>
-        <w:t>teletransporte</w:t>
+        <w:t>parallax</w:t>
       </w:r>
       <w:proofErr w:type="spellEnd"/>
       <w:r>
-        <w:t xml:space="preserve"> podría ser literal, mediante un mecanismo que encaje con la estética, o podría tratarse de una montura la cual te lleva de un lugar a otro</w:t>
-      </w:r>
-      <w:r>
-        <w:t>.</w:t>
+        <w:t xml:space="preserve">, estas partículas tendrán una capa enfrente del jugador (con menos partículas para no tapar los elementos del nivel) y </w:t>
+      </w:r>
+      <w:r>
+        <w:t>otra en el fondo, cada una pudiendo tener ciertas subcapas con colores más oscuros o claros y moviéndose a distintas velocidades indicando que se encuentran unas más lejos que otras.</w:t>
       </w:r>
     </w:p>
     <w:p>
       <w:pPr>
         <w:pStyle w:val="Ttulo3"/>
       </w:pPr>
-      <w:bookmarkStart w:id="36" w:name="_Toc69137558"/>
-      <w:r>
-        <w:t>Habitaciones</w:t>
-      </w:r>
-      <w:bookmarkEnd w:id="36"/>
-    </w:p>
-    <w:p>
-      <w:r>
-        <w:t>Las habitaciones serán de dimensión irregular, pudiendo haber habitaciones de diversos tamaños y formas. La cámara seguirá al jugador durante su desplazamiento por la sala.</w:t>
-      </w:r>
-    </w:p>
-    <w:p>
-      <w:r>
-        <w:t xml:space="preserve">A </w:t>
-      </w:r>
-      <w:r>
-        <w:t>continuación,</w:t>
-      </w:r>
-      <w:r>
-        <w:t xml:space="preserve"> se detallan algunos elementos de diseño con los que contarán las habitaciones del videojuego.</w:t>
-      </w:r>
-    </w:p>
-    <w:p>
-      <w:pPr>
-        <w:pStyle w:val="Ttulo4"/>
-      </w:pPr>
-      <w:r>
-        <w:t>Pinchos</w:t>
-      </w:r>
-    </w:p>
-    <w:p>
-      <w:r>
-        <w:t>En las habitaciones habrán pinchos los cuales al tocarlos te hacen perder vida y tener que empezar la habitación desde la entrada (los enemigos vencidos antes no estarán).</w:t>
-      </w:r>
-    </w:p>
-    <w:p>
-      <w:pPr>
-        <w:pStyle w:val="Ttulo4"/>
-      </w:pPr>
-      <w:r>
-        <w:t>Puertas</w:t>
-      </w:r>
-    </w:p>
-    <w:p>
-      <w:r>
-        <w:t>A lo largo de la aventura se podrán encontrar puertas que conectarán dos zonas o que simplemente te permiten entrar en pequeños lugares con adquiribles que te ayudarán a progresar en tu aventura.</w:t>
-      </w:r>
-    </w:p>
-    <w:p>
-      <w:pPr>
-        <w:pStyle w:val="Ttulo5"/>
-      </w:pPr>
-      <w:r>
-        <w:t>Paredes</w:t>
-      </w:r>
-      <w:r>
-        <w:t xml:space="preserve"> destruibles</w:t>
-      </w:r>
-    </w:p>
-    <w:p>
-      <w:r>
-        <w:lastRenderedPageBreak/>
-        <w:t xml:space="preserve">Son </w:t>
-      </w:r>
-      <w:r>
-        <w:t>paredes</w:t>
-      </w:r>
-      <w:r>
-        <w:t xml:space="preserve"> las cuales son destruidas al colisionar con el orbe. Pueden ser de color negro (débiles frente al orbe pálido), de color blanco (débiles al orbe lóbrego) o del color del suelo del nivel, destruible </w:t>
-      </w:r>
-      <w:r>
-        <w:t>con cualquiera de los dos orbes pero más camuflados.</w:t>
-      </w:r>
-    </w:p>
-    <w:p>
-      <w:pPr>
-        <w:pStyle w:val="Ttulo5"/>
-      </w:pPr>
-      <w:r>
-        <w:t>Paredes falsas</w:t>
-      </w:r>
-    </w:p>
-    <w:p>
-      <w:r>
-        <w:t>Son paredes que se ven ligeramente diferentes a las paredes normales y que dan a entender que esconden algo. Puesto que son más difíciles de encontrar, se procurará no poner elementos importantes de la progresión del juego tras dichas paredes.</w:t>
-      </w:r>
-    </w:p>
-    <w:p>
-      <w:pPr>
-        <w:pStyle w:val="Ttulo5"/>
-      </w:pPr>
-      <w:r>
-        <w:t>Puertas activables</w:t>
-      </w:r>
-    </w:p>
-    <w:p>
-      <w:r>
-        <w:t xml:space="preserve">Estas puertas serán abiertas al activar </w:t>
-      </w:r>
-      <w:r>
-        <w:t>una palanca</w:t>
-      </w:r>
-      <w:r>
-        <w:t>;</w:t>
-      </w:r>
-      <w:r>
-        <w:t xml:space="preserve"> sin embargo</w:t>
-      </w:r>
-      <w:r>
-        <w:t>,</w:t>
-      </w:r>
-      <w:r>
-        <w:t xml:space="preserve"> este activable no siempre estará en el lado desde el que encuentras la puerta, dando a entender que para abrirla necesitarás llegar desde el otro lado, entendiendo que se trata de un atajo a la zona en la que te encuentras desde una zona que aún no conoces.</w:t>
-      </w:r>
-    </w:p>
-    <w:p>
-      <w:pPr>
-        <w:pStyle w:val="Ttulo3"/>
-      </w:pPr>
-      <w:bookmarkStart w:id="37" w:name="_Toc69137559"/>
-      <w:r>
-        <w:t>Habitaciones de reposo</w:t>
-      </w:r>
-      <w:bookmarkEnd w:id="37"/>
-    </w:p>
-    <w:p>
-      <w:r>
-        <w:t>Son salas donde no hay enemigos y el jugador puede sanarse, reponer las pociones reutilizables y guardar la partida (automáticamente).</w:t>
-      </w:r>
-    </w:p>
-    <w:p>
-      <w:r>
-        <w:t>En estas salas habrá una estatua en el centro a la que al acercarse y pulsar un botón, el personaje se arrodillará y recuperará la salud y las pociones reutilizables se restaurarán. Se guardará además la partida (automáticamente).</w:t>
-      </w:r>
-    </w:p>
-    <w:p>
-      <w:r>
-        <w:t>La imagen de la estatua tendrá algo que ver con el lore del juego.</w:t>
-      </w:r>
-    </w:p>
-    <w:p>
-      <w:pPr>
-        <w:pStyle w:val="Ttulo3"/>
-      </w:pPr>
-      <w:bookmarkStart w:id="38" w:name="_Toc69137560"/>
-      <w:r>
-        <w:t xml:space="preserve">Habitaciones con </w:t>
-      </w:r>
-      <w:r>
+      <w:bookmarkStart w:id="50" w:name="_Toc69137572"/>
+      <w:r>
+        <w:t>Elementos 3D pixelados</w:t>
+      </w:r>
+      <w:bookmarkEnd w:id="50"/>
+    </w:p>
+    <w:p>
+      <w:r>
+        <w:t xml:space="preserve">A la hora de hacer fondos, se podría barajar la idea de colocar elementos 3D que se </w:t>
+      </w:r>
+      <w:proofErr w:type="spellStart"/>
+      <w:r>
+        <w:t>pixelan</w:t>
+      </w:r>
+      <w:proofErr w:type="spellEnd"/>
+      <w:r>
+        <w:t xml:space="preserve"> mediante el efecto </w:t>
+      </w:r>
+      <w:r>
+        <w:rPr>
+          <w:i/>
+        </w:rPr>
+        <w:t xml:space="preserve">pixel </w:t>
+      </w:r>
+      <w:proofErr w:type="spellStart"/>
+      <w:r>
+        <w:rPr>
+          <w:i/>
+        </w:rPr>
+        <w:t>perfect</w:t>
+      </w:r>
+      <w:proofErr w:type="spellEnd"/>
+      <w:r>
+        <w:t xml:space="preserve"> de la cámara</w:t>
+      </w:r>
+      <w:r>
+        <w:t xml:space="preserve">. Las formas de estos modelos serían muy simples, y serían afectados por iluminación para dotarlos de algo de profundidad. Tendrían texturas muy sencillas también, ya que con el </w:t>
+      </w:r>
+      <w:r>
+        <w:t xml:space="preserve">efecto de </w:t>
+      </w:r>
+      <w:r>
+        <w:rPr>
+          <w:i/>
+        </w:rPr>
         <w:t>p</w:t>
       </w:r>
       <w:r>
-        <w:t>érdida del orbe</w:t>
-      </w:r>
-      <w:bookmarkEnd w:id="38"/>
-    </w:p>
-    <w:p>
-      <w:r>
-        <w:t>En algún tramo del juego, el jugador perderá el orbe, teniendo que recorrer ciertos niveles sin él, tratando de evitar cualquier contacto con los enemigos que le hagan perder vida (los enemigos de esas zonas deben ser muy rápidos y difíciles de esquivar para que realmente le planteen un reto al jugador).</w:t>
-      </w:r>
-    </w:p>
-    <w:p>
-      <w:pPr>
-        <w:pStyle w:val="Ttulo3"/>
-      </w:pPr>
-      <w:bookmarkStart w:id="39" w:name="_Toc69137561"/>
-      <w:r>
-        <w:t>Habitaciones con o</w:t>
-      </w:r>
-      <w:r>
-        <w:t>leadas de enemigos</w:t>
-      </w:r>
-      <w:bookmarkEnd w:id="39"/>
-    </w:p>
-    <w:p>
-      <w:r>
-        <w:t>En algunas salas, al entrar, se cerrarán las puertas que permiten abandonarla e irán apareciendo enemigos por oleadas a los que deberás vencer para que las salidas se vuelvan a abrir. Una vez superada la sala, si se vuelve a pasar por la misma, no será necesario vencer a los enemigos de nuevo, y la música tampoco se pausará.</w:t>
-      </w:r>
-    </w:p>
-    <w:p>
-      <w:r>
-        <w:t>Al entrar a estas salas, la música se pausará y</w:t>
-      </w:r>
-      <w:r>
-        <w:t xml:space="preserve"> una vez se cierren las puertas</w:t>
-      </w:r>
-      <w:r>
-        <w:t xml:space="preserve"> se retomará por una de combate, pausándose de nuevo </w:t>
-      </w:r>
-      <w:r>
-        <w:t>al terminar el enfrentamiento y quedar despejadas las salidas</w:t>
-      </w:r>
-      <w:r>
-        <w:t>.</w:t>
-      </w:r>
-    </w:p>
-    <w:p>
-      <w:r>
-        <w:lastRenderedPageBreak/>
-        <w:t xml:space="preserve">Tras completar este tipo de pantallas, se le otorgará al jugador una recompensa, ya sea directamente (mejoras de vida, túnicas, </w:t>
+        <w:rPr>
+          <w:i/>
+        </w:rPr>
+        <w:t>i</w:t>
+      </w:r>
+      <w:r>
+        <w:rPr>
+          <w:i/>
+        </w:rPr>
+        <w:t xml:space="preserve">xel </w:t>
       </w:r>
       <w:proofErr w:type="spellStart"/>
       <w:r>
-        <w:t>etc</w:t>
+        <w:rPr>
+          <w:i/>
+        </w:rPr>
+        <w:t>perfect</w:t>
       </w:r>
       <w:proofErr w:type="spellEnd"/>
       <w:r>
-        <w:t>) o indirectamente, abriendo un atajo que conecta dos zonas o simplemente permitiendo avanzar al jugador hacia una zona inexplorada.</w:t>
-      </w:r>
-    </w:p>
-    <w:p>
-      <w:pPr>
-        <w:pStyle w:val="Ttulo3"/>
-      </w:pPr>
-      <w:bookmarkStart w:id="40" w:name="_Toc69137562"/>
-      <w:r>
-        <w:t>Habitaciones de jefe</w:t>
-      </w:r>
-      <w:bookmarkEnd w:id="40"/>
-    </w:p>
-    <w:p>
-      <w:r>
-        <w:t>Al entrar en estas salas, la música cesará, y al avanzar un poco, se cerrarán las salidas, apareciendo un jefe (o estando desde el inicio en la habitación) al que se tendrá que derrotar, con una barra de vida única para él situada en la parte inferior de la pantalla.</w:t>
-      </w:r>
-    </w:p>
-    <w:p>
-      <w:r>
-        <w:t xml:space="preserve">Al vencerlos, se obtendrá una mejora significativa para la aventura que te permitirá avanzar en </w:t>
-      </w:r>
-      <w:r>
-        <w:t xml:space="preserve">la historia, como podrían ser </w:t>
-      </w:r>
-      <w:r>
-        <w:t xml:space="preserve">el </w:t>
-      </w:r>
-      <w:r>
-        <w:rPr>
-          <w:i/>
-        </w:rPr>
-        <w:t>dash</w:t>
-      </w:r>
-      <w:r>
-        <w:t>, el orbe teledirigido o</w:t>
-      </w:r>
-      <w:r>
-        <w:t xml:space="preserve"> el manto radiante.</w:t>
-      </w:r>
-    </w:p>
-    <w:p>
-      <w:pPr>
-        <w:pStyle w:val="Ttulo3"/>
-      </w:pPr>
-      <w:bookmarkStart w:id="41" w:name="_Toc69137563"/>
-      <w:r>
-        <w:t>Habitaciones de mini-jefe</w:t>
-      </w:r>
-      <w:bookmarkEnd w:id="41"/>
-    </w:p>
-    <w:p>
-      <w:r>
-        <w:t>Estas habitaciones funcionan de la misma manera que lo haría una habitación con olas de enemigos, solamente que en ve</w:t>
-      </w:r>
-      <w:r>
-        <w:t>z</w:t>
-      </w:r>
-      <w:r>
-        <w:t xml:space="preserve"> de haber oleadas, habrá un pequeño jefe al que vencer, más fuerte que los enemigos comunes (pero sin llegar a tener barra de vida propia).</w:t>
-      </w:r>
-    </w:p>
-    <w:p>
-      <w:pPr>
-        <w:pStyle w:val="Ttulo3"/>
-      </w:pPr>
-      <w:bookmarkStart w:id="42" w:name="_Toc69137564"/>
-      <w:r>
-        <w:t>Habitaciones a oscuras</w:t>
-      </w:r>
-      <w:bookmarkEnd w:id="42"/>
-    </w:p>
-    <w:p>
-      <w:r>
-        <w:t>Son habitaciones que requieren del manto radiante para ser cruzadas y así poder ver algo del camino que hay que seguir.</w:t>
-      </w:r>
-    </w:p>
-    <w:p>
-      <w:r>
-        <w:t xml:space="preserve">En este tipo de pantallas, el orbe teledirigido también ayudará a localizar más fácilmente elementos activables como palancas o simplemente llegar más lejos con el orbe para </w:t>
-      </w:r>
-      <w:r>
-        <w:t>iluminar</w:t>
-      </w:r>
-      <w:r>
-        <w:t xml:space="preserve"> la zona </w:t>
-      </w:r>
-      <w:r>
-        <w:t>mejor</w:t>
-      </w:r>
-      <w:r>
-        <w:t>.</w:t>
-      </w:r>
-    </w:p>
-    <w:p>
-      <w:pPr>
-        <w:pStyle w:val="Ttulo3"/>
-      </w:pPr>
-      <w:bookmarkStart w:id="43" w:name="_Toc69137565"/>
-      <w:r>
-        <w:t>Habitaciones comunes</w:t>
-      </w:r>
-      <w:bookmarkEnd w:id="43"/>
-    </w:p>
-    <w:p>
-      <w:r>
-        <w:t>Son las más abundantes en el juego.</w:t>
-      </w:r>
-    </w:p>
-    <w:p>
-      <w:r>
-        <w:t xml:space="preserve">En este tipo de salas te encontrarás enemigos comunes </w:t>
-      </w:r>
-      <w:r>
-        <w:t>y tendrás total libertad de movimiento.</w:t>
-      </w:r>
-    </w:p>
-    <w:p>
-      <w:pPr>
-        <w:pStyle w:val="Ttulo1"/>
-      </w:pPr>
-      <w:bookmarkStart w:id="44" w:name="_Toc69137566"/>
-      <w:r>
-        <w:t>Arte</w:t>
-      </w:r>
-      <w:bookmarkEnd w:id="44"/>
+        <w:t xml:space="preserve"> de la cámara no se podría apreciar si es muy compleja.</w:t>
+      </w:r>
     </w:p>
     <w:p>
       <w:pPr>
         <w:pStyle w:val="Ttulo2"/>
       </w:pPr>
-      <w:bookmarkStart w:id="45" w:name="_Toc69137567"/>
-      <w:r>
-        <w:t>Estilo visual</w:t>
-      </w:r>
-      <w:bookmarkEnd w:id="45"/>
-    </w:p>
-    <w:p>
-      <w:r>
-        <w:t xml:space="preserve">El juego contará con una estética </w:t>
-      </w:r>
-      <w:r>
-        <w:rPr>
-          <w:i/>
-        </w:rPr>
-        <w:t>pixel art</w:t>
-      </w:r>
-      <w:r>
-        <w:t xml:space="preserve"> de baja resolución, concretamente 320x180 píxeles. Se utilizarán formas simples, tanto en los personajes como en los escenarios, para ayudar a plasmar más fácilmente los elementos de forma que se puedan identificar adecuadamente utilizando muy pocos píxeles.</w:t>
-      </w:r>
-    </w:p>
-    <w:p>
-      <w:r>
-        <w:lastRenderedPageBreak/>
-        <w:t>Los personajes, a diferencia de los escenarios, contarán con un contorno</w:t>
-      </w:r>
-      <w:r>
-        <w:t xml:space="preserve"> negro</w:t>
-      </w:r>
-      <w:r>
-        <w:t xml:space="preserve"> (de</w:t>
-      </w:r>
-      <w:r>
-        <w:t xml:space="preserve"> 1</w:t>
-      </w:r>
-      <w:r>
-        <w:t xml:space="preserve"> píxel de grosor) que hará que se perciban como elementos no estáticos. Ocurrirá de la misma forma con todos </w:t>
-      </w:r>
-      <w:r>
-        <w:t>los objetos adquiribles y con</w:t>
-      </w:r>
-      <w:r>
-        <w:t xml:space="preserve"> elementos interactuables como las palancas.</w:t>
-      </w:r>
-    </w:p>
-    <w:p>
-      <w:r>
-        <w:t xml:space="preserve">El juego será además </w:t>
-      </w:r>
-      <w:r>
-        <w:rPr>
-          <w:i/>
-        </w:rPr>
-        <w:t xml:space="preserve">pixel </w:t>
-      </w:r>
-      <w:proofErr w:type="spellStart"/>
-      <w:r>
-        <w:rPr>
-          <w:i/>
-        </w:rPr>
-        <w:t>perfect</w:t>
-      </w:r>
-      <w:proofErr w:type="spellEnd"/>
-      <w:r>
-        <w:t>, de forma que la unidad mínima representada en la pantalla será equivalente a un píxel del juego.</w:t>
-      </w:r>
-    </w:p>
-    <w:p>
-      <w:pPr>
-        <w:pStyle w:val="Ttulo2"/>
-      </w:pPr>
-      <w:bookmarkStart w:id="46" w:name="_Toc69137568"/>
-      <w:r>
-        <w:t>Efectos visuales</w:t>
-      </w:r>
-      <w:bookmarkEnd w:id="46"/>
-    </w:p>
-    <w:p>
-      <w:r>
-        <w:t>Con el objetivo de crear un ambiente en los escenarios más orgánico y dinámico, se hará uso de efectos visuales que harán la imagen menos estática.</w:t>
-      </w:r>
-    </w:p>
-    <w:p>
-      <w:pPr>
-        <w:pStyle w:val="Ttulo3"/>
-      </w:pPr>
-      <w:bookmarkStart w:id="47" w:name="_Toc69137569"/>
-      <w:r>
-        <w:t>Elementos destruibles</w:t>
-      </w:r>
-      <w:bookmarkEnd w:id="47"/>
-    </w:p>
-    <w:p>
-      <w:r>
-        <w:t>Se trata de elementos que se pueden encontrar a lo largo de la aventura (como farolas, columnas…) los cuales al ser golpeados por el orbe son destruidos, volviendo la interacción con el escenario más orgánica y viva, aunque a priori no le aporte nada al jugador.</w:t>
-      </w:r>
-    </w:p>
-    <w:p>
-      <w:pPr>
-        <w:pStyle w:val="Ttulo3"/>
-      </w:pPr>
-      <w:bookmarkStart w:id="48" w:name="_Toc69137570"/>
-      <w:r>
-        <w:t>Elementos parallax</w:t>
-      </w:r>
-      <w:bookmarkEnd w:id="48"/>
-    </w:p>
-    <w:p>
-      <w:r>
-        <w:t xml:space="preserve">En el </w:t>
-      </w:r>
-      <w:proofErr w:type="spellStart"/>
-      <w:r>
-        <w:rPr>
-          <w:i/>
-        </w:rPr>
-        <w:t>background</w:t>
-      </w:r>
-      <w:proofErr w:type="spellEnd"/>
-      <w:r>
-        <w:t xml:space="preserve"> y </w:t>
-      </w:r>
-      <w:proofErr w:type="spellStart"/>
-      <w:r>
-        <w:rPr>
-          <w:i/>
-        </w:rPr>
-        <w:t>foreground</w:t>
-      </w:r>
-      <w:proofErr w:type="spellEnd"/>
-      <w:r>
-        <w:t xml:space="preserve"> de cada nivel habrá distintas capas de elementos superpuestos que se mueven a velocidades diferentes conforme se mueva el jugador, creando una sensación de profundidad en los escenarios.</w:t>
-      </w:r>
-    </w:p>
-    <w:p>
-      <w:pPr>
-        <w:pStyle w:val="Ttulo3"/>
-      </w:pPr>
-      <w:bookmarkStart w:id="49" w:name="_Toc69137571"/>
-      <w:r>
-        <w:t>Partículas de fondo</w:t>
-      </w:r>
-      <w:bookmarkEnd w:id="49"/>
-    </w:p>
-    <w:p>
-      <w:r>
-        <w:t xml:space="preserve">Son partículas que se mueven en una cierta dirección con cierto nivel de ruido en su movimiento. Al igual que los fondos </w:t>
-      </w:r>
-      <w:proofErr w:type="spellStart"/>
-      <w:r>
-        <w:t>parallax</w:t>
-      </w:r>
-      <w:proofErr w:type="spellEnd"/>
-      <w:r>
-        <w:t xml:space="preserve">, estas partículas tendrán una capa enfrente del jugador (con menos partículas para no tapar los elementos del nivel) y </w:t>
-      </w:r>
-      <w:r>
-        <w:t>otra en el fondo, cada una pudiendo tener ciertas subcapas con colores más oscuros o claros y moviéndose a distintas velocidades indicando que se encuentran unas más lejos que otras.</w:t>
-      </w:r>
-    </w:p>
-    <w:p>
-      <w:pPr>
-        <w:pStyle w:val="Ttulo3"/>
-      </w:pPr>
-      <w:bookmarkStart w:id="50" w:name="_Toc69137572"/>
-      <w:r>
-        <w:t>Elementos 3D pixelados</w:t>
-      </w:r>
-      <w:bookmarkEnd w:id="50"/>
-    </w:p>
-    <w:p>
-      <w:r>
-        <w:t xml:space="preserve">A la hora de hacer fondos, se podría barajar la idea de colocar elementos 3D que se </w:t>
-      </w:r>
-      <w:proofErr w:type="spellStart"/>
-      <w:r>
-        <w:t>pixelan</w:t>
-      </w:r>
-      <w:proofErr w:type="spellEnd"/>
-      <w:r>
-        <w:t xml:space="preserve"> mediante el efecto </w:t>
-      </w:r>
-      <w:r>
-        <w:rPr>
-          <w:i/>
-        </w:rPr>
-        <w:t xml:space="preserve">pixel </w:t>
-      </w:r>
-      <w:proofErr w:type="spellStart"/>
-      <w:r>
-        <w:rPr>
-          <w:i/>
-        </w:rPr>
-        <w:t>perfect</w:t>
-      </w:r>
-      <w:proofErr w:type="spellEnd"/>
-      <w:r>
-        <w:t xml:space="preserve"> de la cámara</w:t>
-      </w:r>
-      <w:r>
-        <w:t xml:space="preserve">. Las formas de estos modelos serían muy simples, y serían afectados por iluminación para dotarlos de algo de profundidad. Tendrían texturas muy sencillas también, ya que con el </w:t>
-      </w:r>
-      <w:r>
-        <w:t xml:space="preserve">efecto de </w:t>
-      </w:r>
-      <w:r>
-        <w:rPr>
-          <w:i/>
-        </w:rPr>
-        <w:t>p</w:t>
-      </w:r>
-      <w:r>
-        <w:rPr>
-          <w:i/>
-        </w:rPr>
-        <w:t>i</w:t>
-      </w:r>
-      <w:r>
-        <w:rPr>
-          <w:i/>
-        </w:rPr>
-        <w:t xml:space="preserve">xel </w:t>
-      </w:r>
-      <w:proofErr w:type="spellStart"/>
-      <w:r>
-        <w:rPr>
-          <w:i/>
-        </w:rPr>
-        <w:t>perfect</w:t>
-      </w:r>
-      <w:proofErr w:type="spellEnd"/>
-      <w:r>
-        <w:t xml:space="preserve"> de la cámara no se podría apreciar si es muy compleja.</w:t>
-      </w:r>
-    </w:p>
-    <w:p>
-      <w:pPr>
-        <w:pStyle w:val="Ttulo2"/>
-      </w:pPr>
       <w:bookmarkStart w:id="51" w:name="_Toc69137573"/>
       <w:r>
         <w:t>Estética</w:t>
@@ -8249,7 +8569,6 @@
     </w:p>
     <w:p>
       <w:r>
-        <w:lastRenderedPageBreak/>
         <w:t>En el juego, la máscara será un elemento muy importante, tanto a nivel de jugabilidad (por la mecánica de los dos modos del orbe) como a nivel visual, ya que todos los personajes llevarán una.</w:t>
       </w:r>
     </w:p>
@@ -8482,6 +8801,7 @@
         </w:numPr>
       </w:pPr>
       <w:r>
+        <w:lastRenderedPageBreak/>
         <w:t xml:space="preserve">Tema musical para la </w:t>
       </w:r>
       <w:r>
@@ -8650,14 +8970,7 @@
               <w:rPr>
                 <w:b w:val="0"/>
               </w:rPr>
-              <w:t xml:space="preserve">: contendrá las principales mecánicas del jugador implementadas y algunos enemigos con los que testearlo. Para entonces, sería deseable también tener prácticamente asentado todo el diseño </w:t>
-            </w:r>
-            <w:r>
-              <w:rPr>
-                <w:b w:val="0"/>
-              </w:rPr>
-              <w:lastRenderedPageBreak/>
-              <w:t>del juego, a excepción del diseño de las habitaciones y de los enemigos</w:t>
+              <w:t>: contendrá las principales mecánicas del jugador implementadas y algunos enemigos con los que testearlo. Para entonces, sería deseable también tener prácticamente asentado todo el diseño del juego, a excepción del diseño de las habitaciones y de los enemigos</w:t>
             </w:r>
           </w:p>
         </w:tc>
@@ -8673,7 +8986,6 @@
               <w:cnfStyle w:val="000000000000" w:firstRow="0" w:lastRow="0" w:firstColumn="0" w:lastColumn="0" w:oddVBand="0" w:evenVBand="0" w:oddHBand="0" w:evenHBand="0" w:firstRowFirstColumn="0" w:firstRowLastColumn="0" w:lastRowFirstColumn="0" w:lastRowLastColumn="0"/>
             </w:pPr>
             <w:r>
-              <w:lastRenderedPageBreak/>
               <w:t>Finales de marzo de 2021</w:t>
             </w:r>
           </w:p>
@@ -8750,12 +9062,7 @@
               <w:cnfStyle w:val="000000000000" w:firstRow="0" w:lastRow="0" w:firstColumn="0" w:lastColumn="0" w:oddVBand="0" w:evenVBand="0" w:oddHBand="0" w:evenHBand="0" w:firstRowFirstColumn="0" w:firstRowLastColumn="0" w:lastRowFirstColumn="0" w:lastRowLastColumn="0"/>
             </w:pPr>
             <w:r>
-              <w:t>22</w:t>
-            </w:r>
-            <w:bookmarkStart w:id="56" w:name="_GoBack"/>
-            <w:bookmarkEnd w:id="56"/>
-            <w:r>
-              <w:t xml:space="preserve"> de junio</w:t>
+              <w:t>22 de junio</w:t>
             </w:r>
           </w:p>
         </w:tc>
@@ -8983,7 +9290,7 @@
         <w:noProof/>
         <w:color w:val="5B9BD5" w:themeColor="accent1"/>
       </w:rPr>
-      <w:t>19</w:t>
+      <w:t>20</w:t>
     </w:r>
     <w:r>
       <w:rPr>
@@ -9062,7 +9369,6 @@
         <w:dataBinding w:prefixMappings="xmlns:ns0='http://purl.org/dc/elements/1.1/' xmlns:ns1='http://schemas.openxmlformats.org/package/2006/metadata/core-properties' " w:xpath="/ns1:coreProperties[1]/ns0:title[1]" w:storeItemID="{6C3C8BC8-F283-45AE-878A-BAB7291924A1}"/>
         <w:text/>
       </w:sdtPr>
-      <w:sdtEndPr/>
       <w:sdtContent>
         <w:r>
           <w:rPr>
@@ -9090,7 +9396,6 @@
       <w:dataBinding w:prefixMappings="xmlns:ns0='http://schemas.openxmlformats.org/package/2006/metadata/core-properties' xmlns:ns1='http://purl.org/dc/elements/1.1/'" w:xpath="/ns0:coreProperties[1]/ns1:subject[1]" w:storeItemID="{6C3C8BC8-F283-45AE-878A-BAB7291924A1}"/>
       <w:text/>
     </w:sdtPr>
-    <w:sdtEndPr/>
     <w:sdtContent>
       <w:p>
         <w:pPr>
@@ -10213,7 +10518,7 @@
   <w:style w:type="paragraph" w:default="1" w:styleId="Normal">
     <w:name w:val="Normal"/>
     <w:qFormat/>
-    <w:rsid w:val="00804083"/>
+    <w:rsid w:val="00D5289D"/>
     <w:pPr>
       <w:ind w:firstLine="284"/>
       <w:jc w:val="both"/>
@@ -11491,6 +11796,7 @@
     <w:rsid w:val="00BB4CA1"/>
     <w:rsid w:val="00C16FAB"/>
     <w:rsid w:val="00C3053A"/>
+    <w:rsid w:val="00E5583D"/>
     <w:rsid w:val="00F71FC7"/>
     <w:rsid w:val="00FE3CB2"/>
   </w:rsids>
@@ -12279,7 +12585,7 @@
 </file>
 
 <file path=customXml/itemProps2.xml><?xml version="1.0" encoding="utf-8"?>
-<ds:datastoreItem xmlns:ds="http://schemas.openxmlformats.org/officeDocument/2006/customXml" ds:itemID="{DE34EC5A-719A-41A9-9BBE-8C0755E37979}">
+<ds:datastoreItem xmlns:ds="http://schemas.openxmlformats.org/officeDocument/2006/customXml" ds:itemID="{6A7EFFB3-BF70-4DFC-94B1-4CAAA244806B}">
   <ds:schemaRefs>
     <ds:schemaRef ds:uri="http://schemas.openxmlformats.org/officeDocument/2006/bibliography"/>
   </ds:schemaRefs>

</xml_diff>